<commit_message>
Added some introductory sample code on root README.md
</commit_message>
<xml_diff>
--- a/docs/concepts/images/flow-chart v2.docx
+++ b/docs/concepts/images/flow-chart v2.docx
@@ -2846,6 +2846,7 @@
         <w:rPr>
           <w:noProof/>
         </w:rPr>
+        <w:lastRenderedPageBreak/>
         <mc:AlternateContent>
           <mc:Choice Requires="wpc">
             <w:drawing>
@@ -5430,6 +5431,7 @@
         <w:rPr>
           <w:noProof/>
         </w:rPr>
+        <w:lastRenderedPageBreak/>
         <mc:AlternateContent>
           <mc:Choice Requires="wpc">
             <w:drawing>
@@ -6754,6 +6756,7 @@
         <w:rPr>
           <w:noProof/>
         </w:rPr>
+        <w:lastRenderedPageBreak/>
         <mc:AlternateContent>
           <mc:Choice Requires="wpc">
             <w:drawing>
@@ -7631,6 +7634,7 @@
         <w:rPr>
           <w:noProof/>
         </w:rPr>
+        <w:lastRenderedPageBreak/>
         <mc:AlternateContent>
           <mc:Choice Requires="wpc">
             <w:drawing>
@@ -8492,12 +8496,3283 @@
           </mc:Fallback>
         </mc:AlternateContent>
       </w:r>
+      <w:r>
+        <w:br w:type="page"/>
+      </w:r>
+      <w:r>
+        <w:lastRenderedPageBreak/>
+        <w:br w:type="page"/>
+      </w:r>
+    </w:p>
+    <w:p>
+      <w:r>
+        <w:rPr>
+          <w:noProof/>
+        </w:rPr>
+        <w:lastRenderedPageBreak/>
+        <mc:AlternateContent>
+          <mc:Choice Requires="wpc">
+            <w:drawing>
+              <wp:inline distT="0" distB="0" distL="0" distR="0" wp14:anchorId="410F205C" wp14:editId="28D19134">
+                <wp:extent cx="13341350" cy="7765778"/>
+                <wp:effectExtent l="0" t="0" r="0" b="6985"/>
+                <wp:docPr id="179" name="Canvas 179"/>
+                <wp:cNvGraphicFramePr>
+                  <a:graphicFrameLocks xmlns:a="http://schemas.openxmlformats.org/drawingml/2006/main" noChangeAspect="1"/>
+                </wp:cNvGraphicFramePr>
+                <a:graphic xmlns:a="http://schemas.openxmlformats.org/drawingml/2006/main">
+                  <a:graphicData uri="http://schemas.microsoft.com/office/word/2010/wordprocessingCanvas">
+                    <wpc:wpc>
+                      <wpc:bg>
+                        <a:solidFill>
+                          <a:prstClr val="white"/>
+                        </a:solidFill>
+                      </wpc:bg>
+                      <wpc:whole/>
+                      <wps:wsp>
+                        <wps:cNvPr id="107" name="Rectangle: Diagonal Corners Snipped 107"/>
+                        <wps:cNvSpPr/>
+                        <wps:spPr>
+                          <a:xfrm>
+                            <a:off x="2361334" y="3266153"/>
+                            <a:ext cx="2673985" cy="486450"/>
+                          </a:xfrm>
+                          <a:prstGeom prst="snip2DiagRect">
+                            <a:avLst>
+                              <a:gd name="adj1" fmla="val 0"/>
+                              <a:gd name="adj2" fmla="val 50000"/>
+                            </a:avLst>
+                          </a:prstGeom>
+                        </wps:spPr>
+                        <wps:style>
+                          <a:lnRef idx="1">
+                            <a:schemeClr val="accent5"/>
+                          </a:lnRef>
+                          <a:fillRef idx="2">
+                            <a:schemeClr val="accent5"/>
+                          </a:fillRef>
+                          <a:effectRef idx="1">
+                            <a:schemeClr val="accent5"/>
+                          </a:effectRef>
+                          <a:fontRef idx="minor">
+                            <a:schemeClr val="dk1"/>
+                          </a:fontRef>
+                        </wps:style>
+                        <wps:txbx>
+                          <w:txbxContent>
+                            <w:p>
+                              <w:pPr>
+                                <w:spacing w:line="256" w:lineRule="auto"/>
+                                <w:jc w:val="center"/>
+                                <w:rPr>
+                                  <w:sz w:val="24"/>
+                                  <w:szCs w:val="24"/>
+                                  <w:lang w:val="en-US"/>
+                                </w:rPr>
+                              </w:pPr>
+                              <w:r>
+                                <w:rPr>
+                                  <w:rFonts w:eastAsia="Calibri"/>
+                                  <w:color w:val="000000"/>
+                                  <w:szCs w:val="26"/>
+                                  <w:lang w:val="en-US"/>
+                                </w:rPr>
+                                <w:t>Profile Service</w:t>
+                              </w:r>
+                            </w:p>
+                          </w:txbxContent>
+                        </wps:txbx>
+                        <wps:bodyPr rot="0" spcFirstLastPara="0" vert="horz" wrap="square" lIns="91440" tIns="0" rIns="91440" bIns="45720" numCol="1" spcCol="0" rtlCol="0" fromWordArt="0" anchor="ctr" anchorCtr="0" forceAA="0" compatLnSpc="1">
+                          <a:prstTxWarp prst="textNoShape">
+                            <a:avLst/>
+                          </a:prstTxWarp>
+                          <a:noAutofit/>
+                        </wps:bodyPr>
+                      </wps:wsp>
+                      <wps:wsp>
+                        <wps:cNvPr id="109" name="Rectangle: Diagonal Corners Snipped 109"/>
+                        <wps:cNvSpPr/>
+                        <wps:spPr>
+                          <a:xfrm>
+                            <a:off x="5804997" y="2126122"/>
+                            <a:ext cx="2673985" cy="474576"/>
+                          </a:xfrm>
+                          <a:prstGeom prst="snip2DiagRect">
+                            <a:avLst>
+                              <a:gd name="adj1" fmla="val 0"/>
+                              <a:gd name="adj2" fmla="val 50000"/>
+                            </a:avLst>
+                          </a:prstGeom>
+                        </wps:spPr>
+                        <wps:style>
+                          <a:lnRef idx="1">
+                            <a:schemeClr val="accent6"/>
+                          </a:lnRef>
+                          <a:fillRef idx="2">
+                            <a:schemeClr val="accent6"/>
+                          </a:fillRef>
+                          <a:effectRef idx="1">
+                            <a:schemeClr val="accent6"/>
+                          </a:effectRef>
+                          <a:fontRef idx="minor">
+                            <a:schemeClr val="dk1"/>
+                          </a:fontRef>
+                        </wps:style>
+                        <wps:txbx>
+                          <w:txbxContent>
+                            <w:p>
+                              <w:pPr>
+                                <w:spacing w:line="256" w:lineRule="auto"/>
+                                <w:jc w:val="center"/>
+                                <w:rPr>
+                                  <w:sz w:val="24"/>
+                                  <w:szCs w:val="24"/>
+                                  <w:lang w:val="en-US"/>
+                                </w:rPr>
+                              </w:pPr>
+                              <w:r>
+                                <w:rPr>
+                                  <w:rFonts w:eastAsia="Calibri"/>
+                                  <w:color w:val="000000"/>
+                                  <w:szCs w:val="26"/>
+                                  <w:lang w:val="en-US"/>
+                                </w:rPr>
+                                <w:t>Account Service</w:t>
+                              </w:r>
+                            </w:p>
+                          </w:txbxContent>
+                        </wps:txbx>
+                        <wps:bodyPr rot="0" spcFirstLastPara="0" vert="horz" wrap="square" lIns="91440" tIns="0" rIns="91440" bIns="0" numCol="1" spcCol="0" rtlCol="0" fromWordArt="0" anchor="ctr" anchorCtr="0" forceAA="0" compatLnSpc="1">
+                          <a:prstTxWarp prst="textNoShape">
+                            <a:avLst/>
+                          </a:prstTxWarp>
+                          <a:noAutofit/>
+                        </wps:bodyPr>
+                      </wps:wsp>
+                      <wps:wsp>
+                        <wps:cNvPr id="110" name="Rectangle: Diagonal Corners Snipped 110"/>
+                        <wps:cNvSpPr/>
+                        <wps:spPr>
+                          <a:xfrm>
+                            <a:off x="8963945" y="3372977"/>
+                            <a:ext cx="2673985" cy="498380"/>
+                          </a:xfrm>
+                          <a:prstGeom prst="snip2DiagRect">
+                            <a:avLst>
+                              <a:gd name="adj1" fmla="val 0"/>
+                              <a:gd name="adj2" fmla="val 50000"/>
+                            </a:avLst>
+                          </a:prstGeom>
+                          <a:gradFill>
+                            <a:gsLst>
+                              <a:gs pos="0">
+                                <a:srgbClr val="D1B3E7"/>
+                              </a:gs>
+                              <a:gs pos="50000">
+                                <a:srgbClr val="C59EE2"/>
+                              </a:gs>
+                              <a:gs pos="100000">
+                                <a:srgbClr val="C198E0"/>
+                              </a:gs>
+                            </a:gsLst>
+                          </a:gradFill>
+                          <a:ln>
+                            <a:solidFill>
+                              <a:srgbClr val="7030A0"/>
+                            </a:solidFill>
+                          </a:ln>
+                        </wps:spPr>
+                        <wps:style>
+                          <a:lnRef idx="1">
+                            <a:schemeClr val="accent5"/>
+                          </a:lnRef>
+                          <a:fillRef idx="2">
+                            <a:schemeClr val="accent5"/>
+                          </a:fillRef>
+                          <a:effectRef idx="1">
+                            <a:schemeClr val="accent5"/>
+                          </a:effectRef>
+                          <a:fontRef idx="minor">
+                            <a:schemeClr val="dk1"/>
+                          </a:fontRef>
+                        </wps:style>
+                        <wps:txbx>
+                          <w:txbxContent>
+                            <w:p>
+                              <w:pPr>
+                                <w:spacing w:line="256" w:lineRule="auto"/>
+                                <w:jc w:val="center"/>
+                                <w:rPr>
+                                  <w:sz w:val="24"/>
+                                  <w:szCs w:val="24"/>
+                                  <w:lang w:val="en-US"/>
+                                </w:rPr>
+                              </w:pPr>
+                              <w:r>
+                                <w:rPr>
+                                  <w:rFonts w:eastAsia="Calibri"/>
+                                  <w:color w:val="000000"/>
+                                  <w:szCs w:val="26"/>
+                                  <w:lang w:val="en-US"/>
+                                </w:rPr>
+                                <w:t>Auth Service</w:t>
+                              </w:r>
+                            </w:p>
+                          </w:txbxContent>
+                        </wps:txbx>
+                        <wps:bodyPr rot="0" spcFirstLastPara="0" vert="horz" wrap="square" lIns="91440" tIns="0" rIns="91440" bIns="0" numCol="1" spcCol="0" rtlCol="0" fromWordArt="0" anchor="ctr" anchorCtr="0" forceAA="0" compatLnSpc="1">
+                          <a:prstTxWarp prst="textNoShape">
+                            <a:avLst/>
+                          </a:prstTxWarp>
+                          <a:noAutofit/>
+                        </wps:bodyPr>
+                      </wps:wsp>
+                      <wps:wsp>
+                        <wps:cNvPr id="113" name="Straight Arrow Connector 113"/>
+                        <wps:cNvCnPr/>
+                        <wps:spPr>
+                          <a:xfrm flipV="1">
+                            <a:off x="4911080" y="2636323"/>
+                            <a:ext cx="1769298" cy="724393"/>
+                          </a:xfrm>
+                          <a:prstGeom prst="straightConnector1">
+                            <a:avLst/>
+                          </a:prstGeom>
+                          <a:ln w="25400">
+                            <a:headEnd type="triangle"/>
+                            <a:tailEnd type="triangle"/>
+                          </a:ln>
+                        </wps:spPr>
+                        <wps:style>
+                          <a:lnRef idx="1">
+                            <a:schemeClr val="dk1"/>
+                          </a:lnRef>
+                          <a:fillRef idx="0">
+                            <a:schemeClr val="dk1"/>
+                          </a:fillRef>
+                          <a:effectRef idx="0">
+                            <a:schemeClr val="dk1"/>
+                          </a:effectRef>
+                          <a:fontRef idx="minor">
+                            <a:schemeClr val="tx1"/>
+                          </a:fontRef>
+                        </wps:style>
+                        <wps:bodyPr/>
+                      </wps:wsp>
+                      <wps:wsp>
+                        <wps:cNvPr id="114" name="Rectangle: Diagonal Corners Snipped 114"/>
+                        <wps:cNvSpPr/>
+                        <wps:spPr>
+                          <a:xfrm>
+                            <a:off x="3465739" y="5047452"/>
+                            <a:ext cx="2673985" cy="486450"/>
+                          </a:xfrm>
+                          <a:prstGeom prst="snip2DiagRect">
+                            <a:avLst>
+                              <a:gd name="adj1" fmla="val 0"/>
+                              <a:gd name="adj2" fmla="val 50000"/>
+                            </a:avLst>
+                          </a:prstGeom>
+                        </wps:spPr>
+                        <wps:style>
+                          <a:lnRef idx="1">
+                            <a:schemeClr val="accent4"/>
+                          </a:lnRef>
+                          <a:fillRef idx="2">
+                            <a:schemeClr val="accent4"/>
+                          </a:fillRef>
+                          <a:effectRef idx="1">
+                            <a:schemeClr val="accent4"/>
+                          </a:effectRef>
+                          <a:fontRef idx="minor">
+                            <a:schemeClr val="dk1"/>
+                          </a:fontRef>
+                        </wps:style>
+                        <wps:txbx>
+                          <w:txbxContent>
+                            <w:p>
+                              <w:pPr>
+                                <w:spacing w:line="256" w:lineRule="auto"/>
+                                <w:jc w:val="center"/>
+                                <w:rPr>
+                                  <w:sz w:val="24"/>
+                                  <w:szCs w:val="24"/>
+                                  <w:lang w:val="en-US"/>
+                                </w:rPr>
+                              </w:pPr>
+                              <w:r>
+                                <w:rPr>
+                                  <w:rFonts w:eastAsia="Calibri"/>
+                                  <w:color w:val="000000"/>
+                                  <w:szCs w:val="26"/>
+                                  <w:lang w:val="en-US"/>
+                                </w:rPr>
+                                <w:t>Product Service</w:t>
+                              </w:r>
+                            </w:p>
+                          </w:txbxContent>
+                        </wps:txbx>
+                        <wps:bodyPr rot="0" spcFirstLastPara="0" vert="horz" wrap="square" lIns="91440" tIns="0" rIns="91440" bIns="45720" numCol="1" spcCol="0" rtlCol="0" fromWordArt="0" anchor="ctr" anchorCtr="0" forceAA="0" compatLnSpc="1">
+                          <a:prstTxWarp prst="textNoShape">
+                            <a:avLst/>
+                          </a:prstTxWarp>
+                          <a:noAutofit/>
+                        </wps:bodyPr>
+                      </wps:wsp>
+                      <wps:wsp>
+                        <wps:cNvPr id="115" name="Rectangle: Diagonal Corners Snipped 115"/>
+                        <wps:cNvSpPr/>
+                        <wps:spPr>
+                          <a:xfrm>
+                            <a:off x="7657728" y="5094954"/>
+                            <a:ext cx="2673985" cy="486450"/>
+                          </a:xfrm>
+                          <a:prstGeom prst="snip2DiagRect">
+                            <a:avLst>
+                              <a:gd name="adj1" fmla="val 0"/>
+                              <a:gd name="adj2" fmla="val 50000"/>
+                            </a:avLst>
+                          </a:prstGeom>
+                        </wps:spPr>
+                        <wps:style>
+                          <a:lnRef idx="1">
+                            <a:schemeClr val="accent2"/>
+                          </a:lnRef>
+                          <a:fillRef idx="2">
+                            <a:schemeClr val="accent2"/>
+                          </a:fillRef>
+                          <a:effectRef idx="1">
+                            <a:schemeClr val="accent2"/>
+                          </a:effectRef>
+                          <a:fontRef idx="minor">
+                            <a:schemeClr val="dk1"/>
+                          </a:fontRef>
+                        </wps:style>
+                        <wps:txbx>
+                          <w:txbxContent>
+                            <w:p>
+                              <w:pPr>
+                                <w:spacing w:line="256" w:lineRule="auto"/>
+                                <w:jc w:val="center"/>
+                                <w:rPr>
+                                  <w:sz w:val="24"/>
+                                  <w:szCs w:val="24"/>
+                                  <w:lang w:val="en-US"/>
+                                </w:rPr>
+                              </w:pPr>
+                              <w:r>
+                                <w:rPr>
+                                  <w:rFonts w:eastAsia="Calibri"/>
+                                  <w:color w:val="000000"/>
+                                  <w:szCs w:val="26"/>
+                                  <w:lang w:val="en-US"/>
+                                </w:rPr>
+                                <w:t>Order Service</w:t>
+                              </w:r>
+                            </w:p>
+                          </w:txbxContent>
+                        </wps:txbx>
+                        <wps:bodyPr rot="0" spcFirstLastPara="0" vert="horz" wrap="square" lIns="91440" tIns="0" rIns="91440" bIns="45720" numCol="1" spcCol="0" rtlCol="0" fromWordArt="0" anchor="ctr" anchorCtr="0" forceAA="0" compatLnSpc="1">
+                          <a:prstTxWarp prst="textNoShape">
+                            <a:avLst/>
+                          </a:prstTxWarp>
+                          <a:noAutofit/>
+                        </wps:bodyPr>
+                      </wps:wsp>
+                      <wps:wsp>
+                        <wps:cNvPr id="117" name="Straight Arrow Connector 117"/>
+                        <wps:cNvCnPr/>
+                        <wps:spPr>
+                          <a:xfrm flipH="1" flipV="1">
+                            <a:off x="8271515" y="2648585"/>
+                            <a:ext cx="938433" cy="676506"/>
+                          </a:xfrm>
+                          <a:prstGeom prst="straightConnector1">
+                            <a:avLst/>
+                          </a:prstGeom>
+                          <a:ln w="25400">
+                            <a:headEnd type="triangle"/>
+                            <a:tailEnd type="triangle"/>
+                          </a:ln>
+                        </wps:spPr>
+                        <wps:style>
+                          <a:lnRef idx="1">
+                            <a:schemeClr val="dk1"/>
+                          </a:lnRef>
+                          <a:fillRef idx="0">
+                            <a:schemeClr val="dk1"/>
+                          </a:fillRef>
+                          <a:effectRef idx="0">
+                            <a:schemeClr val="dk1"/>
+                          </a:effectRef>
+                          <a:fontRef idx="minor">
+                            <a:schemeClr val="tx1"/>
+                          </a:fontRef>
+                        </wps:style>
+                        <wps:bodyPr/>
+                      </wps:wsp>
+                      <wps:wsp>
+                        <wps:cNvPr id="118" name="Straight Arrow Connector 118"/>
+                        <wps:cNvCnPr/>
+                        <wps:spPr>
+                          <a:xfrm>
+                            <a:off x="3972858" y="3823855"/>
+                            <a:ext cx="961973" cy="1175657"/>
+                          </a:xfrm>
+                          <a:prstGeom prst="straightConnector1">
+                            <a:avLst/>
+                          </a:prstGeom>
+                          <a:ln w="25400">
+                            <a:headEnd type="triangle"/>
+                            <a:tailEnd type="triangle"/>
+                          </a:ln>
+                        </wps:spPr>
+                        <wps:style>
+                          <a:lnRef idx="1">
+                            <a:schemeClr val="dk1"/>
+                          </a:lnRef>
+                          <a:fillRef idx="0">
+                            <a:schemeClr val="dk1"/>
+                          </a:fillRef>
+                          <a:effectRef idx="0">
+                            <a:schemeClr val="dk1"/>
+                          </a:effectRef>
+                          <a:fontRef idx="minor">
+                            <a:schemeClr val="tx1"/>
+                          </a:fontRef>
+                        </wps:style>
+                        <wps:bodyPr/>
+                      </wps:wsp>
+                      <wps:wsp>
+                        <wps:cNvPr id="120" name="Straight Arrow Connector 120"/>
+                        <wps:cNvCnPr/>
+                        <wps:spPr>
+                          <a:xfrm flipH="1">
+                            <a:off x="9055569" y="3918857"/>
+                            <a:ext cx="902334" cy="1151907"/>
+                          </a:xfrm>
+                          <a:prstGeom prst="straightConnector1">
+                            <a:avLst/>
+                          </a:prstGeom>
+                          <a:ln w="25400">
+                            <a:headEnd type="triangle"/>
+                            <a:tailEnd type="triangle"/>
+                          </a:ln>
+                        </wps:spPr>
+                        <wps:style>
+                          <a:lnRef idx="1">
+                            <a:schemeClr val="dk1"/>
+                          </a:lnRef>
+                          <a:fillRef idx="0">
+                            <a:schemeClr val="dk1"/>
+                          </a:fillRef>
+                          <a:effectRef idx="0">
+                            <a:schemeClr val="dk1"/>
+                          </a:effectRef>
+                          <a:fontRef idx="minor">
+                            <a:schemeClr val="tx1"/>
+                          </a:fontRef>
+                        </wps:style>
+                        <wps:bodyPr/>
+                      </wps:wsp>
+                      <wps:wsp>
+                        <wps:cNvPr id="121" name="Straight Arrow Connector 121"/>
+                        <wps:cNvCnPr/>
+                        <wps:spPr>
+                          <a:xfrm flipV="1">
+                            <a:off x="6139494" y="5284520"/>
+                            <a:ext cx="1479160" cy="83127"/>
+                          </a:xfrm>
+                          <a:prstGeom prst="straightConnector1">
+                            <a:avLst/>
+                          </a:prstGeom>
+                          <a:ln w="25400">
+                            <a:headEnd type="triangle"/>
+                            <a:tailEnd type="triangle"/>
+                          </a:ln>
+                        </wps:spPr>
+                        <wps:style>
+                          <a:lnRef idx="1">
+                            <a:schemeClr val="dk1"/>
+                          </a:lnRef>
+                          <a:fillRef idx="0">
+                            <a:schemeClr val="dk1"/>
+                          </a:fillRef>
+                          <a:effectRef idx="0">
+                            <a:schemeClr val="dk1"/>
+                          </a:effectRef>
+                          <a:fontRef idx="minor">
+                            <a:schemeClr val="tx1"/>
+                          </a:fontRef>
+                        </wps:style>
+                        <wps:bodyPr/>
+                      </wps:wsp>
+                      <wps:wsp>
+                        <wps:cNvPr id="122" name="Straight Arrow Connector 122"/>
+                        <wps:cNvCnPr/>
+                        <wps:spPr>
+                          <a:xfrm flipH="1" flipV="1">
+                            <a:off x="7476009" y="2600699"/>
+                            <a:ext cx="890791" cy="2494255"/>
+                          </a:xfrm>
+                          <a:prstGeom prst="straightConnector1">
+                            <a:avLst/>
+                          </a:prstGeom>
+                          <a:ln w="25400">
+                            <a:headEnd type="triangle"/>
+                            <a:tailEnd type="triangle"/>
+                          </a:ln>
+                        </wps:spPr>
+                        <wps:style>
+                          <a:lnRef idx="1">
+                            <a:schemeClr val="dk1"/>
+                          </a:lnRef>
+                          <a:fillRef idx="0">
+                            <a:schemeClr val="dk1"/>
+                          </a:fillRef>
+                          <a:effectRef idx="0">
+                            <a:schemeClr val="dk1"/>
+                          </a:effectRef>
+                          <a:fontRef idx="minor">
+                            <a:schemeClr val="tx1"/>
+                          </a:fontRef>
+                        </wps:style>
+                        <wps:bodyPr/>
+                      </wps:wsp>
+                      <wps:wsp>
+                        <wps:cNvPr id="123" name="Straight Arrow Connector 123"/>
+                        <wps:cNvCnPr/>
+                        <wps:spPr>
+                          <a:xfrm flipV="1">
+                            <a:off x="5694746" y="3752603"/>
+                            <a:ext cx="3301446" cy="1318161"/>
+                          </a:xfrm>
+                          <a:prstGeom prst="straightConnector1">
+                            <a:avLst/>
+                          </a:prstGeom>
+                          <a:ln w="25400">
+                            <a:headEnd type="triangle"/>
+                            <a:tailEnd type="triangle"/>
+                          </a:ln>
+                        </wps:spPr>
+                        <wps:style>
+                          <a:lnRef idx="1">
+                            <a:schemeClr val="dk1"/>
+                          </a:lnRef>
+                          <a:fillRef idx="0">
+                            <a:schemeClr val="dk1"/>
+                          </a:fillRef>
+                          <a:effectRef idx="0">
+                            <a:schemeClr val="dk1"/>
+                          </a:effectRef>
+                          <a:fontRef idx="minor">
+                            <a:schemeClr val="tx1"/>
+                          </a:fontRef>
+                        </wps:style>
+                        <wps:bodyPr/>
+                      </wps:wsp>
+                      <wps:wsp>
+                        <wps:cNvPr id="125" name="Straight Arrow Connector 125"/>
+                        <wps:cNvCnPr/>
+                        <wps:spPr>
+                          <a:xfrm flipH="1" flipV="1">
+                            <a:off x="5035133" y="3728852"/>
+                            <a:ext cx="2622450" cy="1318600"/>
+                          </a:xfrm>
+                          <a:prstGeom prst="straightConnector1">
+                            <a:avLst/>
+                          </a:prstGeom>
+                          <a:ln w="25400">
+                            <a:headEnd type="triangle"/>
+                            <a:tailEnd type="triangle"/>
+                          </a:ln>
+                        </wps:spPr>
+                        <wps:style>
+                          <a:lnRef idx="1">
+                            <a:schemeClr val="dk1"/>
+                          </a:lnRef>
+                          <a:fillRef idx="0">
+                            <a:schemeClr val="dk1"/>
+                          </a:fillRef>
+                          <a:effectRef idx="0">
+                            <a:schemeClr val="dk1"/>
+                          </a:effectRef>
+                          <a:fontRef idx="minor">
+                            <a:schemeClr val="tx1"/>
+                          </a:fontRef>
+                        </wps:style>
+                        <wps:bodyPr/>
+                      </wps:wsp>
+                      <wps:wsp>
+                        <wps:cNvPr id="126" name="Straight Arrow Connector 126"/>
+                        <wps:cNvCnPr/>
+                        <wps:spPr>
+                          <a:xfrm flipV="1">
+                            <a:off x="5035133" y="3479470"/>
+                            <a:ext cx="3901682" cy="71253"/>
+                          </a:xfrm>
+                          <a:prstGeom prst="straightConnector1">
+                            <a:avLst/>
+                          </a:prstGeom>
+                          <a:ln w="25400">
+                            <a:headEnd type="triangle"/>
+                            <a:tailEnd type="triangle"/>
+                          </a:ln>
+                        </wps:spPr>
+                        <wps:style>
+                          <a:lnRef idx="1">
+                            <a:schemeClr val="dk1"/>
+                          </a:lnRef>
+                          <a:fillRef idx="0">
+                            <a:schemeClr val="dk1"/>
+                          </a:fillRef>
+                          <a:effectRef idx="0">
+                            <a:schemeClr val="dk1"/>
+                          </a:effectRef>
+                          <a:fontRef idx="minor">
+                            <a:schemeClr val="tx1"/>
+                          </a:fontRef>
+                        </wps:style>
+                        <wps:bodyPr/>
+                      </wps:wsp>
+                      <wps:wsp>
+                        <wps:cNvPr id="178" name="Straight Arrow Connector 178"/>
+                        <wps:cNvCnPr/>
+                        <wps:spPr>
+                          <a:xfrm flipV="1">
+                            <a:off x="5279215" y="2636324"/>
+                            <a:ext cx="1686166" cy="2363188"/>
+                          </a:xfrm>
+                          <a:prstGeom prst="straightConnector1">
+                            <a:avLst/>
+                          </a:prstGeom>
+                          <a:ln w="25400">
+                            <a:headEnd type="triangle"/>
+                            <a:tailEnd type="triangle"/>
+                          </a:ln>
+                        </wps:spPr>
+                        <wps:style>
+                          <a:lnRef idx="1">
+                            <a:schemeClr val="dk1"/>
+                          </a:lnRef>
+                          <a:fillRef idx="0">
+                            <a:schemeClr val="dk1"/>
+                          </a:fillRef>
+                          <a:effectRef idx="0">
+                            <a:schemeClr val="dk1"/>
+                          </a:effectRef>
+                          <a:fontRef idx="minor">
+                            <a:schemeClr val="tx1"/>
+                          </a:fontRef>
+                        </wps:style>
+                        <wps:bodyPr/>
+                      </wps:wsp>
+                      <wps:wsp>
+                        <wps:cNvPr id="256" name="Rectangle 256"/>
+                        <wps:cNvSpPr/>
+                        <wps:spPr>
+                          <a:xfrm>
+                            <a:off x="2154876" y="1377538"/>
+                            <a:ext cx="9896475" cy="4673551"/>
+                          </a:xfrm>
+                          <a:prstGeom prst="rect">
+                            <a:avLst/>
+                          </a:prstGeom>
+                          <a:noFill/>
+                          <a:ln>
+                            <a:solidFill>
+                              <a:schemeClr val="tx1"/>
+                            </a:solidFill>
+                            <a:prstDash val="dash"/>
+                          </a:ln>
+                        </wps:spPr>
+                        <wps:style>
+                          <a:lnRef idx="2">
+                            <a:schemeClr val="accent4">
+                              <a:shade val="50000"/>
+                            </a:schemeClr>
+                          </a:lnRef>
+                          <a:fillRef idx="1">
+                            <a:schemeClr val="accent4"/>
+                          </a:fillRef>
+                          <a:effectRef idx="0">
+                            <a:schemeClr val="accent4"/>
+                          </a:effectRef>
+                          <a:fontRef idx="minor">
+                            <a:schemeClr val="lt1"/>
+                          </a:fontRef>
+                        </wps:style>
+                        <wps:bodyPr rot="0" spcFirstLastPara="0" vert="horz" wrap="square" lIns="91440" tIns="45720" rIns="91440" bIns="45720" numCol="1" spcCol="0" rtlCol="0" fromWordArt="0" anchor="ctr" anchorCtr="0" forceAA="0" compatLnSpc="1">
+                          <a:prstTxWarp prst="textNoShape">
+                            <a:avLst/>
+                          </a:prstTxWarp>
+                          <a:noAutofit/>
+                        </wps:bodyPr>
+                      </wps:wsp>
+                      <wps:wsp>
+                        <wps:cNvPr id="257" name="Rectangle: Diagonal Corners Snipped 257"/>
+                        <wps:cNvSpPr/>
+                        <wps:spPr>
+                          <a:xfrm>
+                            <a:off x="2214810" y="1527633"/>
+                            <a:ext cx="2250309" cy="370840"/>
+                          </a:xfrm>
+                          <a:prstGeom prst="snip2DiagRect">
+                            <a:avLst>
+                              <a:gd name="adj1" fmla="val 0"/>
+                              <a:gd name="adj2" fmla="val 0"/>
+                            </a:avLst>
+                          </a:prstGeom>
+                          <a:ln>
+                            <a:noFill/>
+                          </a:ln>
+                        </wps:spPr>
+                        <wps:style>
+                          <a:lnRef idx="2">
+                            <a:schemeClr val="dk1"/>
+                          </a:lnRef>
+                          <a:fillRef idx="1">
+                            <a:schemeClr val="lt1"/>
+                          </a:fillRef>
+                          <a:effectRef idx="0">
+                            <a:schemeClr val="dk1"/>
+                          </a:effectRef>
+                          <a:fontRef idx="minor">
+                            <a:schemeClr val="dk1"/>
+                          </a:fontRef>
+                        </wps:style>
+                        <wps:txbx>
+                          <w:txbxContent>
+                            <w:p>
+                              <w:pPr>
+                                <w:spacing w:line="254" w:lineRule="auto"/>
+                                <w:jc w:val="center"/>
+                                <w:rPr>
+                                  <w:sz w:val="24"/>
+                                  <w:szCs w:val="24"/>
+                                </w:rPr>
+                              </w:pPr>
+                              <w:r>
+                                <w:rPr>
+                                  <w:rFonts w:eastAsia="Calibri"/>
+                                  <w:b/>
+                                  <w:bCs/>
+                                  <w:color w:val="000000"/>
+                                  <w:sz w:val="28"/>
+                                  <w:szCs w:val="28"/>
+                                  <w:lang w:val="en-US"/>
+                                </w:rPr>
+                                <w:t>BACKEND SYSTEM</w:t>
+                              </w:r>
+                            </w:p>
+                          </w:txbxContent>
+                        </wps:txbx>
+                        <wps:bodyPr rot="0" spcFirstLastPara="0" vert="horz" wrap="square" lIns="91440" tIns="72000" rIns="91440" bIns="0" numCol="1" spcCol="0" rtlCol="0" fromWordArt="0" anchor="ctr" anchorCtr="0" forceAA="0" compatLnSpc="1">
+                          <a:prstTxWarp prst="textNoShape">
+                            <a:avLst/>
+                          </a:prstTxWarp>
+                          <a:noAutofit/>
+                        </wps:bodyPr>
+                      </wps:wsp>
+                      <wps:wsp>
+                        <wps:cNvPr id="258" name="Rectangle: Diagonal Corners Snipped 258"/>
+                        <wps:cNvSpPr/>
+                        <wps:spPr>
+                          <a:xfrm>
+                            <a:off x="6380634" y="6699554"/>
+                            <a:ext cx="1095375" cy="370840"/>
+                          </a:xfrm>
+                          <a:prstGeom prst="snip2DiagRect">
+                            <a:avLst>
+                              <a:gd name="adj1" fmla="val 0"/>
+                              <a:gd name="adj2" fmla="val 0"/>
+                            </a:avLst>
+                          </a:prstGeom>
+                          <a:ln/>
+                        </wps:spPr>
+                        <wps:style>
+                          <a:lnRef idx="2">
+                            <a:schemeClr val="dk1"/>
+                          </a:lnRef>
+                          <a:fillRef idx="1">
+                            <a:schemeClr val="lt1"/>
+                          </a:fillRef>
+                          <a:effectRef idx="0">
+                            <a:schemeClr val="dk1"/>
+                          </a:effectRef>
+                          <a:fontRef idx="minor">
+                            <a:schemeClr val="dk1"/>
+                          </a:fontRef>
+                        </wps:style>
+                        <wps:txbx>
+                          <w:txbxContent>
+                            <w:p>
+                              <w:pPr>
+                                <w:spacing w:line="254" w:lineRule="auto"/>
+                                <w:jc w:val="center"/>
+                                <w:rPr>
+                                  <w:sz w:val="24"/>
+                                  <w:szCs w:val="24"/>
+                                </w:rPr>
+                              </w:pPr>
+                              <w:r>
+                                <w:rPr>
+                                  <w:rFonts w:eastAsia="Calibri"/>
+                                  <w:color w:val="000000"/>
+                                  <w:szCs w:val="26"/>
+                                  <w:lang w:val="en-US"/>
+                                </w:rPr>
+                                <w:t>Client</w:t>
+                              </w:r>
+                            </w:p>
+                          </w:txbxContent>
+                        </wps:txbx>
+                        <wps:bodyPr rot="0" spcFirstLastPara="0" vert="horz" wrap="square" lIns="91440" tIns="72000" rIns="91440" bIns="0" numCol="1" spcCol="0" rtlCol="0" fromWordArt="0" anchor="ctr" anchorCtr="0" forceAA="0" compatLnSpc="1">
+                          <a:prstTxWarp prst="textNoShape">
+                            <a:avLst/>
+                          </a:prstTxWarp>
+                          <a:noAutofit/>
+                        </wps:bodyPr>
+                      </wps:wsp>
+                      <wps:wsp>
+                        <wps:cNvPr id="259" name="Rectangle: Diagonal Corners Snipped 259"/>
+                        <wps:cNvSpPr/>
+                        <wps:spPr>
+                          <a:xfrm>
+                            <a:off x="346255" y="3292986"/>
+                            <a:ext cx="1095375" cy="370840"/>
+                          </a:xfrm>
+                          <a:prstGeom prst="snip2DiagRect">
+                            <a:avLst>
+                              <a:gd name="adj1" fmla="val 0"/>
+                              <a:gd name="adj2" fmla="val 0"/>
+                            </a:avLst>
+                          </a:prstGeom>
+                          <a:ln/>
+                        </wps:spPr>
+                        <wps:style>
+                          <a:lnRef idx="2">
+                            <a:schemeClr val="dk1"/>
+                          </a:lnRef>
+                          <a:fillRef idx="1">
+                            <a:schemeClr val="lt1"/>
+                          </a:fillRef>
+                          <a:effectRef idx="0">
+                            <a:schemeClr val="dk1"/>
+                          </a:effectRef>
+                          <a:fontRef idx="minor">
+                            <a:schemeClr val="dk1"/>
+                          </a:fontRef>
+                        </wps:style>
+                        <wps:txbx>
+                          <w:txbxContent>
+                            <w:p>
+                              <w:pPr>
+                                <w:spacing w:line="254" w:lineRule="auto"/>
+                                <w:jc w:val="center"/>
+                                <w:rPr>
+                                  <w:sz w:val="24"/>
+                                  <w:szCs w:val="24"/>
+                                </w:rPr>
+                              </w:pPr>
+                              <w:r>
+                                <w:rPr>
+                                  <w:rFonts w:eastAsia="Calibri"/>
+                                  <w:color w:val="000000"/>
+                                  <w:szCs w:val="26"/>
+                                  <w:lang w:val="en-US"/>
+                                </w:rPr>
+                                <w:t>Client</w:t>
+                              </w:r>
+                            </w:p>
+                          </w:txbxContent>
+                        </wps:txbx>
+                        <wps:bodyPr rot="0" spcFirstLastPara="0" vert="horz" wrap="square" lIns="91440" tIns="72000" rIns="91440" bIns="0" numCol="1" spcCol="0" rtlCol="0" fromWordArt="0" anchor="ctr" anchorCtr="0" forceAA="0" compatLnSpc="1">
+                          <a:prstTxWarp prst="textNoShape">
+                            <a:avLst/>
+                          </a:prstTxWarp>
+                          <a:noAutofit/>
+                        </wps:bodyPr>
+                      </wps:wsp>
+                      <wps:wsp>
+                        <wps:cNvPr id="260" name="Rectangle: Diagonal Corners Snipped 260"/>
+                        <wps:cNvSpPr/>
+                        <wps:spPr>
+                          <a:xfrm>
+                            <a:off x="6680378" y="443778"/>
+                            <a:ext cx="1095375" cy="370840"/>
+                          </a:xfrm>
+                          <a:prstGeom prst="snip2DiagRect">
+                            <a:avLst>
+                              <a:gd name="adj1" fmla="val 0"/>
+                              <a:gd name="adj2" fmla="val 0"/>
+                            </a:avLst>
+                          </a:prstGeom>
+                          <a:ln/>
+                        </wps:spPr>
+                        <wps:style>
+                          <a:lnRef idx="2">
+                            <a:schemeClr val="dk1"/>
+                          </a:lnRef>
+                          <a:fillRef idx="1">
+                            <a:schemeClr val="lt1"/>
+                          </a:fillRef>
+                          <a:effectRef idx="0">
+                            <a:schemeClr val="dk1"/>
+                          </a:effectRef>
+                          <a:fontRef idx="minor">
+                            <a:schemeClr val="dk1"/>
+                          </a:fontRef>
+                        </wps:style>
+                        <wps:txbx>
+                          <w:txbxContent>
+                            <w:p>
+                              <w:pPr>
+                                <w:spacing w:line="254" w:lineRule="auto"/>
+                                <w:jc w:val="center"/>
+                                <w:rPr>
+                                  <w:sz w:val="24"/>
+                                  <w:szCs w:val="24"/>
+                                </w:rPr>
+                              </w:pPr>
+                              <w:r>
+                                <w:rPr>
+                                  <w:rFonts w:eastAsia="Calibri"/>
+                                  <w:color w:val="000000"/>
+                                  <w:szCs w:val="26"/>
+                                  <w:lang w:val="en-US"/>
+                                </w:rPr>
+                                <w:t>Client</w:t>
+                              </w:r>
+                            </w:p>
+                          </w:txbxContent>
+                        </wps:txbx>
+                        <wps:bodyPr rot="0" spcFirstLastPara="0" vert="horz" wrap="square" lIns="91440" tIns="72000" rIns="91440" bIns="0" numCol="1" spcCol="0" rtlCol="0" fromWordArt="0" anchor="ctr" anchorCtr="0" forceAA="0" compatLnSpc="1">
+                          <a:prstTxWarp prst="textNoShape">
+                            <a:avLst/>
+                          </a:prstTxWarp>
+                          <a:noAutofit/>
+                        </wps:bodyPr>
+                      </wps:wsp>
+                      <wps:wsp>
+                        <wps:cNvPr id="261" name="Straight Arrow Connector 261"/>
+                        <wps:cNvCnPr>
+                          <a:stCxn id="258" idx="0"/>
+                          <a:endCxn id="115" idx="1"/>
+                        </wps:cNvCnPr>
+                        <wps:spPr>
+                          <a:xfrm flipV="1">
+                            <a:off x="7476009" y="5581281"/>
+                            <a:ext cx="1518712" cy="1303546"/>
+                          </a:xfrm>
+                          <a:prstGeom prst="straightConnector1">
+                            <a:avLst/>
+                          </a:prstGeom>
+                          <a:ln w="12700">
+                            <a:headEnd type="triangle"/>
+                            <a:tailEnd type="triangle"/>
+                          </a:ln>
+                        </wps:spPr>
+                        <wps:style>
+                          <a:lnRef idx="1">
+                            <a:schemeClr val="dk1"/>
+                          </a:lnRef>
+                          <a:fillRef idx="0">
+                            <a:schemeClr val="dk1"/>
+                          </a:fillRef>
+                          <a:effectRef idx="0">
+                            <a:schemeClr val="dk1"/>
+                          </a:effectRef>
+                          <a:fontRef idx="minor">
+                            <a:schemeClr val="tx1"/>
+                          </a:fontRef>
+                        </wps:style>
+                        <wps:bodyPr/>
+                      </wps:wsp>
+                      <wps:wsp>
+                        <wps:cNvPr id="262" name="Straight Arrow Connector 262"/>
+                        <wps:cNvCnPr/>
+                        <wps:spPr>
+                          <a:xfrm>
+                            <a:off x="1441630" y="3479303"/>
+                            <a:ext cx="919704" cy="71335"/>
+                          </a:xfrm>
+                          <a:prstGeom prst="straightConnector1">
+                            <a:avLst/>
+                          </a:prstGeom>
+                          <a:ln w="12700">
+                            <a:headEnd type="triangle"/>
+                            <a:tailEnd type="triangle"/>
+                          </a:ln>
+                        </wps:spPr>
+                        <wps:style>
+                          <a:lnRef idx="1">
+                            <a:schemeClr val="dk1"/>
+                          </a:lnRef>
+                          <a:fillRef idx="0">
+                            <a:schemeClr val="dk1"/>
+                          </a:fillRef>
+                          <a:effectRef idx="0">
+                            <a:schemeClr val="dk1"/>
+                          </a:effectRef>
+                          <a:fontRef idx="minor">
+                            <a:schemeClr val="tx1"/>
+                          </a:fontRef>
+                        </wps:style>
+                        <wps:bodyPr/>
+                      </wps:wsp>
+                      <wps:wsp>
+                        <wps:cNvPr id="263" name="Straight Arrow Connector 263"/>
+                        <wps:cNvCnPr>
+                          <a:stCxn id="260" idx="1"/>
+                          <a:endCxn id="109" idx="3"/>
+                        </wps:cNvCnPr>
+                        <wps:spPr>
+                          <a:xfrm flipH="1">
+                            <a:off x="7141990" y="814584"/>
+                            <a:ext cx="86076" cy="1311479"/>
+                          </a:xfrm>
+                          <a:prstGeom prst="straightConnector1">
+                            <a:avLst/>
+                          </a:prstGeom>
+                          <a:ln w="12700">
+                            <a:headEnd type="triangle"/>
+                            <a:tailEnd type="triangle"/>
+                          </a:ln>
+                        </wps:spPr>
+                        <wps:style>
+                          <a:lnRef idx="1">
+                            <a:schemeClr val="dk1"/>
+                          </a:lnRef>
+                          <a:fillRef idx="0">
+                            <a:schemeClr val="dk1"/>
+                          </a:fillRef>
+                          <a:effectRef idx="0">
+                            <a:schemeClr val="dk1"/>
+                          </a:effectRef>
+                          <a:fontRef idx="minor">
+                            <a:schemeClr val="tx1"/>
+                          </a:fontRef>
+                        </wps:style>
+                        <wps:bodyPr/>
+                      </wps:wsp>
+                      <wps:wsp>
+                        <wps:cNvPr id="264" name="Straight Arrow Connector 264"/>
+                        <wps:cNvCnPr>
+                          <a:stCxn id="258" idx="2"/>
+                          <a:endCxn id="114" idx="1"/>
+                        </wps:cNvCnPr>
+                        <wps:spPr>
+                          <a:xfrm flipH="1" flipV="1">
+                            <a:off x="4802732" y="5533780"/>
+                            <a:ext cx="1577902" cy="1351047"/>
+                          </a:xfrm>
+                          <a:prstGeom prst="straightConnector1">
+                            <a:avLst/>
+                          </a:prstGeom>
+                          <a:ln w="12700">
+                            <a:headEnd type="triangle"/>
+                            <a:tailEnd type="triangle"/>
+                          </a:ln>
+                        </wps:spPr>
+                        <wps:style>
+                          <a:lnRef idx="1">
+                            <a:schemeClr val="dk1"/>
+                          </a:lnRef>
+                          <a:fillRef idx="0">
+                            <a:schemeClr val="dk1"/>
+                          </a:fillRef>
+                          <a:effectRef idx="0">
+                            <a:schemeClr val="dk1"/>
+                          </a:effectRef>
+                          <a:fontRef idx="minor">
+                            <a:schemeClr val="tx1"/>
+                          </a:fontRef>
+                        </wps:style>
+                        <wps:bodyPr/>
+                      </wps:wsp>
+                    </wpc:wpc>
+                  </a:graphicData>
+                </a:graphic>
+              </wp:inline>
+            </w:drawing>
+          </mc:Choice>
+          <mc:Fallback>
+            <w:pict>
+              <v:group w14:anchorId="410F205C" id="Canvas 179" o:spid="_x0000_s1175" editas="canvas" style="width:1050.5pt;height:611.5pt;mso-position-horizontal-relative:char;mso-position-vertical-relative:line" coordsize="133413,77654" o:gfxdata="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">
+                <v:shape id="_x0000_s1176" type="#_x0000_t75" style="position:absolute;width:133413;height:77654;visibility:visible;mso-wrap-style:square" filled="t">
+                  <v:fill o:detectmouseclick="t"/>
+                  <v:path o:connecttype="none"/>
+                </v:shape>
+                <v:shape id="Rectangle: Diagonal Corners Snipped 107" o:spid="_x0000_s1177" style="position:absolute;left:23613;top:32661;width:26740;height:4865;visibility:visible;mso-wrap-style:square;v-text-anchor:middle" coordsize="2673985,486450" o:spt="100" o:gfxdata="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" adj="-11796480,,5400" path="m,l2430760,r243225,243225l2673985,486450r,l243225,486450,,243225,,xe" fillcolor="#91bce3 [2168]" strokecolor="#5b9bd5 [3208]" strokeweight=".5pt">
+                  <v:fill color2="#7aaddd [2616]" rotate="t" colors="0 #b1cbe9;.5 #a3c1e5;1 #92b9e4" focus="100%" type="gradient">
+                    <o:fill v:ext="view" type="gradientUnscaled"/>
+                  </v:fill>
+                  <v:stroke joinstyle="miter"/>
+                  <v:formulas/>
+                  <v:path arrowok="t" o:connecttype="custom" o:connectlocs="0,0;2430760,0;2673985,243225;2673985,486450;2673985,486450;243225,486450;0,243225;0,0" o:connectangles="0,0,0,0,0,0,0,0" textboxrect="0,0,2673985,486450"/>
+                  <v:textbox inset=",0">
+                    <w:txbxContent>
+                      <w:p>
+                        <w:pPr>
+                          <w:spacing w:line="256" w:lineRule="auto"/>
+                          <w:jc w:val="center"/>
+                          <w:rPr>
+                            <w:sz w:val="24"/>
+                            <w:szCs w:val="24"/>
+                            <w:lang w:val="en-US"/>
+                          </w:rPr>
+                        </w:pPr>
+                        <w:r>
+                          <w:rPr>
+                            <w:rFonts w:eastAsia="Calibri"/>
+                            <w:color w:val="000000"/>
+                            <w:szCs w:val="26"/>
+                            <w:lang w:val="en-US"/>
+                          </w:rPr>
+                          <w:t>Profile Service</w:t>
+                        </w:r>
+                      </w:p>
+                    </w:txbxContent>
+                  </v:textbox>
+                </v:shape>
+                <v:shape id="Rectangle: Diagonal Corners Snipped 109" o:spid="_x0000_s1178" style="position:absolute;left:58049;top:21261;width:26740;height:4745;visibility:visible;mso-wrap-style:square;v-text-anchor:middle" coordsize="2673985,474576" o:spt="100" o:gfxdata="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" adj="-11796480,,5400" path="m,l2436697,r237288,237288l2673985,474576r,l237288,474576,,237288,,xe" fillcolor="#9ecb81 [2169]" strokecolor="#70ad47 [3209]" strokeweight=".5pt">
+                  <v:fill color2="#8ac066 [2617]" rotate="t" colors="0 #b5d5a7;.5 #aace99;1 #9cca86" focus="100%" type="gradient">
+                    <o:fill v:ext="view" type="gradientUnscaled"/>
+                  </v:fill>
+                  <v:stroke joinstyle="miter"/>
+                  <v:formulas/>
+                  <v:path arrowok="t" o:connecttype="custom" o:connectlocs="0,0;2436697,0;2673985,237288;2673985,474576;2673985,474576;237288,474576;0,237288;0,0" o:connectangles="0,0,0,0,0,0,0,0" textboxrect="0,0,2673985,474576"/>
+                  <v:textbox inset=",0,,0">
+                    <w:txbxContent>
+                      <w:p>
+                        <w:pPr>
+                          <w:spacing w:line="256" w:lineRule="auto"/>
+                          <w:jc w:val="center"/>
+                          <w:rPr>
+                            <w:sz w:val="24"/>
+                            <w:szCs w:val="24"/>
+                            <w:lang w:val="en-US"/>
+                          </w:rPr>
+                        </w:pPr>
+                        <w:r>
+                          <w:rPr>
+                            <w:rFonts w:eastAsia="Calibri"/>
+                            <w:color w:val="000000"/>
+                            <w:szCs w:val="26"/>
+                            <w:lang w:val="en-US"/>
+                          </w:rPr>
+                          <w:t>Account Service</w:t>
+                        </w:r>
+                      </w:p>
+                    </w:txbxContent>
+                  </v:textbox>
+                </v:shape>
+                <v:shape id="Rectangle: Diagonal Corners Snipped 110" o:spid="_x0000_s1179" style="position:absolute;left:89639;top:33729;width:26740;height:4984;visibility:visible;mso-wrap-style:square;v-text-anchor:middle" coordsize="2673985,498380" o:spt="100" o:gfxdata="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" adj="-11796480,,5400" path="m,l2424795,r249190,249190l2673985,498380r,l249190,498380,,249190,,xe" fillcolor="#d1b3e7" strokecolor="#7030a0" strokeweight=".5pt">
+                  <v:fill color2="#c198e0" rotate="t" colors="0 #d1b3e7;.5 #c59ee2;1 #c198e0" focus="100%" type="gradient">
+                    <o:fill v:ext="view" type="gradientUnscaled"/>
+                  </v:fill>
+                  <v:stroke joinstyle="miter"/>
+                  <v:formulas/>
+                  <v:path arrowok="t" o:connecttype="custom" o:connectlocs="0,0;2424795,0;2673985,249190;2673985,498380;2673985,498380;249190,498380;0,249190;0,0" o:connectangles="0,0,0,0,0,0,0,0" textboxrect="0,0,2673985,498380"/>
+                  <v:textbox inset=",0,,0">
+                    <w:txbxContent>
+                      <w:p>
+                        <w:pPr>
+                          <w:spacing w:line="256" w:lineRule="auto"/>
+                          <w:jc w:val="center"/>
+                          <w:rPr>
+                            <w:sz w:val="24"/>
+                            <w:szCs w:val="24"/>
+                            <w:lang w:val="en-US"/>
+                          </w:rPr>
+                        </w:pPr>
+                        <w:r>
+                          <w:rPr>
+                            <w:rFonts w:eastAsia="Calibri"/>
+                            <w:color w:val="000000"/>
+                            <w:szCs w:val="26"/>
+                            <w:lang w:val="en-US"/>
+                          </w:rPr>
+                          <w:t>Auth Service</w:t>
+                        </w:r>
+                      </w:p>
+                    </w:txbxContent>
+                  </v:textbox>
+                </v:shape>
+                <v:shape id="Straight Arrow Connector 113" o:spid="_x0000_s1180" type="#_x0000_t32" style="position:absolute;left:49110;top:26363;width:17693;height:7244;flip:y;visibility:visible;mso-wrap-style:square" o:connectortype="straight" o:gfxdata="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" strokecolor="black [3200]" strokeweight="2pt">
+                  <v:stroke startarrow="block" endarrow="block" joinstyle="miter"/>
+                </v:shape>
+                <v:shape id="Rectangle: Diagonal Corners Snipped 114" o:spid="_x0000_s1181" style="position:absolute;left:34657;top:50474;width:26740;height:4865;visibility:visible;mso-wrap-style:square;v-text-anchor:middle" coordsize="2673985,486450" o:spt="100" o:gfxdata="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" adj="-11796480,,5400" path="m,l2430760,r243225,243225l2673985,486450r,l243225,486450,,243225,,xe" fillcolor="#ffd555 [2167]" strokecolor="#ffc000 [3207]" strokeweight=".5pt">
+                  <v:fill color2="#ffcc31 [2615]" rotate="t" colors="0 #ffdd9c;.5 #ffd78e;1 #ffd479" focus="100%" type="gradient">
+                    <o:fill v:ext="view" type="gradientUnscaled"/>
+                  </v:fill>
+                  <v:stroke joinstyle="miter"/>
+                  <v:formulas/>
+                  <v:path arrowok="t" o:connecttype="custom" o:connectlocs="0,0;2430760,0;2673985,243225;2673985,486450;2673985,486450;243225,486450;0,243225;0,0" o:connectangles="0,0,0,0,0,0,0,0" textboxrect="0,0,2673985,486450"/>
+                  <v:textbox inset=",0">
+                    <w:txbxContent>
+                      <w:p>
+                        <w:pPr>
+                          <w:spacing w:line="256" w:lineRule="auto"/>
+                          <w:jc w:val="center"/>
+                          <w:rPr>
+                            <w:sz w:val="24"/>
+                            <w:szCs w:val="24"/>
+                            <w:lang w:val="en-US"/>
+                          </w:rPr>
+                        </w:pPr>
+                        <w:r>
+                          <w:rPr>
+                            <w:rFonts w:eastAsia="Calibri"/>
+                            <w:color w:val="000000"/>
+                            <w:szCs w:val="26"/>
+                            <w:lang w:val="en-US"/>
+                          </w:rPr>
+                          <w:t>Product Service</w:t>
+                        </w:r>
+                      </w:p>
+                    </w:txbxContent>
+                  </v:textbox>
+                </v:shape>
+                <v:shape id="Rectangle: Diagonal Corners Snipped 115" o:spid="_x0000_s1182" style="position:absolute;left:76577;top:50949;width:26740;height:4865;visibility:visible;mso-wrap-style:square;v-text-anchor:middle" coordsize="2673985,486450" o:spt="100" o:gfxdata="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" adj="-11796480,,5400" path="m,l2430760,r243225,243225l2673985,486450r,l243225,486450,,243225,,xe" fillcolor="#f3a875 [2165]" strokecolor="#ed7d31 [3205]" strokeweight=".5pt">
+                  <v:fill color2="#f09558 [2613]" rotate="t" colors="0 #f7bda4;.5 #f5b195;1 #f8a581" focus="100%" type="gradient">
+                    <o:fill v:ext="view" type="gradientUnscaled"/>
+                  </v:fill>
+                  <v:stroke joinstyle="miter"/>
+                  <v:formulas/>
+                  <v:path arrowok="t" o:connecttype="custom" o:connectlocs="0,0;2430760,0;2673985,243225;2673985,486450;2673985,486450;243225,486450;0,243225;0,0" o:connectangles="0,0,0,0,0,0,0,0" textboxrect="0,0,2673985,486450"/>
+                  <v:textbox inset=",0">
+                    <w:txbxContent>
+                      <w:p>
+                        <w:pPr>
+                          <w:spacing w:line="256" w:lineRule="auto"/>
+                          <w:jc w:val="center"/>
+                          <w:rPr>
+                            <w:sz w:val="24"/>
+                            <w:szCs w:val="24"/>
+                            <w:lang w:val="en-US"/>
+                          </w:rPr>
+                        </w:pPr>
+                        <w:r>
+                          <w:rPr>
+                            <w:rFonts w:eastAsia="Calibri"/>
+                            <w:color w:val="000000"/>
+                            <w:szCs w:val="26"/>
+                            <w:lang w:val="en-US"/>
+                          </w:rPr>
+                          <w:t>Order Service</w:t>
+                        </w:r>
+                      </w:p>
+                    </w:txbxContent>
+                  </v:textbox>
+                </v:shape>
+                <v:shape id="Straight Arrow Connector 117" o:spid="_x0000_s1183" type="#_x0000_t32" style="position:absolute;left:82715;top:26485;width:9384;height:6765;flip:x y;visibility:visible;mso-wrap-style:square" o:connectortype="straight" o:gfxdata="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" strokecolor="black [3200]" strokeweight="2pt">
+                  <v:stroke startarrow="block" endarrow="block" joinstyle="miter"/>
+                </v:shape>
+                <v:shape id="Straight Arrow Connector 118" o:spid="_x0000_s1184" type="#_x0000_t32" style="position:absolute;left:39728;top:38238;width:9620;height:11757;visibility:visible;mso-wrap-style:square" o:connectortype="straight" o:gfxdata="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" strokecolor="black [3200]" strokeweight="2pt">
+                  <v:stroke startarrow="block" endarrow="block" joinstyle="miter"/>
+                </v:shape>
+                <v:shape id="Straight Arrow Connector 120" o:spid="_x0000_s1185" type="#_x0000_t32" style="position:absolute;left:90555;top:39188;width:9024;height:11519;flip:x;visibility:visible;mso-wrap-style:square" o:connectortype="straight" o:gfxdata="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" strokecolor="black [3200]" strokeweight="2pt">
+                  <v:stroke startarrow="block" endarrow="block" joinstyle="miter"/>
+                </v:shape>
+                <v:shape id="Straight Arrow Connector 121" o:spid="_x0000_s1186" type="#_x0000_t32" style="position:absolute;left:61394;top:52845;width:14792;height:831;flip:y;visibility:visible;mso-wrap-style:square" o:connectortype="straight" o:gfxdata="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" strokecolor="black [3200]" strokeweight="2pt">
+                  <v:stroke startarrow="block" endarrow="block" joinstyle="miter"/>
+                </v:shape>
+                <v:shape id="Straight Arrow Connector 122" o:spid="_x0000_s1187" type="#_x0000_t32" style="position:absolute;left:74760;top:26006;width:8908;height:24943;flip:x y;visibility:visible;mso-wrap-style:square" o:connectortype="straight" o:gfxdata="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" strokecolor="black [3200]" strokeweight="2pt">
+                  <v:stroke startarrow="block" endarrow="block" joinstyle="miter"/>
+                </v:shape>
+                <v:shape id="Straight Arrow Connector 123" o:spid="_x0000_s1188" type="#_x0000_t32" style="position:absolute;left:56947;top:37526;width:33014;height:13181;flip:y;visibility:visible;mso-wrap-style:square" o:connectortype="straight" o:gfxdata="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" strokecolor="black [3200]" strokeweight="2pt">
+                  <v:stroke startarrow="block" endarrow="block" joinstyle="miter"/>
+                </v:shape>
+                <v:shape id="Straight Arrow Connector 125" o:spid="_x0000_s1189" type="#_x0000_t32" style="position:absolute;left:50351;top:37288;width:26224;height:13186;flip:x y;visibility:visible;mso-wrap-style:square" o:connectortype="straight" o:gfxdata="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" strokecolor="black [3200]" strokeweight="2pt">
+                  <v:stroke startarrow="block" endarrow="block" joinstyle="miter"/>
+                </v:shape>
+                <v:shape id="Straight Arrow Connector 126" o:spid="_x0000_s1190" type="#_x0000_t32" style="position:absolute;left:50351;top:34794;width:39017;height:713;flip:y;visibility:visible;mso-wrap-style:square" o:connectortype="straight" o:gfxdata="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" strokecolor="black [3200]" strokeweight="2pt">
+                  <v:stroke startarrow="block" endarrow="block" joinstyle="miter"/>
+                </v:shape>
+                <v:shape id="Straight Arrow Connector 178" o:spid="_x0000_s1191" type="#_x0000_t32" style="position:absolute;left:52792;top:26363;width:16861;height:23632;flip:y;visibility:visible;mso-wrap-style:square" o:connectortype="straight" o:gfxdata="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" strokecolor="black [3200]" strokeweight="2pt">
+                  <v:stroke startarrow="block" endarrow="block" joinstyle="miter"/>
+                </v:shape>
+                <v:rect id="Rectangle 256" o:spid="_x0000_s1192" style="position:absolute;left:21548;top:13775;width:98965;height:46735;visibility:visible;mso-wrap-style:square;v-text-anchor:middle" o:gfxdata="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" filled="f" strokecolor="black [3213]" strokeweight="1pt">
+                  <v:stroke dashstyle="dash"/>
+                </v:rect>
+                <v:shape id="Rectangle: Diagonal Corners Snipped 257" o:spid="_x0000_s1193" style="position:absolute;left:22148;top:15276;width:22503;height:3708;visibility:visible;mso-wrap-style:square;v-text-anchor:middle" coordsize="2250309,370840" o:spt="100" o:gfxdata="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" adj="-11796480,,5400" path="m,l2250309,r,l2250309,370840r,l,370840r,l,xe" fillcolor="white [3201]" stroked="f" strokeweight="1pt">
+                  <v:stroke joinstyle="miter"/>
+                  <v:formulas/>
+                  <v:path arrowok="t" o:connecttype="custom" o:connectlocs="0,0;2250309,0;2250309,0;2250309,370840;2250309,370840;0,370840;0,370840;0,0" o:connectangles="0,0,0,0,0,0,0,0" textboxrect="0,0,2250309,370840"/>
+                  <v:textbox inset=",2mm,,0">
+                    <w:txbxContent>
+                      <w:p>
+                        <w:pPr>
+                          <w:spacing w:line="254" w:lineRule="auto"/>
+                          <w:jc w:val="center"/>
+                          <w:rPr>
+                            <w:sz w:val="24"/>
+                            <w:szCs w:val="24"/>
+                          </w:rPr>
+                        </w:pPr>
+                        <w:r>
+                          <w:rPr>
+                            <w:rFonts w:eastAsia="Calibri"/>
+                            <w:b/>
+                            <w:bCs/>
+                            <w:color w:val="000000"/>
+                            <w:sz w:val="28"/>
+                            <w:szCs w:val="28"/>
+                            <w:lang w:val="en-US"/>
+                          </w:rPr>
+                          <w:t>BACKEND SYSTEM</w:t>
+                        </w:r>
+                      </w:p>
+                    </w:txbxContent>
+                  </v:textbox>
+                </v:shape>
+                <v:shape id="Rectangle: Diagonal Corners Snipped 258" o:spid="_x0000_s1194" style="position:absolute;left:63806;top:66995;width:10954;height:3708;visibility:visible;mso-wrap-style:square;v-text-anchor:middle" coordsize="1095375,370840" o:spt="100" o:gfxdata="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" adj="-11796480,,5400" path="m,l1095375,r,l1095375,370840r,l,370840r,l,xe" fillcolor="white [3201]" strokecolor="black [3200]" strokeweight="1pt">
+                  <v:stroke joinstyle="miter"/>
+                  <v:formulas/>
+                  <v:path arrowok="t" o:connecttype="custom" o:connectlocs="0,0;1095375,0;1095375,0;1095375,370840;1095375,370840;0,370840;0,370840;0,0" o:connectangles="0,0,0,0,0,0,0,0" textboxrect="0,0,1095375,370840"/>
+                  <v:textbox inset=",2mm,,0">
+                    <w:txbxContent>
+                      <w:p>
+                        <w:pPr>
+                          <w:spacing w:line="254" w:lineRule="auto"/>
+                          <w:jc w:val="center"/>
+                          <w:rPr>
+                            <w:sz w:val="24"/>
+                            <w:szCs w:val="24"/>
+                          </w:rPr>
+                        </w:pPr>
+                        <w:r>
+                          <w:rPr>
+                            <w:rFonts w:eastAsia="Calibri"/>
+                            <w:color w:val="000000"/>
+                            <w:szCs w:val="26"/>
+                            <w:lang w:val="en-US"/>
+                          </w:rPr>
+                          <w:t>Client</w:t>
+                        </w:r>
+                      </w:p>
+                    </w:txbxContent>
+                  </v:textbox>
+                </v:shape>
+                <v:shape id="Rectangle: Diagonal Corners Snipped 259" o:spid="_x0000_s1195" style="position:absolute;left:3462;top:32929;width:10954;height:3709;visibility:visible;mso-wrap-style:square;v-text-anchor:middle" coordsize="1095375,370840" o:spt="100" o:gfxdata="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" adj="-11796480,,5400" path="m,l1095375,r,l1095375,370840r,l,370840r,l,xe" fillcolor="white [3201]" strokecolor="black [3200]" strokeweight="1pt">
+                  <v:stroke joinstyle="miter"/>
+                  <v:formulas/>
+                  <v:path arrowok="t" o:connecttype="custom" o:connectlocs="0,0;1095375,0;1095375,0;1095375,370840;1095375,370840;0,370840;0,370840;0,0" o:connectangles="0,0,0,0,0,0,0,0" textboxrect="0,0,1095375,370840"/>
+                  <v:textbox inset=",2mm,,0">
+                    <w:txbxContent>
+                      <w:p>
+                        <w:pPr>
+                          <w:spacing w:line="254" w:lineRule="auto"/>
+                          <w:jc w:val="center"/>
+                          <w:rPr>
+                            <w:sz w:val="24"/>
+                            <w:szCs w:val="24"/>
+                          </w:rPr>
+                        </w:pPr>
+                        <w:r>
+                          <w:rPr>
+                            <w:rFonts w:eastAsia="Calibri"/>
+                            <w:color w:val="000000"/>
+                            <w:szCs w:val="26"/>
+                            <w:lang w:val="en-US"/>
+                          </w:rPr>
+                          <w:t>Client</w:t>
+                        </w:r>
+                      </w:p>
+                    </w:txbxContent>
+                  </v:textbox>
+                </v:shape>
+                <v:shape id="Rectangle: Diagonal Corners Snipped 260" o:spid="_x0000_s1196" style="position:absolute;left:66803;top:4437;width:10954;height:3709;visibility:visible;mso-wrap-style:square;v-text-anchor:middle" coordsize="1095375,370840" o:spt="100" o:gfxdata="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" adj="-11796480,,5400" path="m,l1095375,r,l1095375,370840r,l,370840r,l,xe" fillcolor="white [3201]" strokecolor="black [3200]" strokeweight="1pt">
+                  <v:stroke joinstyle="miter"/>
+                  <v:formulas/>
+                  <v:path arrowok="t" o:connecttype="custom" o:connectlocs="0,0;1095375,0;1095375,0;1095375,370840;1095375,370840;0,370840;0,370840;0,0" o:connectangles="0,0,0,0,0,0,0,0" textboxrect="0,0,1095375,370840"/>
+                  <v:textbox inset=",2mm,,0">
+                    <w:txbxContent>
+                      <w:p>
+                        <w:pPr>
+                          <w:spacing w:line="254" w:lineRule="auto"/>
+                          <w:jc w:val="center"/>
+                          <w:rPr>
+                            <w:sz w:val="24"/>
+                            <w:szCs w:val="24"/>
+                          </w:rPr>
+                        </w:pPr>
+                        <w:r>
+                          <w:rPr>
+                            <w:rFonts w:eastAsia="Calibri"/>
+                            <w:color w:val="000000"/>
+                            <w:szCs w:val="26"/>
+                            <w:lang w:val="en-US"/>
+                          </w:rPr>
+                          <w:t>Client</w:t>
+                        </w:r>
+                      </w:p>
+                    </w:txbxContent>
+                  </v:textbox>
+                </v:shape>
+                <v:shape id="Straight Arrow Connector 261" o:spid="_x0000_s1197" type="#_x0000_t32" style="position:absolute;left:74760;top:55812;width:15187;height:13036;flip:y;visibility:visible;mso-wrap-style:square" o:connectortype="straight" o:gfxdata="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" strokecolor="black [3200]" strokeweight="1pt">
+                  <v:stroke startarrow="block" endarrow="block" joinstyle="miter"/>
+                </v:shape>
+                <v:shape id="Straight Arrow Connector 262" o:spid="_x0000_s1198" type="#_x0000_t32" style="position:absolute;left:14416;top:34793;width:9197;height:713;visibility:visible;mso-wrap-style:square" o:connectortype="straight" o:gfxdata="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" strokecolor="black [3200]" strokeweight="1pt">
+                  <v:stroke startarrow="block" endarrow="block" joinstyle="miter"/>
+                </v:shape>
+                <v:shape id="Straight Arrow Connector 263" o:spid="_x0000_s1199" type="#_x0000_t32" style="position:absolute;left:71419;top:8145;width:861;height:13115;flip:x;visibility:visible;mso-wrap-style:square" o:connectortype="straight" o:gfxdata="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" strokecolor="black [3200]" strokeweight="1pt">
+                  <v:stroke startarrow="block" endarrow="block" joinstyle="miter"/>
+                </v:shape>
+                <v:shape id="Straight Arrow Connector 264" o:spid="_x0000_s1200" type="#_x0000_t32" style="position:absolute;left:48027;top:55337;width:15779;height:13511;flip:x y;visibility:visible;mso-wrap-style:square" o:connectortype="straight" o:gfxdata="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" strokecolor="black [3200]" strokeweight="1pt">
+                  <v:stroke startarrow="block" endarrow="block" joinstyle="miter"/>
+                </v:shape>
+                <w10:anchorlock/>
+              </v:group>
+            </w:pict>
+          </mc:Fallback>
+        </mc:AlternateContent>
+      </w:r>
     </w:p>
     <w:p>
       <w:r>
         <w:br w:type="page"/>
       </w:r>
     </w:p>
+    <w:p>
+      <w:bookmarkStart w:id="0" w:name="_GoBack"/>
+      <w:bookmarkEnd w:id="0"/>
+    </w:p>
+    <w:p/>
+    <w:p>
+      <w:r>
+        <w:rPr>
+          <w:noProof/>
+        </w:rPr>
+        <mc:AlternateContent>
+          <mc:Choice Requires="wpc">
+            <w:drawing>
+              <wp:inline distT="0" distB="0" distL="0" distR="0" wp14:anchorId="71F9C045" wp14:editId="0BC1AA99">
+                <wp:extent cx="14116050" cy="6781800"/>
+                <wp:effectExtent l="0" t="0" r="0" b="0"/>
+                <wp:docPr id="243" name="Canvas 243"/>
+                <wp:cNvGraphicFramePr>
+                  <a:graphicFrameLocks xmlns:a="http://schemas.openxmlformats.org/drawingml/2006/main" noChangeAspect="1"/>
+                </wp:cNvGraphicFramePr>
+                <a:graphic xmlns:a="http://schemas.openxmlformats.org/drawingml/2006/main">
+                  <a:graphicData uri="http://schemas.microsoft.com/office/word/2010/wordprocessingCanvas">
+                    <wpc:wpc>
+                      <wpc:bg>
+                        <a:solidFill>
+                          <a:prstClr val="white"/>
+                        </a:solidFill>
+                      </wpc:bg>
+                      <wpc:whole/>
+                      <wps:wsp>
+                        <wps:cNvPr id="232" name="Rectangle: Diagonal Corners Snipped 232"/>
+                        <wps:cNvSpPr/>
+                        <wps:spPr>
+                          <a:xfrm>
+                            <a:off x="3598725" y="1917224"/>
+                            <a:ext cx="2673985" cy="486450"/>
+                          </a:xfrm>
+                          <a:prstGeom prst="snip2DiagRect">
+                            <a:avLst>
+                              <a:gd name="adj1" fmla="val 0"/>
+                              <a:gd name="adj2" fmla="val 50000"/>
+                            </a:avLst>
+                          </a:prstGeom>
+                        </wps:spPr>
+                        <wps:style>
+                          <a:lnRef idx="1">
+                            <a:schemeClr val="accent5"/>
+                          </a:lnRef>
+                          <a:fillRef idx="2">
+                            <a:schemeClr val="accent5"/>
+                          </a:fillRef>
+                          <a:effectRef idx="1">
+                            <a:schemeClr val="accent5"/>
+                          </a:effectRef>
+                          <a:fontRef idx="minor">
+                            <a:schemeClr val="dk1"/>
+                          </a:fontRef>
+                        </wps:style>
+                        <wps:txbx>
+                          <w:txbxContent>
+                            <w:p>
+                              <w:pPr>
+                                <w:spacing w:line="256" w:lineRule="auto"/>
+                                <w:jc w:val="center"/>
+                                <w:rPr>
+                                  <w:sz w:val="24"/>
+                                  <w:szCs w:val="24"/>
+                                  <w:lang w:val="en-US"/>
+                                </w:rPr>
+                              </w:pPr>
+                              <w:r>
+                                <w:rPr>
+                                  <w:rFonts w:eastAsia="Calibri"/>
+                                  <w:color w:val="000000"/>
+                                  <w:szCs w:val="26"/>
+                                  <w:lang w:val="en-US"/>
+                                </w:rPr>
+                                <w:t xml:space="preserve">Profile </w:t>
+                              </w:r>
+                              <w:r>
+                                <w:rPr>
+                                  <w:rFonts w:eastAsia="Calibri"/>
+                                  <w:color w:val="000000"/>
+                                  <w:szCs w:val="26"/>
+                                  <w:lang w:val="en-US"/>
+                                </w:rPr>
+                                <w:t xml:space="preserve">REST </w:t>
+                              </w:r>
+                              <w:r>
+                                <w:rPr>
+                                  <w:rFonts w:eastAsia="Calibri"/>
+                                  <w:color w:val="000000"/>
+                                  <w:szCs w:val="26"/>
+                                  <w:lang w:val="en-US"/>
+                                </w:rPr>
+                                <w:t>Service</w:t>
+                              </w:r>
+                            </w:p>
+                          </w:txbxContent>
+                        </wps:txbx>
+                        <wps:bodyPr rot="0" spcFirstLastPara="0" vert="horz" wrap="square" lIns="91440" tIns="0" rIns="91440" bIns="45720" numCol="1" spcCol="0" rtlCol="0" fromWordArt="0" anchor="ctr" anchorCtr="0" forceAA="0" compatLnSpc="1">
+                          <a:prstTxWarp prst="textNoShape">
+                            <a:avLst/>
+                          </a:prstTxWarp>
+                          <a:noAutofit/>
+                        </wps:bodyPr>
+                      </wps:wsp>
+                      <wps:wsp>
+                        <wps:cNvPr id="233" name="Rectangle: Diagonal Corners Snipped 233"/>
+                        <wps:cNvSpPr/>
+                        <wps:spPr>
+                          <a:xfrm>
+                            <a:off x="8854496" y="1310553"/>
+                            <a:ext cx="2673985" cy="474576"/>
+                          </a:xfrm>
+                          <a:prstGeom prst="snip2DiagRect">
+                            <a:avLst>
+                              <a:gd name="adj1" fmla="val 0"/>
+                              <a:gd name="adj2" fmla="val 50000"/>
+                            </a:avLst>
+                          </a:prstGeom>
+                        </wps:spPr>
+                        <wps:style>
+                          <a:lnRef idx="1">
+                            <a:schemeClr val="accent6"/>
+                          </a:lnRef>
+                          <a:fillRef idx="2">
+                            <a:schemeClr val="accent6"/>
+                          </a:fillRef>
+                          <a:effectRef idx="1">
+                            <a:schemeClr val="accent6"/>
+                          </a:effectRef>
+                          <a:fontRef idx="minor">
+                            <a:schemeClr val="dk1"/>
+                          </a:fontRef>
+                        </wps:style>
+                        <wps:txbx>
+                          <w:txbxContent>
+                            <w:p>
+                              <w:pPr>
+                                <w:spacing w:line="256" w:lineRule="auto"/>
+                                <w:jc w:val="center"/>
+                                <w:rPr>
+                                  <w:sz w:val="24"/>
+                                  <w:szCs w:val="24"/>
+                                  <w:lang w:val="en-US"/>
+                                </w:rPr>
+                              </w:pPr>
+                              <w:r>
+                                <w:rPr>
+                                  <w:rFonts w:eastAsia="Calibri"/>
+                                  <w:color w:val="000000"/>
+                                  <w:szCs w:val="26"/>
+                                  <w:lang w:val="en-US"/>
+                                </w:rPr>
+                                <w:t>Account</w:t>
+                              </w:r>
+                              <w:r>
+                                <w:rPr>
+                                  <w:rFonts w:eastAsia="Calibri"/>
+                                  <w:color w:val="000000"/>
+                                  <w:szCs w:val="26"/>
+                                  <w:lang w:val="en-US"/>
+                                </w:rPr>
+                                <w:t xml:space="preserve"> domain</w:t>
+                              </w:r>
+                              <w:r>
+                                <w:rPr>
+                                  <w:rFonts w:eastAsia="Calibri"/>
+                                  <w:color w:val="000000"/>
+                                  <w:szCs w:val="26"/>
+                                  <w:lang w:val="en-US"/>
+                                </w:rPr>
+                                <w:t xml:space="preserve"> </w:t>
+                              </w:r>
+                              <w:r>
+                                <w:rPr>
+                                  <w:rFonts w:eastAsia="Calibri"/>
+                                  <w:color w:val="000000"/>
+                                  <w:szCs w:val="26"/>
+                                  <w:lang w:val="en-US"/>
+                                </w:rPr>
+                                <w:t>s</w:t>
+                              </w:r>
+                              <w:r>
+                                <w:rPr>
+                                  <w:rFonts w:eastAsia="Calibri"/>
+                                  <w:color w:val="000000"/>
+                                  <w:szCs w:val="26"/>
+                                  <w:lang w:val="en-US"/>
+                                </w:rPr>
+                                <w:t>ervice</w:t>
+                              </w:r>
+                            </w:p>
+                          </w:txbxContent>
+                        </wps:txbx>
+                        <wps:bodyPr rot="0" spcFirstLastPara="0" vert="horz" wrap="square" lIns="91440" tIns="0" rIns="91440" bIns="0" numCol="1" spcCol="0" rtlCol="0" fromWordArt="0" anchor="ctr" anchorCtr="0" forceAA="0" compatLnSpc="1">
+                          <a:prstTxWarp prst="textNoShape">
+                            <a:avLst/>
+                          </a:prstTxWarp>
+                          <a:noAutofit/>
+                        </wps:bodyPr>
+                      </wps:wsp>
+                      <wps:wsp>
+                        <wps:cNvPr id="234" name="Rectangle: Diagonal Corners Snipped 234"/>
+                        <wps:cNvSpPr/>
+                        <wps:spPr>
+                          <a:xfrm>
+                            <a:off x="7383920" y="5127273"/>
+                            <a:ext cx="2673985" cy="498380"/>
+                          </a:xfrm>
+                          <a:prstGeom prst="snip2DiagRect">
+                            <a:avLst>
+                              <a:gd name="adj1" fmla="val 0"/>
+                              <a:gd name="adj2" fmla="val 50000"/>
+                            </a:avLst>
+                          </a:prstGeom>
+                          <a:ln/>
+                        </wps:spPr>
+                        <wps:style>
+                          <a:lnRef idx="1">
+                            <a:schemeClr val="accent6"/>
+                          </a:lnRef>
+                          <a:fillRef idx="2">
+                            <a:schemeClr val="accent6"/>
+                          </a:fillRef>
+                          <a:effectRef idx="1">
+                            <a:schemeClr val="accent6"/>
+                          </a:effectRef>
+                          <a:fontRef idx="minor">
+                            <a:schemeClr val="dk1"/>
+                          </a:fontRef>
+                        </wps:style>
+                        <wps:txbx>
+                          <w:txbxContent>
+                            <w:p>
+                              <w:pPr>
+                                <w:spacing w:line="256" w:lineRule="auto"/>
+                                <w:jc w:val="center"/>
+                                <w:rPr>
+                                  <w:sz w:val="24"/>
+                                  <w:szCs w:val="24"/>
+                                  <w:lang w:val="en-US"/>
+                                </w:rPr>
+                              </w:pPr>
+                              <w:r>
+                                <w:rPr>
+                                  <w:rFonts w:eastAsia="Calibri"/>
+                                  <w:color w:val="000000"/>
+                                  <w:szCs w:val="26"/>
+                                  <w:lang w:val="en-US"/>
+                                </w:rPr>
+                                <w:t>Image processing</w:t>
+                              </w:r>
+                              <w:r>
+                                <w:rPr>
+                                  <w:rFonts w:eastAsia="Calibri"/>
+                                  <w:color w:val="000000"/>
+                                  <w:szCs w:val="26"/>
+                                  <w:lang w:val="en-US"/>
+                                </w:rPr>
+                                <w:t xml:space="preserve"> </w:t>
+                              </w:r>
+                              <w:r>
+                                <w:rPr>
+                                  <w:rFonts w:eastAsia="Calibri"/>
+                                  <w:color w:val="000000"/>
+                                  <w:szCs w:val="26"/>
+                                  <w:lang w:val="en-US"/>
+                                </w:rPr>
+                                <w:t>s</w:t>
+                              </w:r>
+                              <w:r>
+                                <w:rPr>
+                                  <w:rFonts w:eastAsia="Calibri"/>
+                                  <w:color w:val="000000"/>
+                                  <w:szCs w:val="26"/>
+                                  <w:lang w:val="en-US"/>
+                                </w:rPr>
+                                <w:t>ervice</w:t>
+                              </w:r>
+                            </w:p>
+                          </w:txbxContent>
+                        </wps:txbx>
+                        <wps:bodyPr rot="0" spcFirstLastPara="0" vert="horz" wrap="square" lIns="91440" tIns="0" rIns="91440" bIns="0" numCol="1" spcCol="0" rtlCol="0" fromWordArt="0" anchor="ctr" anchorCtr="0" forceAA="0" compatLnSpc="1">
+                          <a:prstTxWarp prst="textNoShape">
+                            <a:avLst/>
+                          </a:prstTxWarp>
+                          <a:noAutofit/>
+                        </wps:bodyPr>
+                      </wps:wsp>
+                      <wps:wsp>
+                        <wps:cNvPr id="235" name="Rectangle: Diagonal Corners Snipped 235"/>
+                        <wps:cNvSpPr/>
+                        <wps:spPr>
+                          <a:xfrm>
+                            <a:off x="3598725" y="3494222"/>
+                            <a:ext cx="2673985" cy="486450"/>
+                          </a:xfrm>
+                          <a:prstGeom prst="snip2DiagRect">
+                            <a:avLst>
+                              <a:gd name="adj1" fmla="val 0"/>
+                              <a:gd name="adj2" fmla="val 26500"/>
+                            </a:avLst>
+                          </a:prstGeom>
+                        </wps:spPr>
+                        <wps:style>
+                          <a:lnRef idx="1">
+                            <a:schemeClr val="accent5"/>
+                          </a:lnRef>
+                          <a:fillRef idx="2">
+                            <a:schemeClr val="accent5"/>
+                          </a:fillRef>
+                          <a:effectRef idx="1">
+                            <a:schemeClr val="accent5"/>
+                          </a:effectRef>
+                          <a:fontRef idx="minor">
+                            <a:schemeClr val="dk1"/>
+                          </a:fontRef>
+                        </wps:style>
+                        <wps:txbx>
+                          <w:txbxContent>
+                            <w:p>
+                              <w:pPr>
+                                <w:spacing w:line="256" w:lineRule="auto"/>
+                                <w:jc w:val="center"/>
+                                <w:rPr>
+                                  <w:sz w:val="24"/>
+                                  <w:szCs w:val="24"/>
+                                  <w:lang w:val="en-US"/>
+                                </w:rPr>
+                              </w:pPr>
+                              <w:r>
+                                <w:rPr>
+                                  <w:rFonts w:eastAsia="Calibri"/>
+                                  <w:color w:val="000000"/>
+                                  <w:szCs w:val="26"/>
+                                  <w:lang w:val="en-US"/>
+                                </w:rPr>
+                                <w:t xml:space="preserve">Product </w:t>
+                              </w:r>
+                              <w:r>
+                                <w:rPr>
+                                  <w:rFonts w:eastAsia="Calibri"/>
+                                  <w:color w:val="000000"/>
+                                  <w:szCs w:val="26"/>
+                                  <w:lang w:val="en-US"/>
+                                </w:rPr>
+                                <w:t xml:space="preserve">REST </w:t>
+                              </w:r>
+                              <w:r>
+                                <w:rPr>
+                                  <w:rFonts w:eastAsia="Calibri"/>
+                                  <w:color w:val="000000"/>
+                                  <w:szCs w:val="26"/>
+                                  <w:lang w:val="en-US"/>
+                                </w:rPr>
+                                <w:t>Service</w:t>
+                              </w:r>
+                            </w:p>
+                          </w:txbxContent>
+                        </wps:txbx>
+                        <wps:bodyPr rot="0" spcFirstLastPara="0" vert="horz" wrap="square" lIns="91440" tIns="0" rIns="91440" bIns="45720" numCol="1" spcCol="0" rtlCol="0" fromWordArt="0" anchor="ctr" anchorCtr="0" forceAA="0" compatLnSpc="1">
+                          <a:prstTxWarp prst="textNoShape">
+                            <a:avLst/>
+                          </a:prstTxWarp>
+                          <a:noAutofit/>
+                        </wps:bodyPr>
+                      </wps:wsp>
+                      <wps:wsp>
+                        <wps:cNvPr id="236" name="Rectangle: Diagonal Corners Snipped 236"/>
+                        <wps:cNvSpPr/>
+                        <wps:spPr>
+                          <a:xfrm>
+                            <a:off x="11028479" y="3173806"/>
+                            <a:ext cx="2673985" cy="486450"/>
+                          </a:xfrm>
+                          <a:prstGeom prst="snip2DiagRect">
+                            <a:avLst>
+                              <a:gd name="adj1" fmla="val 0"/>
+                              <a:gd name="adj2" fmla="val 50000"/>
+                            </a:avLst>
+                          </a:prstGeom>
+                        </wps:spPr>
+                        <wps:style>
+                          <a:lnRef idx="1">
+                            <a:schemeClr val="accent6"/>
+                          </a:lnRef>
+                          <a:fillRef idx="2">
+                            <a:schemeClr val="accent6"/>
+                          </a:fillRef>
+                          <a:effectRef idx="1">
+                            <a:schemeClr val="accent6"/>
+                          </a:effectRef>
+                          <a:fontRef idx="minor">
+                            <a:schemeClr val="dk1"/>
+                          </a:fontRef>
+                        </wps:style>
+                        <wps:txbx>
+                          <w:txbxContent>
+                            <w:p>
+                              <w:pPr>
+                                <w:spacing w:line="256" w:lineRule="auto"/>
+                                <w:jc w:val="center"/>
+                                <w:rPr>
+                                  <w:sz w:val="24"/>
+                                  <w:szCs w:val="24"/>
+                                  <w:lang w:val="en-US"/>
+                                </w:rPr>
+                              </w:pPr>
+                              <w:r>
+                                <w:rPr>
+                                  <w:rFonts w:eastAsia="Calibri"/>
+                                  <w:color w:val="000000"/>
+                                  <w:szCs w:val="26"/>
+                                  <w:lang w:val="en-US"/>
+                                </w:rPr>
+                                <w:t xml:space="preserve">Order </w:t>
+                              </w:r>
+                              <w:r>
+                                <w:rPr>
+                                  <w:rFonts w:eastAsia="Calibri"/>
+                                  <w:color w:val="000000"/>
+                                  <w:szCs w:val="26"/>
+                                  <w:lang w:val="en-US"/>
+                                </w:rPr>
+                                <w:t>domain s</w:t>
+                              </w:r>
+                              <w:r>
+                                <w:rPr>
+                                  <w:rFonts w:eastAsia="Calibri"/>
+                                  <w:color w:val="000000"/>
+                                  <w:szCs w:val="26"/>
+                                  <w:lang w:val="en-US"/>
+                                </w:rPr>
+                                <w:t>ervice</w:t>
+                              </w:r>
+                            </w:p>
+                          </w:txbxContent>
+                        </wps:txbx>
+                        <wps:bodyPr rot="0" spcFirstLastPara="0" vert="horz" wrap="square" lIns="91440" tIns="0" rIns="91440" bIns="45720" numCol="1" spcCol="0" rtlCol="0" fromWordArt="0" anchor="ctr" anchorCtr="0" forceAA="0" compatLnSpc="1">
+                          <a:prstTxWarp prst="textNoShape">
+                            <a:avLst/>
+                          </a:prstTxWarp>
+                          <a:noAutofit/>
+                        </wps:bodyPr>
+                      </wps:wsp>
+                      <wps:wsp>
+                        <wps:cNvPr id="237" name="Hexagon 237"/>
+                        <wps:cNvSpPr/>
+                        <wps:spPr>
+                          <a:xfrm>
+                            <a:off x="7766145" y="2882320"/>
+                            <a:ext cx="1733266" cy="962796"/>
+                          </a:xfrm>
+                          <a:prstGeom prst="hexagon">
+                            <a:avLst/>
+                          </a:prstGeom>
+                        </wps:spPr>
+                        <wps:style>
+                          <a:lnRef idx="1">
+                            <a:schemeClr val="dk1"/>
+                          </a:lnRef>
+                          <a:fillRef idx="2">
+                            <a:schemeClr val="dk1"/>
+                          </a:fillRef>
+                          <a:effectRef idx="1">
+                            <a:schemeClr val="dk1"/>
+                          </a:effectRef>
+                          <a:fontRef idx="minor">
+                            <a:schemeClr val="dk1"/>
+                          </a:fontRef>
+                        </wps:style>
+                        <wps:txbx>
+                          <w:txbxContent>
+                            <w:p>
+                              <w:pPr>
+                                <w:jc w:val="center"/>
+                                <w:rPr>
+                                  <w:b/>
+                                  <w:bCs/>
+                                  <w:color w:val="FFFFFF" w:themeColor="background1"/>
+                                  <w:sz w:val="28"/>
+                                  <w:szCs w:val="28"/>
+                                  <w:lang w:val="en-US"/>
+                                </w:rPr>
+                              </w:pPr>
+                              <w:r>
+                                <w:rPr>
+                                  <w:b/>
+                                  <w:bCs/>
+                                  <w:color w:val="FFFFFF" w:themeColor="background1"/>
+                                  <w:sz w:val="28"/>
+                                  <w:szCs w:val="28"/>
+                                  <w:lang w:val="en-US"/>
+                                </w:rPr>
+                                <w:t>Message</w:t>
+                              </w:r>
+                            </w:p>
+                            <w:p>
+                              <w:pPr>
+                                <w:jc w:val="center"/>
+                                <w:rPr>
+                                  <w:b/>
+                                  <w:bCs/>
+                                  <w:color w:val="FFFFFF" w:themeColor="background1"/>
+                                  <w:sz w:val="28"/>
+                                  <w:szCs w:val="28"/>
+                                  <w:lang w:val="en-US"/>
+                                </w:rPr>
+                              </w:pPr>
+                              <w:r>
+                                <w:rPr>
+                                  <w:b/>
+                                  <w:bCs/>
+                                  <w:color w:val="FFFFFF" w:themeColor="background1"/>
+                                  <w:sz w:val="28"/>
+                                  <w:szCs w:val="28"/>
+                                  <w:lang w:val="en-US"/>
+                                </w:rPr>
+                                <w:t>Broker</w:t>
+                              </w:r>
+                            </w:p>
+                          </w:txbxContent>
+                        </wps:txbx>
+                        <wps:bodyPr rot="0" spcFirstLastPara="0" vertOverflow="overflow" horzOverflow="overflow" vert="horz" wrap="square" lIns="91440" tIns="45720" rIns="91440" bIns="45720" numCol="1" spcCol="0" rtlCol="0" fromWordArt="0" anchor="ctr" anchorCtr="0" forceAA="0" compatLnSpc="1">
+                          <a:prstTxWarp prst="textNoShape">
+                            <a:avLst/>
+                          </a:prstTxWarp>
+                          <a:noAutofit/>
+                        </wps:bodyPr>
+                      </wps:wsp>
+                      <wps:wsp>
+                        <wps:cNvPr id="238" name="Straight Arrow Connector 238"/>
+                        <wps:cNvCnPr>
+                          <a:stCxn id="232" idx="0"/>
+                        </wps:cNvCnPr>
+                        <wps:spPr>
+                          <a:xfrm>
+                            <a:off x="6272710" y="2160324"/>
+                            <a:ext cx="1734121" cy="721642"/>
+                          </a:xfrm>
+                          <a:prstGeom prst="straightConnector1">
+                            <a:avLst/>
+                          </a:prstGeom>
+                          <a:ln w="25400">
+                            <a:headEnd type="triangle"/>
+                            <a:tailEnd type="triangle"/>
+                          </a:ln>
+                        </wps:spPr>
+                        <wps:style>
+                          <a:lnRef idx="1">
+                            <a:schemeClr val="dk1"/>
+                          </a:lnRef>
+                          <a:fillRef idx="0">
+                            <a:schemeClr val="dk1"/>
+                          </a:fillRef>
+                          <a:effectRef idx="0">
+                            <a:schemeClr val="dk1"/>
+                          </a:effectRef>
+                          <a:fontRef idx="minor">
+                            <a:schemeClr val="tx1"/>
+                          </a:fontRef>
+                        </wps:style>
+                        <wps:bodyPr/>
+                      </wps:wsp>
+                      <wps:wsp>
+                        <wps:cNvPr id="239" name="Straight Arrow Connector 239"/>
+                        <wps:cNvCnPr/>
+                        <wps:spPr>
+                          <a:xfrm flipH="1">
+                            <a:off x="9258725" y="1785003"/>
+                            <a:ext cx="932764" cy="1097130"/>
+                          </a:xfrm>
+                          <a:prstGeom prst="straightConnector1">
+                            <a:avLst/>
+                          </a:prstGeom>
+                          <a:ln w="25400">
+                            <a:headEnd type="triangle"/>
+                            <a:tailEnd type="triangle"/>
+                          </a:ln>
+                        </wps:spPr>
+                        <wps:style>
+                          <a:lnRef idx="1">
+                            <a:schemeClr val="dk1"/>
+                          </a:lnRef>
+                          <a:fillRef idx="0">
+                            <a:schemeClr val="dk1"/>
+                          </a:fillRef>
+                          <a:effectRef idx="0">
+                            <a:schemeClr val="dk1"/>
+                          </a:effectRef>
+                          <a:fontRef idx="minor">
+                            <a:schemeClr val="tx1"/>
+                          </a:fontRef>
+                        </wps:style>
+                        <wps:bodyPr/>
+                      </wps:wsp>
+                      <wps:wsp>
+                        <wps:cNvPr id="240" name="Straight Arrow Connector 240"/>
+                        <wps:cNvCnPr>
+                          <a:stCxn id="235" idx="0"/>
+                        </wps:cNvCnPr>
+                        <wps:spPr>
+                          <a:xfrm flipV="1">
+                            <a:off x="6272710" y="3363525"/>
+                            <a:ext cx="1493435" cy="373922"/>
+                          </a:xfrm>
+                          <a:prstGeom prst="straightConnector1">
+                            <a:avLst/>
+                          </a:prstGeom>
+                          <a:ln w="25400">
+                            <a:headEnd type="triangle"/>
+                            <a:tailEnd type="triangle"/>
+                          </a:ln>
+                        </wps:spPr>
+                        <wps:style>
+                          <a:lnRef idx="1">
+                            <a:schemeClr val="dk1"/>
+                          </a:lnRef>
+                          <a:fillRef idx="0">
+                            <a:schemeClr val="dk1"/>
+                          </a:fillRef>
+                          <a:effectRef idx="0">
+                            <a:schemeClr val="dk1"/>
+                          </a:effectRef>
+                          <a:fontRef idx="minor">
+                            <a:schemeClr val="tx1"/>
+                          </a:fontRef>
+                        </wps:style>
+                        <wps:bodyPr/>
+                      </wps:wsp>
+                      <wps:wsp>
+                        <wps:cNvPr id="241" name="Straight Arrow Connector 241"/>
+                        <wps:cNvCnPr/>
+                        <wps:spPr>
+                          <a:xfrm flipH="1" flipV="1">
+                            <a:off x="9499411" y="3363718"/>
+                            <a:ext cx="1529068" cy="53313"/>
+                          </a:xfrm>
+                          <a:prstGeom prst="straightConnector1">
+                            <a:avLst/>
+                          </a:prstGeom>
+                          <a:ln w="25400">
+                            <a:headEnd type="triangle"/>
+                            <a:tailEnd type="triangle"/>
+                          </a:ln>
+                        </wps:spPr>
+                        <wps:style>
+                          <a:lnRef idx="1">
+                            <a:schemeClr val="dk1"/>
+                          </a:lnRef>
+                          <a:fillRef idx="0">
+                            <a:schemeClr val="dk1"/>
+                          </a:fillRef>
+                          <a:effectRef idx="0">
+                            <a:schemeClr val="dk1"/>
+                          </a:effectRef>
+                          <a:fontRef idx="minor">
+                            <a:schemeClr val="tx1"/>
+                          </a:fontRef>
+                        </wps:style>
+                        <wps:bodyPr/>
+                      </wps:wsp>
+                      <wps:wsp>
+                        <wps:cNvPr id="242" name="Straight Arrow Connector 242"/>
+                        <wps:cNvCnPr/>
+                        <wps:spPr>
+                          <a:xfrm flipH="1" flipV="1">
+                            <a:off x="8625955" y="3844636"/>
+                            <a:ext cx="94958" cy="1282326"/>
+                          </a:xfrm>
+                          <a:prstGeom prst="straightConnector1">
+                            <a:avLst/>
+                          </a:prstGeom>
+                          <a:ln w="25400">
+                            <a:headEnd type="triangle"/>
+                            <a:tailEnd type="triangle"/>
+                          </a:ln>
+                        </wps:spPr>
+                        <wps:style>
+                          <a:lnRef idx="1">
+                            <a:schemeClr val="dk1"/>
+                          </a:lnRef>
+                          <a:fillRef idx="0">
+                            <a:schemeClr val="dk1"/>
+                          </a:fillRef>
+                          <a:effectRef idx="0">
+                            <a:schemeClr val="dk1"/>
+                          </a:effectRef>
+                          <a:fontRef idx="minor">
+                            <a:schemeClr val="tx1"/>
+                          </a:fontRef>
+                        </wps:style>
+                        <wps:bodyPr/>
+                      </wps:wsp>
+                      <wps:wsp>
+                        <wps:cNvPr id="208" name="Rectangle: Diagonal Corners Snipped 208"/>
+                        <wps:cNvSpPr/>
+                        <wps:spPr>
+                          <a:xfrm>
+                            <a:off x="571500" y="1905066"/>
+                            <a:ext cx="1095375" cy="371299"/>
+                          </a:xfrm>
+                          <a:prstGeom prst="snip2DiagRect">
+                            <a:avLst>
+                              <a:gd name="adj1" fmla="val 0"/>
+                              <a:gd name="adj2" fmla="val 0"/>
+                            </a:avLst>
+                          </a:prstGeom>
+                          <a:ln/>
+                        </wps:spPr>
+                        <wps:style>
+                          <a:lnRef idx="2">
+                            <a:schemeClr val="dk1"/>
+                          </a:lnRef>
+                          <a:fillRef idx="1">
+                            <a:schemeClr val="lt1"/>
+                          </a:fillRef>
+                          <a:effectRef idx="0">
+                            <a:schemeClr val="dk1"/>
+                          </a:effectRef>
+                          <a:fontRef idx="minor">
+                            <a:schemeClr val="dk1"/>
+                          </a:fontRef>
+                        </wps:style>
+                        <wps:txbx>
+                          <w:txbxContent>
+                            <w:p>
+                              <w:pPr>
+                                <w:spacing w:line="256" w:lineRule="auto"/>
+                                <w:jc w:val="center"/>
+                                <w:rPr>
+                                  <w:sz w:val="24"/>
+                                  <w:szCs w:val="24"/>
+                                  <w:lang w:val="en-US"/>
+                                </w:rPr>
+                              </w:pPr>
+                              <w:r>
+                                <w:rPr>
+                                  <w:rFonts w:eastAsia="Calibri"/>
+                                  <w:color w:val="000000"/>
+                                  <w:szCs w:val="26"/>
+                                  <w:lang w:val="en-US"/>
+                                </w:rPr>
+                                <w:t>Client</w:t>
+                              </w:r>
+                            </w:p>
+                          </w:txbxContent>
+                        </wps:txbx>
+                        <wps:bodyPr rot="0" spcFirstLastPara="0" vert="horz" wrap="square" lIns="91440" tIns="72000" rIns="91440" bIns="0" numCol="1" spcCol="0" rtlCol="0" fromWordArt="0" anchor="ctr" anchorCtr="0" forceAA="0" compatLnSpc="1">
+                          <a:prstTxWarp prst="textNoShape">
+                            <a:avLst/>
+                          </a:prstTxWarp>
+                          <a:noAutofit/>
+                        </wps:bodyPr>
+                      </wps:wsp>
+                      <wps:wsp>
+                        <wps:cNvPr id="244" name="Rectangle: Diagonal Corners Snipped 244"/>
+                        <wps:cNvSpPr/>
+                        <wps:spPr>
+                          <a:xfrm>
+                            <a:off x="571500" y="2571816"/>
+                            <a:ext cx="1095375" cy="371299"/>
+                          </a:xfrm>
+                          <a:prstGeom prst="snip2DiagRect">
+                            <a:avLst>
+                              <a:gd name="adj1" fmla="val 0"/>
+                              <a:gd name="adj2" fmla="val 0"/>
+                            </a:avLst>
+                          </a:prstGeom>
+                          <a:ln/>
+                        </wps:spPr>
+                        <wps:style>
+                          <a:lnRef idx="2">
+                            <a:schemeClr val="dk1"/>
+                          </a:lnRef>
+                          <a:fillRef idx="1">
+                            <a:schemeClr val="lt1"/>
+                          </a:fillRef>
+                          <a:effectRef idx="0">
+                            <a:schemeClr val="dk1"/>
+                          </a:effectRef>
+                          <a:fontRef idx="minor">
+                            <a:schemeClr val="dk1"/>
+                          </a:fontRef>
+                        </wps:style>
+                        <wps:txbx>
+                          <w:txbxContent>
+                            <w:p>
+                              <w:pPr>
+                                <w:spacing w:line="256" w:lineRule="auto"/>
+                                <w:jc w:val="center"/>
+                                <w:rPr>
+                                  <w:sz w:val="24"/>
+                                  <w:szCs w:val="24"/>
+                                  <w:lang w:val="en-US"/>
+                                </w:rPr>
+                              </w:pPr>
+                              <w:r>
+                                <w:rPr>
+                                  <w:rFonts w:eastAsia="Calibri"/>
+                                  <w:color w:val="000000"/>
+                                  <w:szCs w:val="26"/>
+                                  <w:lang w:val="en-US"/>
+                                </w:rPr>
+                                <w:t>Client</w:t>
+                              </w:r>
+                            </w:p>
+                          </w:txbxContent>
+                        </wps:txbx>
+                        <wps:bodyPr rot="0" spcFirstLastPara="0" vert="horz" wrap="square" lIns="91440" tIns="72000" rIns="91440" bIns="0" numCol="1" spcCol="0" rtlCol="0" fromWordArt="0" anchor="ctr" anchorCtr="0" forceAA="0" compatLnSpc="1">
+                          <a:prstTxWarp prst="textNoShape">
+                            <a:avLst/>
+                          </a:prstTxWarp>
+                          <a:noAutofit/>
+                        </wps:bodyPr>
+                      </wps:wsp>
+                      <wps:wsp>
+                        <wps:cNvPr id="245" name="Rectangle: Diagonal Corners Snipped 245"/>
+                        <wps:cNvSpPr/>
+                        <wps:spPr>
+                          <a:xfrm>
+                            <a:off x="571500" y="3363672"/>
+                            <a:ext cx="1095375" cy="371299"/>
+                          </a:xfrm>
+                          <a:prstGeom prst="snip2DiagRect">
+                            <a:avLst>
+                              <a:gd name="adj1" fmla="val 0"/>
+                              <a:gd name="adj2" fmla="val 0"/>
+                            </a:avLst>
+                          </a:prstGeom>
+                          <a:ln/>
+                        </wps:spPr>
+                        <wps:style>
+                          <a:lnRef idx="2">
+                            <a:schemeClr val="dk1"/>
+                          </a:lnRef>
+                          <a:fillRef idx="1">
+                            <a:schemeClr val="lt1"/>
+                          </a:fillRef>
+                          <a:effectRef idx="0">
+                            <a:schemeClr val="dk1"/>
+                          </a:effectRef>
+                          <a:fontRef idx="minor">
+                            <a:schemeClr val="dk1"/>
+                          </a:fontRef>
+                        </wps:style>
+                        <wps:txbx>
+                          <w:txbxContent>
+                            <w:p>
+                              <w:pPr>
+                                <w:spacing w:line="256" w:lineRule="auto"/>
+                                <w:jc w:val="center"/>
+                                <w:rPr>
+                                  <w:sz w:val="24"/>
+                                  <w:szCs w:val="24"/>
+                                  <w:lang w:val="en-US"/>
+                                </w:rPr>
+                              </w:pPr>
+                              <w:r>
+                                <w:rPr>
+                                  <w:rFonts w:eastAsia="Calibri"/>
+                                  <w:color w:val="000000"/>
+                                  <w:szCs w:val="26"/>
+                                  <w:lang w:val="en-US"/>
+                                </w:rPr>
+                                <w:t>Client</w:t>
+                              </w:r>
+                            </w:p>
+                          </w:txbxContent>
+                        </wps:txbx>
+                        <wps:bodyPr rot="0" spcFirstLastPara="0" vert="horz" wrap="square" lIns="91440" tIns="72000" rIns="91440" bIns="0" numCol="1" spcCol="0" rtlCol="0" fromWordArt="0" anchor="ctr" anchorCtr="0" forceAA="0" compatLnSpc="1">
+                          <a:prstTxWarp prst="textNoShape">
+                            <a:avLst/>
+                          </a:prstTxWarp>
+                          <a:noAutofit/>
+                        </wps:bodyPr>
+                      </wps:wsp>
+                      <wps:wsp>
+                        <wps:cNvPr id="246" name="Straight Arrow Connector 246"/>
+                        <wps:cNvCnPr>
+                          <a:stCxn id="208" idx="0"/>
+                          <a:endCxn id="232" idx="2"/>
+                        </wps:cNvCnPr>
+                        <wps:spPr>
+                          <a:xfrm>
+                            <a:off x="1666875" y="2090595"/>
+                            <a:ext cx="1931850" cy="69729"/>
+                          </a:xfrm>
+                          <a:prstGeom prst="straightConnector1">
+                            <a:avLst/>
+                          </a:prstGeom>
+                          <a:ln w="12700">
+                            <a:headEnd type="triangle"/>
+                            <a:tailEnd type="triangle"/>
+                          </a:ln>
+                        </wps:spPr>
+                        <wps:style>
+                          <a:lnRef idx="1">
+                            <a:schemeClr val="dk1"/>
+                          </a:lnRef>
+                          <a:fillRef idx="0">
+                            <a:schemeClr val="dk1"/>
+                          </a:fillRef>
+                          <a:effectRef idx="0">
+                            <a:schemeClr val="dk1"/>
+                          </a:effectRef>
+                          <a:fontRef idx="minor">
+                            <a:schemeClr val="tx1"/>
+                          </a:fontRef>
+                        </wps:style>
+                        <wps:bodyPr/>
+                      </wps:wsp>
+                      <wps:wsp>
+                        <wps:cNvPr id="247" name="Straight Arrow Connector 247"/>
+                        <wps:cNvCnPr>
+                          <a:stCxn id="244" idx="0"/>
+                        </wps:cNvCnPr>
+                        <wps:spPr>
+                          <a:xfrm flipV="1">
+                            <a:off x="1666875" y="2403535"/>
+                            <a:ext cx="2152650" cy="353772"/>
+                          </a:xfrm>
+                          <a:prstGeom prst="straightConnector1">
+                            <a:avLst/>
+                          </a:prstGeom>
+                          <a:ln w="12700">
+                            <a:headEnd type="triangle"/>
+                            <a:tailEnd type="triangle"/>
+                          </a:ln>
+                        </wps:spPr>
+                        <wps:style>
+                          <a:lnRef idx="1">
+                            <a:schemeClr val="dk1"/>
+                          </a:lnRef>
+                          <a:fillRef idx="0">
+                            <a:schemeClr val="dk1"/>
+                          </a:fillRef>
+                          <a:effectRef idx="0">
+                            <a:schemeClr val="dk1"/>
+                          </a:effectRef>
+                          <a:fontRef idx="minor">
+                            <a:schemeClr val="tx1"/>
+                          </a:fontRef>
+                        </wps:style>
+                        <wps:bodyPr/>
+                      </wps:wsp>
+                      <wps:wsp>
+                        <wps:cNvPr id="248" name="Straight Arrow Connector 248"/>
+                        <wps:cNvCnPr/>
+                        <wps:spPr>
+                          <a:xfrm>
+                            <a:off x="1666875" y="2942777"/>
+                            <a:ext cx="1931850" cy="551243"/>
+                          </a:xfrm>
+                          <a:prstGeom prst="straightConnector1">
+                            <a:avLst/>
+                          </a:prstGeom>
+                          <a:ln w="12700">
+                            <a:headEnd type="triangle"/>
+                            <a:tailEnd type="triangle"/>
+                          </a:ln>
+                        </wps:spPr>
+                        <wps:style>
+                          <a:lnRef idx="1">
+                            <a:schemeClr val="dk1"/>
+                          </a:lnRef>
+                          <a:fillRef idx="0">
+                            <a:schemeClr val="dk1"/>
+                          </a:fillRef>
+                          <a:effectRef idx="0">
+                            <a:schemeClr val="dk1"/>
+                          </a:effectRef>
+                          <a:fontRef idx="minor">
+                            <a:schemeClr val="tx1"/>
+                          </a:fontRef>
+                        </wps:style>
+                        <wps:bodyPr/>
+                      </wps:wsp>
+                      <wps:wsp>
+                        <wps:cNvPr id="249" name="Straight Arrow Connector 249"/>
+                        <wps:cNvCnPr>
+                          <a:stCxn id="245" idx="0"/>
+                          <a:endCxn id="235" idx="2"/>
+                        </wps:cNvCnPr>
+                        <wps:spPr>
+                          <a:xfrm>
+                            <a:off x="1666875" y="3549322"/>
+                            <a:ext cx="1931850" cy="188125"/>
+                          </a:xfrm>
+                          <a:prstGeom prst="straightConnector1">
+                            <a:avLst/>
+                          </a:prstGeom>
+                          <a:ln w="12700">
+                            <a:headEnd type="triangle"/>
+                            <a:tailEnd type="triangle"/>
+                          </a:ln>
+                        </wps:spPr>
+                        <wps:style>
+                          <a:lnRef idx="1">
+                            <a:schemeClr val="dk1"/>
+                          </a:lnRef>
+                          <a:fillRef idx="0">
+                            <a:schemeClr val="dk1"/>
+                          </a:fillRef>
+                          <a:effectRef idx="0">
+                            <a:schemeClr val="dk1"/>
+                          </a:effectRef>
+                          <a:fontRef idx="minor">
+                            <a:schemeClr val="tx1"/>
+                          </a:fontRef>
+                        </wps:style>
+                        <wps:bodyPr/>
+                      </wps:wsp>
+                      <wps:wsp>
+                        <wps:cNvPr id="250" name="Rectangle 250"/>
+                        <wps:cNvSpPr/>
+                        <wps:spPr>
+                          <a:xfrm>
+                            <a:off x="3238500" y="257175"/>
+                            <a:ext cx="10610850" cy="6257925"/>
+                          </a:xfrm>
+                          <a:prstGeom prst="rect">
+                            <a:avLst/>
+                          </a:prstGeom>
+                          <a:noFill/>
+                          <a:ln>
+                            <a:solidFill>
+                              <a:schemeClr val="tx1"/>
+                            </a:solidFill>
+                            <a:prstDash val="dash"/>
+                          </a:ln>
+                        </wps:spPr>
+                        <wps:style>
+                          <a:lnRef idx="2">
+                            <a:schemeClr val="accent4">
+                              <a:shade val="50000"/>
+                            </a:schemeClr>
+                          </a:lnRef>
+                          <a:fillRef idx="1">
+                            <a:schemeClr val="accent4"/>
+                          </a:fillRef>
+                          <a:effectRef idx="0">
+                            <a:schemeClr val="accent4"/>
+                          </a:effectRef>
+                          <a:fontRef idx="minor">
+                            <a:schemeClr val="lt1"/>
+                          </a:fontRef>
+                        </wps:style>
+                        <wps:bodyPr rot="0" spcFirstLastPara="0" vertOverflow="overflow" horzOverflow="overflow" vert="horz" wrap="square" lIns="91440" tIns="45720" rIns="91440" bIns="45720" numCol="1" spcCol="0" rtlCol="0" fromWordArt="0" anchor="ctr" anchorCtr="0" forceAA="0" compatLnSpc="1">
+                          <a:prstTxWarp prst="textNoShape">
+                            <a:avLst/>
+                          </a:prstTxWarp>
+                          <a:noAutofit/>
+                        </wps:bodyPr>
+                      </wps:wsp>
+                      <wps:wsp>
+                        <wps:cNvPr id="251" name="Rectangle: Diagonal Corners Snipped 251"/>
+                        <wps:cNvSpPr/>
+                        <wps:spPr>
+                          <a:xfrm>
+                            <a:off x="6783352" y="371478"/>
+                            <a:ext cx="2779748" cy="371299"/>
+                          </a:xfrm>
+                          <a:prstGeom prst="snip2DiagRect">
+                            <a:avLst>
+                              <a:gd name="adj1" fmla="val 0"/>
+                              <a:gd name="adj2" fmla="val 0"/>
+                            </a:avLst>
+                          </a:prstGeom>
+                          <a:ln>
+                            <a:noFill/>
+                          </a:ln>
+                        </wps:spPr>
+                        <wps:style>
+                          <a:lnRef idx="2">
+                            <a:schemeClr val="dk1"/>
+                          </a:lnRef>
+                          <a:fillRef idx="1">
+                            <a:schemeClr val="lt1"/>
+                          </a:fillRef>
+                          <a:effectRef idx="0">
+                            <a:schemeClr val="dk1"/>
+                          </a:effectRef>
+                          <a:fontRef idx="minor">
+                            <a:schemeClr val="dk1"/>
+                          </a:fontRef>
+                        </wps:style>
+                        <wps:txbx>
+                          <w:txbxContent>
+                            <w:p>
+                              <w:pPr>
+                                <w:spacing w:line="256" w:lineRule="auto"/>
+                                <w:jc w:val="center"/>
+                                <w:rPr>
+                                  <w:b/>
+                                  <w:bCs/>
+                                  <w:szCs w:val="26"/>
+                                  <w:lang w:val="en-US"/>
+                                </w:rPr>
+                              </w:pPr>
+                              <w:r>
+                                <w:rPr>
+                                  <w:rFonts w:eastAsia="Calibri"/>
+                                  <w:b/>
+                                  <w:bCs/>
+                                  <w:color w:val="000000"/>
+                                  <w:sz w:val="28"/>
+                                  <w:szCs w:val="28"/>
+                                  <w:lang w:val="en-US"/>
+                                </w:rPr>
+                                <w:t>BACKEND SYSTEM</w:t>
+                              </w:r>
+                            </w:p>
+                          </w:txbxContent>
+                        </wps:txbx>
+                        <wps:bodyPr rot="0" spcFirstLastPara="0" vert="horz" wrap="square" lIns="91440" tIns="72000" rIns="91440" bIns="0" numCol="1" spcCol="0" rtlCol="0" fromWordArt="0" anchor="ctr" anchorCtr="0" forceAA="0" compatLnSpc="1">
+                          <a:prstTxWarp prst="textNoShape">
+                            <a:avLst/>
+                          </a:prstTxWarp>
+                          <a:noAutofit/>
+                        </wps:bodyPr>
+                      </wps:wsp>
+                      <wps:wsp>
+                        <wps:cNvPr id="252" name="Rectangle: Diagonal Corners Snipped 252"/>
+                        <wps:cNvSpPr/>
+                        <wps:spPr>
+                          <a:xfrm>
+                            <a:off x="4067175" y="4875438"/>
+                            <a:ext cx="1840050" cy="619398"/>
+                          </a:xfrm>
+                          <a:prstGeom prst="snip2DiagRect">
+                            <a:avLst>
+                              <a:gd name="adj1" fmla="val 0"/>
+                              <a:gd name="adj2" fmla="val 25596"/>
+                            </a:avLst>
+                          </a:prstGeom>
+                        </wps:spPr>
+                        <wps:style>
+                          <a:lnRef idx="1">
+                            <a:schemeClr val="accent4"/>
+                          </a:lnRef>
+                          <a:fillRef idx="2">
+                            <a:schemeClr val="accent4"/>
+                          </a:fillRef>
+                          <a:effectRef idx="1">
+                            <a:schemeClr val="accent4"/>
+                          </a:effectRef>
+                          <a:fontRef idx="minor">
+                            <a:schemeClr val="dk1"/>
+                          </a:fontRef>
+                        </wps:style>
+                        <wps:txbx>
+                          <w:txbxContent>
+                            <w:p>
+                              <w:pPr>
+                                <w:spacing w:line="256" w:lineRule="auto"/>
+                                <w:jc w:val="center"/>
+                                <w:rPr>
+                                  <w:sz w:val="24"/>
+                                  <w:szCs w:val="24"/>
+                                  <w:lang w:val="en-US"/>
+                                </w:rPr>
+                              </w:pPr>
+                              <w:r>
+                                <w:rPr>
+                                  <w:rFonts w:eastAsia="Calibri"/>
+                                  <w:color w:val="000000"/>
+                                  <w:szCs w:val="26"/>
+                                  <w:lang w:val="en-US"/>
+                                </w:rPr>
+                                <w:t>S</w:t>
+                              </w:r>
+                              <w:r>
+                                <w:rPr>
+                                  <w:rFonts w:eastAsia="Calibri"/>
+                                  <w:color w:val="000000"/>
+                                  <w:szCs w:val="26"/>
+                                  <w:lang w:val="en-US"/>
+                                </w:rPr>
+                                <w:t>erver-rendered</w:t>
+                              </w:r>
+                              <w:r>
+                                <w:rPr>
+                                  <w:rFonts w:eastAsia="Calibri"/>
+                                  <w:color w:val="000000"/>
+                                  <w:szCs w:val="26"/>
+                                  <w:lang w:val="en-US"/>
+                                </w:rPr>
+                                <w:br/>
+                              </w:r>
+                              <w:r>
+                                <w:rPr>
+                                  <w:rFonts w:eastAsia="Calibri"/>
+                                  <w:color w:val="000000"/>
+                                  <w:szCs w:val="26"/>
+                                  <w:lang w:val="en-US"/>
+                                </w:rPr>
+                                <w:t>Admin</w:t>
+                              </w:r>
+                              <w:r>
+                                <w:rPr>
+                                  <w:rFonts w:eastAsia="Calibri"/>
+                                  <w:color w:val="000000"/>
+                                  <w:szCs w:val="26"/>
+                                  <w:lang w:val="en-US"/>
+                                </w:rPr>
+                                <w:t xml:space="preserve"> page</w:t>
+                              </w:r>
+                            </w:p>
+                          </w:txbxContent>
+                        </wps:txbx>
+                        <wps:bodyPr rot="0" spcFirstLastPara="0" vert="horz" wrap="square" lIns="0" tIns="0" rIns="0" bIns="0" numCol="1" spcCol="0" rtlCol="0" fromWordArt="0" anchor="ctr" anchorCtr="0" forceAA="0" compatLnSpc="1">
+                          <a:prstTxWarp prst="textNoShape">
+                            <a:avLst/>
+                          </a:prstTxWarp>
+                          <a:noAutofit/>
+                        </wps:bodyPr>
+                      </wps:wsp>
+                      <wps:wsp>
+                        <wps:cNvPr id="253" name="Straight Arrow Connector 253"/>
+                        <wps:cNvCnPr>
+                          <a:stCxn id="252" idx="3"/>
+                          <a:endCxn id="235" idx="1"/>
+                        </wps:cNvCnPr>
+                        <wps:spPr>
+                          <a:xfrm flipH="1" flipV="1">
+                            <a:off x="4935718" y="3980442"/>
+                            <a:ext cx="51482" cy="894714"/>
+                          </a:xfrm>
+                          <a:prstGeom prst="straightConnector1">
+                            <a:avLst/>
+                          </a:prstGeom>
+                          <a:ln w="25400">
+                            <a:headEnd type="triangle"/>
+                            <a:tailEnd type="triangle"/>
+                          </a:ln>
+                        </wps:spPr>
+                        <wps:style>
+                          <a:lnRef idx="1">
+                            <a:schemeClr val="dk1"/>
+                          </a:lnRef>
+                          <a:fillRef idx="0">
+                            <a:schemeClr val="dk1"/>
+                          </a:fillRef>
+                          <a:effectRef idx="0">
+                            <a:schemeClr val="dk1"/>
+                          </a:effectRef>
+                          <a:fontRef idx="minor">
+                            <a:schemeClr val="tx1"/>
+                          </a:fontRef>
+                        </wps:style>
+                        <wps:bodyPr/>
+                      </wps:wsp>
+                    </wpc:wpc>
+                  </a:graphicData>
+                </a:graphic>
+              </wp:inline>
+            </w:drawing>
+          </mc:Choice>
+          <mc:Fallback>
+            <w:pict>
+              <v:group w14:anchorId="71F9C045" id="Canvas 243" o:spid="_x0000_s1201" editas="canvas" style="width:1111.5pt;height:534pt;mso-position-horizontal-relative:char;mso-position-vertical-relative:line" coordsize="141160,67818" o:gfxdata="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">
+                <v:shape id="_x0000_s1202" type="#_x0000_t75" style="position:absolute;width:141160;height:67818;visibility:visible;mso-wrap-style:square" filled="t">
+                  <v:fill o:detectmouseclick="t"/>
+                  <v:path o:connecttype="none"/>
+                </v:shape>
+                <v:shape id="Rectangle: Diagonal Corners Snipped 232" o:spid="_x0000_s1203" style="position:absolute;left:35987;top:19172;width:26740;height:4864;visibility:visible;mso-wrap-style:square;v-text-anchor:middle" coordsize="2673985,486450" o:spt="100" o:gfxdata="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" adj="-11796480,,5400" path="m,l2430760,r243225,243225l2673985,486450r,l243225,486450,,243225,,xe" fillcolor="#91bce3 [2168]" strokecolor="#5b9bd5 [3208]" strokeweight=".5pt">
+                  <v:fill color2="#7aaddd [2616]" rotate="t" colors="0 #b1cbe9;.5 #a3c1e5;1 #92b9e4" focus="100%" type="gradient">
+                    <o:fill v:ext="view" type="gradientUnscaled"/>
+                  </v:fill>
+                  <v:stroke joinstyle="miter"/>
+                  <v:formulas/>
+                  <v:path arrowok="t" o:connecttype="custom" o:connectlocs="0,0;2430760,0;2673985,243225;2673985,486450;2673985,486450;243225,486450;0,243225;0,0" o:connectangles="0,0,0,0,0,0,0,0" textboxrect="0,0,2673985,486450"/>
+                  <v:textbox inset=",0">
+                    <w:txbxContent>
+                      <w:p>
+                        <w:pPr>
+                          <w:spacing w:line="256" w:lineRule="auto"/>
+                          <w:jc w:val="center"/>
+                          <w:rPr>
+                            <w:sz w:val="24"/>
+                            <w:szCs w:val="24"/>
+                            <w:lang w:val="en-US"/>
+                          </w:rPr>
+                        </w:pPr>
+                        <w:r>
+                          <w:rPr>
+                            <w:rFonts w:eastAsia="Calibri"/>
+                            <w:color w:val="000000"/>
+                            <w:szCs w:val="26"/>
+                            <w:lang w:val="en-US"/>
+                          </w:rPr>
+                          <w:t xml:space="preserve">Profile </w:t>
+                        </w:r>
+                        <w:r>
+                          <w:rPr>
+                            <w:rFonts w:eastAsia="Calibri"/>
+                            <w:color w:val="000000"/>
+                            <w:szCs w:val="26"/>
+                            <w:lang w:val="en-US"/>
+                          </w:rPr>
+                          <w:t xml:space="preserve">REST </w:t>
+                        </w:r>
+                        <w:r>
+                          <w:rPr>
+                            <w:rFonts w:eastAsia="Calibri"/>
+                            <w:color w:val="000000"/>
+                            <w:szCs w:val="26"/>
+                            <w:lang w:val="en-US"/>
+                          </w:rPr>
+                          <w:t>Service</w:t>
+                        </w:r>
+                      </w:p>
+                    </w:txbxContent>
+                  </v:textbox>
+                </v:shape>
+                <v:shape id="Rectangle: Diagonal Corners Snipped 233" o:spid="_x0000_s1204" style="position:absolute;left:88544;top:13105;width:26740;height:4746;visibility:visible;mso-wrap-style:square;v-text-anchor:middle" coordsize="2673985,474576" o:spt="100" o:gfxdata="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" adj="-11796480,,5400" path="m,l2436697,r237288,237288l2673985,474576r,l237288,474576,,237288,,xe" fillcolor="#9ecb81 [2169]" strokecolor="#70ad47 [3209]" strokeweight=".5pt">
+                  <v:fill color2="#8ac066 [2617]" rotate="t" colors="0 #b5d5a7;.5 #aace99;1 #9cca86" focus="100%" type="gradient">
+                    <o:fill v:ext="view" type="gradientUnscaled"/>
+                  </v:fill>
+                  <v:stroke joinstyle="miter"/>
+                  <v:formulas/>
+                  <v:path arrowok="t" o:connecttype="custom" o:connectlocs="0,0;2436697,0;2673985,237288;2673985,474576;2673985,474576;237288,474576;0,237288;0,0" o:connectangles="0,0,0,0,0,0,0,0" textboxrect="0,0,2673985,474576"/>
+                  <v:textbox inset=",0,,0">
+                    <w:txbxContent>
+                      <w:p>
+                        <w:pPr>
+                          <w:spacing w:line="256" w:lineRule="auto"/>
+                          <w:jc w:val="center"/>
+                          <w:rPr>
+                            <w:sz w:val="24"/>
+                            <w:szCs w:val="24"/>
+                            <w:lang w:val="en-US"/>
+                          </w:rPr>
+                        </w:pPr>
+                        <w:r>
+                          <w:rPr>
+                            <w:rFonts w:eastAsia="Calibri"/>
+                            <w:color w:val="000000"/>
+                            <w:szCs w:val="26"/>
+                            <w:lang w:val="en-US"/>
+                          </w:rPr>
+                          <w:t>Account</w:t>
+                        </w:r>
+                        <w:r>
+                          <w:rPr>
+                            <w:rFonts w:eastAsia="Calibri"/>
+                            <w:color w:val="000000"/>
+                            <w:szCs w:val="26"/>
+                            <w:lang w:val="en-US"/>
+                          </w:rPr>
+                          <w:t xml:space="preserve"> domain</w:t>
+                        </w:r>
+                        <w:r>
+                          <w:rPr>
+                            <w:rFonts w:eastAsia="Calibri"/>
+                            <w:color w:val="000000"/>
+                            <w:szCs w:val="26"/>
+                            <w:lang w:val="en-US"/>
+                          </w:rPr>
+                          <w:t xml:space="preserve"> </w:t>
+                        </w:r>
+                        <w:r>
+                          <w:rPr>
+                            <w:rFonts w:eastAsia="Calibri"/>
+                            <w:color w:val="000000"/>
+                            <w:szCs w:val="26"/>
+                            <w:lang w:val="en-US"/>
+                          </w:rPr>
+                          <w:t>s</w:t>
+                        </w:r>
+                        <w:r>
+                          <w:rPr>
+                            <w:rFonts w:eastAsia="Calibri"/>
+                            <w:color w:val="000000"/>
+                            <w:szCs w:val="26"/>
+                            <w:lang w:val="en-US"/>
+                          </w:rPr>
+                          <w:t>ervice</w:t>
+                        </w:r>
+                      </w:p>
+                    </w:txbxContent>
+                  </v:textbox>
+                </v:shape>
+                <v:shape id="Rectangle: Diagonal Corners Snipped 234" o:spid="_x0000_s1205" style="position:absolute;left:73839;top:51272;width:26740;height:4984;visibility:visible;mso-wrap-style:square;v-text-anchor:middle" coordsize="2673985,498380" o:spt="100" o:gfxdata="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" adj="-11796480,,5400" path="m,l2424795,r249190,249190l2673985,498380r,l249190,498380,,249190,,xe" fillcolor="#9ecb81 [2169]" strokecolor="#70ad47 [3209]" strokeweight=".5pt">
+                  <v:fill color2="#8ac066 [2617]" rotate="t" colors="0 #b5d5a7;.5 #aace99;1 #9cca86" focus="100%" type="gradient">
+                    <o:fill v:ext="view" type="gradientUnscaled"/>
+                  </v:fill>
+                  <v:stroke joinstyle="miter"/>
+                  <v:formulas/>
+                  <v:path arrowok="t" o:connecttype="custom" o:connectlocs="0,0;2424795,0;2673985,249190;2673985,498380;2673985,498380;249190,498380;0,249190;0,0" o:connectangles="0,0,0,0,0,0,0,0" textboxrect="0,0,2673985,498380"/>
+                  <v:textbox inset=",0,,0">
+                    <w:txbxContent>
+                      <w:p>
+                        <w:pPr>
+                          <w:spacing w:line="256" w:lineRule="auto"/>
+                          <w:jc w:val="center"/>
+                          <w:rPr>
+                            <w:sz w:val="24"/>
+                            <w:szCs w:val="24"/>
+                            <w:lang w:val="en-US"/>
+                          </w:rPr>
+                        </w:pPr>
+                        <w:r>
+                          <w:rPr>
+                            <w:rFonts w:eastAsia="Calibri"/>
+                            <w:color w:val="000000"/>
+                            <w:szCs w:val="26"/>
+                            <w:lang w:val="en-US"/>
+                          </w:rPr>
+                          <w:t>Image processing</w:t>
+                        </w:r>
+                        <w:r>
+                          <w:rPr>
+                            <w:rFonts w:eastAsia="Calibri"/>
+                            <w:color w:val="000000"/>
+                            <w:szCs w:val="26"/>
+                            <w:lang w:val="en-US"/>
+                          </w:rPr>
+                          <w:t xml:space="preserve"> </w:t>
+                        </w:r>
+                        <w:r>
+                          <w:rPr>
+                            <w:rFonts w:eastAsia="Calibri"/>
+                            <w:color w:val="000000"/>
+                            <w:szCs w:val="26"/>
+                            <w:lang w:val="en-US"/>
+                          </w:rPr>
+                          <w:t>s</w:t>
+                        </w:r>
+                        <w:r>
+                          <w:rPr>
+                            <w:rFonts w:eastAsia="Calibri"/>
+                            <w:color w:val="000000"/>
+                            <w:szCs w:val="26"/>
+                            <w:lang w:val="en-US"/>
+                          </w:rPr>
+                          <w:t>ervice</w:t>
+                        </w:r>
+                      </w:p>
+                    </w:txbxContent>
+                  </v:textbox>
+                </v:shape>
+                <v:shape id="Rectangle: Diagonal Corners Snipped 235" o:spid="_x0000_s1206" style="position:absolute;left:35987;top:34942;width:26740;height:4864;visibility:visible;mso-wrap-style:square;v-text-anchor:middle" coordsize="2673985,486450" o:spt="100" o:gfxdata="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" adj="-11796480,,5400" path="m,l2545076,r128909,128909l2673985,486450r,l128909,486450,,357541,,xe" fillcolor="#91bce3 [2168]" strokecolor="#5b9bd5 [3208]" strokeweight=".5pt">
+                  <v:fill color2="#7aaddd [2616]" rotate="t" colors="0 #b1cbe9;.5 #a3c1e5;1 #92b9e4" focus="100%" type="gradient">
+                    <o:fill v:ext="view" type="gradientUnscaled"/>
+                  </v:fill>
+                  <v:stroke joinstyle="miter"/>
+                  <v:formulas/>
+                  <v:path arrowok="t" o:connecttype="custom" o:connectlocs="0,0;2545076,0;2673985,128909;2673985,486450;2673985,486450;128909,486450;0,357541;0,0" o:connectangles="0,0,0,0,0,0,0,0" textboxrect="0,0,2673985,486450"/>
+                  <v:textbox inset=",0">
+                    <w:txbxContent>
+                      <w:p>
+                        <w:pPr>
+                          <w:spacing w:line="256" w:lineRule="auto"/>
+                          <w:jc w:val="center"/>
+                          <w:rPr>
+                            <w:sz w:val="24"/>
+                            <w:szCs w:val="24"/>
+                            <w:lang w:val="en-US"/>
+                          </w:rPr>
+                        </w:pPr>
+                        <w:r>
+                          <w:rPr>
+                            <w:rFonts w:eastAsia="Calibri"/>
+                            <w:color w:val="000000"/>
+                            <w:szCs w:val="26"/>
+                            <w:lang w:val="en-US"/>
+                          </w:rPr>
+                          <w:t xml:space="preserve">Product </w:t>
+                        </w:r>
+                        <w:r>
+                          <w:rPr>
+                            <w:rFonts w:eastAsia="Calibri"/>
+                            <w:color w:val="000000"/>
+                            <w:szCs w:val="26"/>
+                            <w:lang w:val="en-US"/>
+                          </w:rPr>
+                          <w:t xml:space="preserve">REST </w:t>
+                        </w:r>
+                        <w:r>
+                          <w:rPr>
+                            <w:rFonts w:eastAsia="Calibri"/>
+                            <w:color w:val="000000"/>
+                            <w:szCs w:val="26"/>
+                            <w:lang w:val="en-US"/>
+                          </w:rPr>
+                          <w:t>Service</w:t>
+                        </w:r>
+                      </w:p>
+                    </w:txbxContent>
+                  </v:textbox>
+                </v:shape>
+                <v:shape id="Rectangle: Diagonal Corners Snipped 236" o:spid="_x0000_s1207" style="position:absolute;left:110284;top:31738;width:26740;height:4864;visibility:visible;mso-wrap-style:square;v-text-anchor:middle" coordsize="2673985,486450" o:spt="100" o:gfxdata="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" adj="-11796480,,5400" path="m,l2430760,r243225,243225l2673985,486450r,l243225,486450,,243225,,xe" fillcolor="#9ecb81 [2169]" strokecolor="#70ad47 [3209]" strokeweight=".5pt">
+                  <v:fill color2="#8ac066 [2617]" rotate="t" colors="0 #b5d5a7;.5 #aace99;1 #9cca86" focus="100%" type="gradient">
+                    <o:fill v:ext="view" type="gradientUnscaled"/>
+                  </v:fill>
+                  <v:stroke joinstyle="miter"/>
+                  <v:formulas/>
+                  <v:path arrowok="t" o:connecttype="custom" o:connectlocs="0,0;2430760,0;2673985,243225;2673985,486450;2673985,486450;243225,486450;0,243225;0,0" o:connectangles="0,0,0,0,0,0,0,0" textboxrect="0,0,2673985,486450"/>
+                  <v:textbox inset=",0">
+                    <w:txbxContent>
+                      <w:p>
+                        <w:pPr>
+                          <w:spacing w:line="256" w:lineRule="auto"/>
+                          <w:jc w:val="center"/>
+                          <w:rPr>
+                            <w:sz w:val="24"/>
+                            <w:szCs w:val="24"/>
+                            <w:lang w:val="en-US"/>
+                          </w:rPr>
+                        </w:pPr>
+                        <w:r>
+                          <w:rPr>
+                            <w:rFonts w:eastAsia="Calibri"/>
+                            <w:color w:val="000000"/>
+                            <w:szCs w:val="26"/>
+                            <w:lang w:val="en-US"/>
+                          </w:rPr>
+                          <w:t xml:space="preserve">Order </w:t>
+                        </w:r>
+                        <w:r>
+                          <w:rPr>
+                            <w:rFonts w:eastAsia="Calibri"/>
+                            <w:color w:val="000000"/>
+                            <w:szCs w:val="26"/>
+                            <w:lang w:val="en-US"/>
+                          </w:rPr>
+                          <w:t>domain s</w:t>
+                        </w:r>
+                        <w:r>
+                          <w:rPr>
+                            <w:rFonts w:eastAsia="Calibri"/>
+                            <w:color w:val="000000"/>
+                            <w:szCs w:val="26"/>
+                            <w:lang w:val="en-US"/>
+                          </w:rPr>
+                          <w:t>ervice</w:t>
+                        </w:r>
+                      </w:p>
+                    </w:txbxContent>
+                  </v:textbox>
+                </v:shape>
+                <v:shape id="Hexagon 237" o:spid="_x0000_s1208" type="#_x0000_t9" style="position:absolute;left:77661;top:28823;width:17333;height:9628;visibility:visible;mso-wrap-style:square;v-text-anchor:middle" o:gfxdata="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" adj="3000" fillcolor="#555 [2160]" strokecolor="black [3200]" strokeweight=".5pt">
+                  <v:fill color2="#313131 [2608]" rotate="t" colors="0 #9b9b9b;.5 #8e8e8e;1 #797979" focus="100%" type="gradient">
+                    <o:fill v:ext="view" type="gradientUnscaled"/>
+                  </v:fill>
+                  <v:textbox>
+                    <w:txbxContent>
+                      <w:p>
+                        <w:pPr>
+                          <w:jc w:val="center"/>
+                          <w:rPr>
+                            <w:b/>
+                            <w:bCs/>
+                            <w:color w:val="FFFFFF" w:themeColor="background1"/>
+                            <w:sz w:val="28"/>
+                            <w:szCs w:val="28"/>
+                            <w:lang w:val="en-US"/>
+                          </w:rPr>
+                        </w:pPr>
+                        <w:r>
+                          <w:rPr>
+                            <w:b/>
+                            <w:bCs/>
+                            <w:color w:val="FFFFFF" w:themeColor="background1"/>
+                            <w:sz w:val="28"/>
+                            <w:szCs w:val="28"/>
+                            <w:lang w:val="en-US"/>
+                          </w:rPr>
+                          <w:t>Message</w:t>
+                        </w:r>
+                      </w:p>
+                      <w:p>
+                        <w:pPr>
+                          <w:jc w:val="center"/>
+                          <w:rPr>
+                            <w:b/>
+                            <w:bCs/>
+                            <w:color w:val="FFFFFF" w:themeColor="background1"/>
+                            <w:sz w:val="28"/>
+                            <w:szCs w:val="28"/>
+                            <w:lang w:val="en-US"/>
+                          </w:rPr>
+                        </w:pPr>
+                        <w:r>
+                          <w:rPr>
+                            <w:b/>
+                            <w:bCs/>
+                            <w:color w:val="FFFFFF" w:themeColor="background1"/>
+                            <w:sz w:val="28"/>
+                            <w:szCs w:val="28"/>
+                            <w:lang w:val="en-US"/>
+                          </w:rPr>
+                          <w:t>Broker</w:t>
+                        </w:r>
+                      </w:p>
+                    </w:txbxContent>
+                  </v:textbox>
+                </v:shape>
+                <v:shape id="Straight Arrow Connector 238" o:spid="_x0000_s1209" type="#_x0000_t32" style="position:absolute;left:62727;top:21603;width:17341;height:7216;visibility:visible;mso-wrap-style:square" o:connectortype="straight" o:gfxdata="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" strokecolor="black [3200]" strokeweight="2pt">
+                  <v:stroke startarrow="block" endarrow="block" joinstyle="miter"/>
+                </v:shape>
+                <v:shape id="Straight Arrow Connector 239" o:spid="_x0000_s1210" type="#_x0000_t32" style="position:absolute;left:92587;top:17850;width:9327;height:10971;flip:x;visibility:visible;mso-wrap-style:square" o:connectortype="straight" o:gfxdata="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" strokecolor="black [3200]" strokeweight="2pt">
+                  <v:stroke startarrow="block" endarrow="block" joinstyle="miter"/>
+                </v:shape>
+                <v:shape id="Straight Arrow Connector 240" o:spid="_x0000_s1211" type="#_x0000_t32" style="position:absolute;left:62727;top:33635;width:14934;height:3739;flip:y;visibility:visible;mso-wrap-style:square" o:connectortype="straight" o:gfxdata="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" strokecolor="black [3200]" strokeweight="2pt">
+                  <v:stroke startarrow="block" endarrow="block" joinstyle="miter"/>
+                </v:shape>
+                <v:shape id="Straight Arrow Connector 241" o:spid="_x0000_s1212" type="#_x0000_t32" style="position:absolute;left:94994;top:33637;width:15290;height:533;flip:x y;visibility:visible;mso-wrap-style:square" o:connectortype="straight" o:gfxdata="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" strokecolor="black [3200]" strokeweight="2pt">
+                  <v:stroke startarrow="block" endarrow="block" joinstyle="miter"/>
+                </v:shape>
+                <v:shape id="Straight Arrow Connector 242" o:spid="_x0000_s1213" type="#_x0000_t32" style="position:absolute;left:86259;top:38446;width:950;height:12823;flip:x y;visibility:visible;mso-wrap-style:square" o:connectortype="straight" o:gfxdata="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" strokecolor="black [3200]" strokeweight="2pt">
+                  <v:stroke startarrow="block" endarrow="block" joinstyle="miter"/>
+                </v:shape>
+                <v:shape id="Rectangle: Diagonal Corners Snipped 208" o:spid="_x0000_s1214" style="position:absolute;left:5715;top:19050;width:10953;height:3713;visibility:visible;mso-wrap-style:square;v-text-anchor:middle" coordsize="1095375,371299" o:spt="100" o:gfxdata="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" adj="-11796480,,5400" path="m,l1095375,r,l1095375,371299r,l,371299r,l,xe" fillcolor="white [3201]" strokecolor="black [3200]" strokeweight="1pt">
+                  <v:stroke joinstyle="miter"/>
+                  <v:formulas/>
+                  <v:path arrowok="t" o:connecttype="custom" o:connectlocs="0,0;1095375,0;1095375,0;1095375,371299;1095375,371299;0,371299;0,371299;0,0" o:connectangles="0,0,0,0,0,0,0,0" textboxrect="0,0,1095375,371299"/>
+                  <v:textbox inset=",2mm,,0">
+                    <w:txbxContent>
+                      <w:p>
+                        <w:pPr>
+                          <w:spacing w:line="256" w:lineRule="auto"/>
+                          <w:jc w:val="center"/>
+                          <w:rPr>
+                            <w:sz w:val="24"/>
+                            <w:szCs w:val="24"/>
+                            <w:lang w:val="en-US"/>
+                          </w:rPr>
+                        </w:pPr>
+                        <w:r>
+                          <w:rPr>
+                            <w:rFonts w:eastAsia="Calibri"/>
+                            <w:color w:val="000000"/>
+                            <w:szCs w:val="26"/>
+                            <w:lang w:val="en-US"/>
+                          </w:rPr>
+                          <w:t>Client</w:t>
+                        </w:r>
+                      </w:p>
+                    </w:txbxContent>
+                  </v:textbox>
+                </v:shape>
+                <v:shape id="Rectangle: Diagonal Corners Snipped 244" o:spid="_x0000_s1215" style="position:absolute;left:5715;top:25718;width:10953;height:3713;visibility:visible;mso-wrap-style:square;v-text-anchor:middle" coordsize="1095375,371299" o:spt="100" o:gfxdata="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" adj="-11796480,,5400" path="m,l1095375,r,l1095375,371299r,l,371299r,l,xe" fillcolor="white [3201]" strokecolor="black [3200]" strokeweight="1pt">
+                  <v:stroke joinstyle="miter"/>
+                  <v:formulas/>
+                  <v:path arrowok="t" o:connecttype="custom" o:connectlocs="0,0;1095375,0;1095375,0;1095375,371299;1095375,371299;0,371299;0,371299;0,0" o:connectangles="0,0,0,0,0,0,0,0" textboxrect="0,0,1095375,371299"/>
+                  <v:textbox inset=",2mm,,0">
+                    <w:txbxContent>
+                      <w:p>
+                        <w:pPr>
+                          <w:spacing w:line="256" w:lineRule="auto"/>
+                          <w:jc w:val="center"/>
+                          <w:rPr>
+                            <w:sz w:val="24"/>
+                            <w:szCs w:val="24"/>
+                            <w:lang w:val="en-US"/>
+                          </w:rPr>
+                        </w:pPr>
+                        <w:r>
+                          <w:rPr>
+                            <w:rFonts w:eastAsia="Calibri"/>
+                            <w:color w:val="000000"/>
+                            <w:szCs w:val="26"/>
+                            <w:lang w:val="en-US"/>
+                          </w:rPr>
+                          <w:t>Client</w:t>
+                        </w:r>
+                      </w:p>
+                    </w:txbxContent>
+                  </v:textbox>
+                </v:shape>
+                <v:shape id="Rectangle: Diagonal Corners Snipped 245" o:spid="_x0000_s1216" style="position:absolute;left:5715;top:33636;width:10953;height:3713;visibility:visible;mso-wrap-style:square;v-text-anchor:middle" coordsize="1095375,371299" o:spt="100" o:gfxdata="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" adj="-11796480,,5400" path="m,l1095375,r,l1095375,371299r,l,371299r,l,xe" fillcolor="white [3201]" strokecolor="black [3200]" strokeweight="1pt">
+                  <v:stroke joinstyle="miter"/>
+                  <v:formulas/>
+                  <v:path arrowok="t" o:connecttype="custom" o:connectlocs="0,0;1095375,0;1095375,0;1095375,371299;1095375,371299;0,371299;0,371299;0,0" o:connectangles="0,0,0,0,0,0,0,0" textboxrect="0,0,1095375,371299"/>
+                  <v:textbox inset=",2mm,,0">
+                    <w:txbxContent>
+                      <w:p>
+                        <w:pPr>
+                          <w:spacing w:line="256" w:lineRule="auto"/>
+                          <w:jc w:val="center"/>
+                          <w:rPr>
+                            <w:sz w:val="24"/>
+                            <w:szCs w:val="24"/>
+                            <w:lang w:val="en-US"/>
+                          </w:rPr>
+                        </w:pPr>
+                        <w:r>
+                          <w:rPr>
+                            <w:rFonts w:eastAsia="Calibri"/>
+                            <w:color w:val="000000"/>
+                            <w:szCs w:val="26"/>
+                            <w:lang w:val="en-US"/>
+                          </w:rPr>
+                          <w:t>Client</w:t>
+                        </w:r>
+                      </w:p>
+                    </w:txbxContent>
+                  </v:textbox>
+                </v:shape>
+                <v:shape id="Straight Arrow Connector 246" o:spid="_x0000_s1217" type="#_x0000_t32" style="position:absolute;left:16668;top:20905;width:19319;height:698;visibility:visible;mso-wrap-style:square" o:connectortype="straight" o:gfxdata="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" strokecolor="black [3200]" strokeweight="1pt">
+                  <v:stroke startarrow="block" endarrow="block" joinstyle="miter"/>
+                </v:shape>
+                <v:shape id="Straight Arrow Connector 247" o:spid="_x0000_s1218" type="#_x0000_t32" style="position:absolute;left:16668;top:24035;width:21527;height:3538;flip:y;visibility:visible;mso-wrap-style:square" o:connectortype="straight" o:gfxdata="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" strokecolor="black [3200]" strokeweight="1pt">
+                  <v:stroke startarrow="block" endarrow="block" joinstyle="miter"/>
+                </v:shape>
+                <v:shape id="Straight Arrow Connector 248" o:spid="_x0000_s1219" type="#_x0000_t32" style="position:absolute;left:16668;top:29427;width:19319;height:5513;visibility:visible;mso-wrap-style:square" o:connectortype="straight" o:gfxdata="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" strokecolor="black [3200]" strokeweight="1pt">
+                  <v:stroke startarrow="block" endarrow="block" joinstyle="miter"/>
+                </v:shape>
+                <v:shape id="Straight Arrow Connector 249" o:spid="_x0000_s1220" type="#_x0000_t32" style="position:absolute;left:16668;top:35493;width:19319;height:1881;visibility:visible;mso-wrap-style:square" o:connectortype="straight" o:gfxdata="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" strokecolor="black [3200]" strokeweight="1pt">
+                  <v:stroke startarrow="block" endarrow="block" joinstyle="miter"/>
+                </v:shape>
+                <v:rect id="Rectangle 250" o:spid="_x0000_s1221" style="position:absolute;left:32385;top:2571;width:106108;height:62580;visibility:visible;mso-wrap-style:square;v-text-anchor:middle" o:gfxdata="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" filled="f" strokecolor="black [3213]" strokeweight="1pt">
+                  <v:stroke dashstyle="dash"/>
+                </v:rect>
+                <v:shape id="Rectangle: Diagonal Corners Snipped 251" o:spid="_x0000_s1222" style="position:absolute;left:67833;top:3714;width:27798;height:3713;visibility:visible;mso-wrap-style:square;v-text-anchor:middle" coordsize="2779748,371299" o:spt="100" o:gfxdata="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" adj="-11796480,,5400" path="m,l2779748,r,l2779748,371299r,l,371299r,l,xe" fillcolor="white [3201]" stroked="f" strokeweight="1pt">
+                  <v:stroke joinstyle="miter"/>
+                  <v:formulas/>
+                  <v:path arrowok="t" o:connecttype="custom" o:connectlocs="0,0;2779748,0;2779748,0;2779748,371299;2779748,371299;0,371299;0,371299;0,0" o:connectangles="0,0,0,0,0,0,0,0" textboxrect="0,0,2779748,371299"/>
+                  <v:textbox inset=",2mm,,0">
+                    <w:txbxContent>
+                      <w:p>
+                        <w:pPr>
+                          <w:spacing w:line="256" w:lineRule="auto"/>
+                          <w:jc w:val="center"/>
+                          <w:rPr>
+                            <w:b/>
+                            <w:bCs/>
+                            <w:szCs w:val="26"/>
+                            <w:lang w:val="en-US"/>
+                          </w:rPr>
+                        </w:pPr>
+                        <w:r>
+                          <w:rPr>
+                            <w:rFonts w:eastAsia="Calibri"/>
+                            <w:b/>
+                            <w:bCs/>
+                            <w:color w:val="000000"/>
+                            <w:sz w:val="28"/>
+                            <w:szCs w:val="28"/>
+                            <w:lang w:val="en-US"/>
+                          </w:rPr>
+                          <w:t>BACKEND SYSTEM</w:t>
+                        </w:r>
+                      </w:p>
+                    </w:txbxContent>
+                  </v:textbox>
+                </v:shape>
+                <v:shape id="Rectangle: Diagonal Corners Snipped 252" o:spid="_x0000_s1223" style="position:absolute;left:40671;top:48754;width:18401;height:6194;visibility:visible;mso-wrap-style:square;v-text-anchor:middle" coordsize="1840050,619398" o:spt="100" o:gfxdata="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" adj="-11796480,,5400" path="m,l1681509,r158541,158541l1840050,619398r,l158541,619398,,460857,,xe" fillcolor="#ffd555 [2167]" strokecolor="#ffc000 [3207]" strokeweight=".5pt">
+                  <v:fill color2="#ffcc31 [2615]" rotate="t" colors="0 #ffdd9c;.5 #ffd78e;1 #ffd479" focus="100%" type="gradient">
+                    <o:fill v:ext="view" type="gradientUnscaled"/>
+                  </v:fill>
+                  <v:stroke joinstyle="miter"/>
+                  <v:formulas/>
+                  <v:path arrowok="t" o:connecttype="custom" o:connectlocs="0,0;1681509,0;1840050,158541;1840050,619398;1840050,619398;158541,619398;0,460857;0,0" o:connectangles="0,0,0,0,0,0,0,0" textboxrect="0,0,1840050,619398"/>
+                  <v:textbox inset="0,0,0,0">
+                    <w:txbxContent>
+                      <w:p>
+                        <w:pPr>
+                          <w:spacing w:line="256" w:lineRule="auto"/>
+                          <w:jc w:val="center"/>
+                          <w:rPr>
+                            <w:sz w:val="24"/>
+                            <w:szCs w:val="24"/>
+                            <w:lang w:val="en-US"/>
+                          </w:rPr>
+                        </w:pPr>
+                        <w:r>
+                          <w:rPr>
+                            <w:rFonts w:eastAsia="Calibri"/>
+                            <w:color w:val="000000"/>
+                            <w:szCs w:val="26"/>
+                            <w:lang w:val="en-US"/>
+                          </w:rPr>
+                          <w:t>S</w:t>
+                        </w:r>
+                        <w:r>
+                          <w:rPr>
+                            <w:rFonts w:eastAsia="Calibri"/>
+                            <w:color w:val="000000"/>
+                            <w:szCs w:val="26"/>
+                            <w:lang w:val="en-US"/>
+                          </w:rPr>
+                          <w:t>erver-rendered</w:t>
+                        </w:r>
+                        <w:r>
+                          <w:rPr>
+                            <w:rFonts w:eastAsia="Calibri"/>
+                            <w:color w:val="000000"/>
+                            <w:szCs w:val="26"/>
+                            <w:lang w:val="en-US"/>
+                          </w:rPr>
+                          <w:br/>
+                        </w:r>
+                        <w:r>
+                          <w:rPr>
+                            <w:rFonts w:eastAsia="Calibri"/>
+                            <w:color w:val="000000"/>
+                            <w:szCs w:val="26"/>
+                            <w:lang w:val="en-US"/>
+                          </w:rPr>
+                          <w:t>Admin</w:t>
+                        </w:r>
+                        <w:r>
+                          <w:rPr>
+                            <w:rFonts w:eastAsia="Calibri"/>
+                            <w:color w:val="000000"/>
+                            <w:szCs w:val="26"/>
+                            <w:lang w:val="en-US"/>
+                          </w:rPr>
+                          <w:t xml:space="preserve"> page</w:t>
+                        </w:r>
+                      </w:p>
+                    </w:txbxContent>
+                  </v:textbox>
+                </v:shape>
+                <v:shape id="Straight Arrow Connector 253" o:spid="_x0000_s1224" type="#_x0000_t32" style="position:absolute;left:49357;top:39804;width:515;height:8947;flip:x y;visibility:visible;mso-wrap-style:square" o:connectortype="straight" o:gfxdata="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" strokecolor="black [3200]" strokeweight="2pt">
+                  <v:stroke startarrow="block" endarrow="block" joinstyle="miter"/>
+                </v:shape>
+                <w10:anchorlock/>
+              </v:group>
+            </w:pict>
+          </mc:Fallback>
+        </mc:AlternateContent>
+      </w:r>
+    </w:p>
+    <w:p>
+      <w:r>
+        <w:br w:type="page"/>
+      </w:r>
+    </w:p>
+    <w:p/>
+    <w:p/>
     <w:p/>
     <w:p>
       <w:pPr>
@@ -8907,12 +12182,12 @@
           </mc:Choice>
           <mc:Fallback>
             <w:pict>
-              <v:group w14:anchorId="71329CCF" id="Canvas 127" o:spid="_x0000_s1175" editas="canvas" style="width:742.5pt;height:358.95pt;mso-position-horizontal-relative:char;mso-position-vertical-relative:line" coordsize="94297,45580" o:gfxdata="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">
-                <v:shape id="_x0000_s1176" type="#_x0000_t75" style="position:absolute;width:94297;height:45580;visibility:visible;mso-wrap-style:square" filled="t">
+              <v:group w14:anchorId="71329CCF" id="Canvas 127" o:spid="_x0000_s1225" editas="canvas" style="width:742.5pt;height:358.95pt;mso-position-horizontal-relative:char;mso-position-vertical-relative:line" coordsize="94297,45580" o:gfxdata="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">
+                <v:shape id="_x0000_s1226" type="#_x0000_t75" style="position:absolute;width:94297;height:45580;visibility:visible;mso-wrap-style:square" filled="t">
                   <v:fill o:detectmouseclick="t"/>
                   <v:path o:connecttype="none"/>
                 </v:shape>
-                <v:shape id="Rectangle: Diagonal Corners Snipped 116" o:spid="_x0000_s1177" style="position:absolute;left:51188;top:15996;width:26739;height:12254;visibility:visible;mso-wrap-style:square;v-text-anchor:middle" coordsize="2673985,1225471" o:spt="100" o:gfxdata="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" adj="-11796480,,5400" path="m225744,l2673985,r,l2673985,999727r-225744,225744l,1225471r,l,225744,225744,xe" fillcolor="#91bce3 [2168]" strokecolor="#5b9bd5 [3208]" strokeweight=".5pt">
+                <v:shape id="Rectangle: Diagonal Corners Snipped 116" o:spid="_x0000_s1227" style="position:absolute;left:51188;top:15996;width:26739;height:12254;visibility:visible;mso-wrap-style:square;v-text-anchor:middle" coordsize="2673985,1225471" o:spt="100" o:gfxdata="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" adj="-11796480,,5400" path="m225744,l2673985,r,l2673985,999727r-225744,225744l,1225471r,l,225744,225744,xe" fillcolor="#91bce3 [2168]" strokecolor="#5b9bd5 [3208]" strokeweight=".5pt">
                   <v:fill color2="#7aaddd [2616]" rotate="t" colors="0 #b1cbe9;.5 #a3c1e5;1 #92b9e4" focus="100%" type="gradient">
                     <o:fill v:ext="view" type="gradientUnscaled"/>
                   </v:fill>
@@ -9020,7 +12295,7 @@
                     </w:txbxContent>
                   </v:textbox>
                 </v:shape>
-                <v:shape id="Rectangle: Diagonal Corners Snipped 119" o:spid="_x0000_s1178" style="position:absolute;left:14157;top:15996;width:22937;height:12254;visibility:visible;mso-wrap-style:square;v-text-anchor:middle" coordsize="2293633,1225474" o:spt="100" o:gfxdata="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" adj="-11796480,,5400" path="m193515,l2293633,r,l2293633,1031959r-193515,193515l,1225474r,l,193515,193515,xe" fillcolor="#ffd555 [2167]" strokecolor="#ffc000 [3207]" strokeweight=".5pt">
+                <v:shape id="Rectangle: Diagonal Corners Snipped 119" o:spid="_x0000_s1228" style="position:absolute;left:14157;top:15996;width:22937;height:12254;visibility:visible;mso-wrap-style:square;v-text-anchor:middle" coordsize="2293633,1225474" o:spt="100" o:gfxdata="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" adj="-11796480,,5400" path="m193515,l2293633,r,l2293633,1031959r-193515,193515l,1225474r,l,193515,193515,xe" fillcolor="#ffd555 [2167]" strokecolor="#ffc000 [3207]" strokeweight=".5pt">
                   <v:fill color2="#ffcc31 [2615]" rotate="t" colors="0 #ffdd9c;.5 #ffd78e;1 #ffd479" focus="100%" type="gradient">
                     <o:fill v:ext="view" type="gradientUnscaled"/>
                   </v:fill>
@@ -9053,10 +12328,10 @@
                     </w:txbxContent>
                   </v:textbox>
                 </v:shape>
-                <v:shape id="Straight Arrow Connector 124" o:spid="_x0000_s1179" type="#_x0000_t32" style="position:absolute;left:37094;top:22123;width:14094;height:0;visibility:visible;mso-wrap-style:square" o:connectortype="straight" o:gfxdata="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" strokecolor="black [3200]" strokeweight="2pt">
+                <v:shape id="Straight Arrow Connector 124" o:spid="_x0000_s1229" type="#_x0000_t32" style="position:absolute;left:37094;top:22123;width:14094;height:0;visibility:visible;mso-wrap-style:square" o:connectortype="straight" o:gfxdata="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" strokecolor="black [3200]" strokeweight="2pt">
                   <v:stroke endarrow="block" joinstyle="miter"/>
                 </v:shape>
-                <v:shape id="Text Box 128" o:spid="_x0000_s1180" type="#_x0000_t202" style="position:absolute;left:38954;top:18424;width:10573;height:3619;visibility:visible;mso-wrap-style:square;v-text-anchor:top" o:gfxdata="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" filled="f" stroked="f" strokeweight=".5pt">
+                <v:shape id="Text Box 128" o:spid="_x0000_s1230" type="#_x0000_t202" style="position:absolute;left:38954;top:18424;width:10573;height:3619;visibility:visible;mso-wrap-style:square;v-text-anchor:top" o:gfxdata="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" filled="f" stroked="f" strokeweight=".5pt">
                   <v:textbox>
                     <w:txbxContent>
                       <w:p>
@@ -9076,8 +12351,8 @@
                     </w:txbxContent>
                   </v:textbox>
                 </v:shape>
-                <v:rect id="Rectangle 185" o:spid="_x0000_s1181" style="position:absolute;left:6687;top:5732;width:82159;height:33982;visibility:visible;mso-wrap-style:square;v-text-anchor:middle" o:gfxdata="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" filled="f" strokecolor="black [3213]" strokeweight="1pt"/>
-                <v:shape id="Text Box 186" o:spid="_x0000_s1182" type="#_x0000_t202" style="position:absolute;left:38954;top:6550;width:23416;height:3620;visibility:visible;mso-wrap-style:square;v-text-anchor:top" o:gfxdata="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" filled="f" stroked="f" strokeweight=".5pt">
+                <v:rect id="Rectangle 185" o:spid="_x0000_s1231" style="position:absolute;left:6687;top:5732;width:82159;height:33982;visibility:visible;mso-wrap-style:square;v-text-anchor:middle" o:gfxdata="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" filled="f" strokecolor="black [3213]" strokeweight="1pt"/>
+                <v:shape id="Text Box 186" o:spid="_x0000_s1232" type="#_x0000_t202" style="position:absolute;left:38954;top:6550;width:23416;height:3620;visibility:visible;mso-wrap-style:square;v-text-anchor:top" o:gfxdata="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" filled="f" stroked="f" strokeweight=".5pt">
                   <v:textbox>
                     <w:txbxContent>
                       <w:p>
@@ -9132,6 +12407,7 @@
         <w:rPr>
           <w:noProof/>
         </w:rPr>
+        <w:lastRenderedPageBreak/>
         <mc:AlternateContent>
           <mc:Choice Requires="wpc">
             <w:drawing>
@@ -9193,10 +12469,10 @@
                                   <w:lang w:val="en-US"/>
                                 </w:rPr>
                               </w:pPr>
-                              <w:bookmarkStart w:id="0" w:name="_Hlk13008978"/>
-                              <w:bookmarkStart w:id="1" w:name="_Hlk13008979"/>
-                              <w:bookmarkStart w:id="2" w:name="_Hlk13008980"/>
-                              <w:bookmarkStart w:id="3" w:name="_Hlk13008981"/>
+                              <w:bookmarkStart w:id="1" w:name="_Hlk13008978"/>
+                              <w:bookmarkStart w:id="2" w:name="_Hlk13008979"/>
+                              <w:bookmarkStart w:id="3" w:name="_Hlk13008980"/>
+                              <w:bookmarkStart w:id="4" w:name="_Hlk13008981"/>
                               <w:r>
                                 <w:rPr>
                                   <w:rFonts w:ascii="Courier New" w:eastAsia="Calibri" w:hAnsi="Courier New" w:cs="Courier New"/>
@@ -9292,10 +12568,10 @@
                                 </w:rPr>
                                 <w:t>}</w:t>
                               </w:r>
-                              <w:bookmarkEnd w:id="0"/>
                               <w:bookmarkEnd w:id="1"/>
                               <w:bookmarkEnd w:id="2"/>
                               <w:bookmarkEnd w:id="3"/>
+                              <w:bookmarkEnd w:id="4"/>
                             </w:p>
                           </w:txbxContent>
                         </wps:txbx>
@@ -9801,13 +13077,7 @@
                                 <w:rPr>
                                   <w:lang w:val="en-US"/>
                                 </w:rPr>
-                                <w:t>remote</w:t>
-                              </w:r>
-                              <w:r>
-                                <w:rPr>
-                                  <w:lang w:val="en-US"/>
-                                </w:rPr>
-                                <w:t xml:space="preserve"> call</w:t>
+                                <w:t>remote call</w:t>
                               </w:r>
                             </w:p>
                           </w:txbxContent>
@@ -10005,12 +13275,12 @@
           </mc:Choice>
           <mc:Fallback>
             <w:pict>
-              <v:group w14:anchorId="0B8029B0" id="Canvas 155" o:spid="_x0000_s1183" editas="canvas" style="width:1140.25pt;height:324pt;mso-position-horizontal-relative:char;mso-position-vertical-relative:line" coordsize="144811,41148" o:gfxdata="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">
-                <v:shape id="_x0000_s1184" type="#_x0000_t75" style="position:absolute;width:144811;height:41148;visibility:visible;mso-wrap-style:square" filled="t">
+              <v:group w14:anchorId="0B8029B0" id="Canvas 155" o:spid="_x0000_s1233" editas="canvas" style="width:1140.25pt;height:324pt;mso-position-horizontal-relative:char;mso-position-vertical-relative:line" coordsize="144811,41148" o:gfxdata="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">
+                <v:shape id="_x0000_s1234" type="#_x0000_t75" style="position:absolute;width:144811;height:41148;visibility:visible;mso-wrap-style:square" filled="t">
                   <v:fill o:detectmouseclick="t"/>
                   <v:path o:connecttype="none"/>
                 </v:shape>
-                <v:shape id="Rectangle: Diagonal Corners Snipped 129" o:spid="_x0000_s1185" style="position:absolute;left:35474;top:11452;width:27361;height:13321;visibility:visible;mso-wrap-style:square;v-text-anchor:middle" coordsize="2736097,1332108" o:spt="100" o:gfxdata="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" adj="-11796480,,5400" path="m,l2615834,r120263,120263l2736097,1332108r,l120263,1332108,,1211845,,xe" fillcolor="#91bce3 [2168]" strokecolor="#5b9bd5 [3208]" strokeweight=".5pt">
+                <v:shape id="Rectangle: Diagonal Corners Snipped 129" o:spid="_x0000_s1235" style="position:absolute;left:35474;top:11452;width:27361;height:13321;visibility:visible;mso-wrap-style:square;v-text-anchor:middle" coordsize="2736097,1332108" o:spt="100" o:gfxdata="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" adj="-11796480,,5400" path="m,l2615834,r120263,120263l2736097,1332108r,l120263,1332108,,1211845,,xe" fillcolor="#91bce3 [2168]" strokecolor="#5b9bd5 [3208]" strokeweight=".5pt">
                   <v:fill color2="#7aaddd [2616]" rotate="t" colors="0 #b1cbe9;.5 #a3c1e5;1 #92b9e4" focus="100%" type="gradient">
                     <o:fill v:ext="view" type="gradientUnscaled"/>
                   </v:fill>
@@ -10030,10 +13300,10 @@
                             <w:lang w:val="en-US"/>
                           </w:rPr>
                         </w:pPr>
-                        <w:bookmarkStart w:id="4" w:name="_Hlk13008978"/>
-                        <w:bookmarkStart w:id="5" w:name="_Hlk13008979"/>
-                        <w:bookmarkStart w:id="6" w:name="_Hlk13008980"/>
-                        <w:bookmarkStart w:id="7" w:name="_Hlk13008981"/>
+                        <w:bookmarkStart w:id="5" w:name="_Hlk13008978"/>
+                        <w:bookmarkStart w:id="6" w:name="_Hlk13008979"/>
+                        <w:bookmarkStart w:id="7" w:name="_Hlk13008980"/>
+                        <w:bookmarkStart w:id="8" w:name="_Hlk13008981"/>
                         <w:r>
                           <w:rPr>
                             <w:rFonts w:ascii="Courier New" w:eastAsia="Calibri" w:hAnsi="Courier New" w:cs="Courier New"/>
@@ -10129,15 +13399,15 @@
                           </w:rPr>
                           <w:t>}</w:t>
                         </w:r>
-                        <w:bookmarkEnd w:id="4"/>
                         <w:bookmarkEnd w:id="5"/>
                         <w:bookmarkEnd w:id="6"/>
                         <w:bookmarkEnd w:id="7"/>
+                        <w:bookmarkEnd w:id="8"/>
                       </w:p>
                     </w:txbxContent>
                   </v:textbox>
                 </v:shape>
-                <v:shape id="Rectangle: Diagonal Corners Snipped 130" o:spid="_x0000_s1186" style="position:absolute;left:62835;top:12156;width:11959;height:11767;visibility:visible;mso-wrap-style:square;v-text-anchor:middle" coordsize="1195918,1176719" o:spt="100" o:gfxdata="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" adj="-11796480,,5400" path="m,l958185,r237733,237733l1195918,1176719r,l237733,1176719,,938986,,xe" fillcolor="#9ecb81 [2169]" strokecolor="#70ad47 [3209]" strokeweight=".5pt">
+                <v:shape id="Rectangle: Diagonal Corners Snipped 130" o:spid="_x0000_s1236" style="position:absolute;left:62835;top:12156;width:11959;height:11767;visibility:visible;mso-wrap-style:square;v-text-anchor:middle" coordsize="1195918,1176719" o:spt="100" o:gfxdata="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" adj="-11796480,,5400" path="m,l958185,r237733,237733l1195918,1176719r,l237733,1176719,,938986,,xe" fillcolor="#9ecb81 [2169]" strokecolor="#70ad47 [3209]" strokeweight=".5pt">
                   <v:fill color2="#8ac066 [2617]" rotate="t" colors="0 #b5d5a7;.5 #aace99;1 #9cca86" focus="100%" type="gradient">
                     <o:fill v:ext="view" type="gradientUnscaled"/>
                   </v:fill>
@@ -10183,7 +13453,7 @@
                     </w:txbxContent>
                   </v:textbox>
                 </v:shape>
-                <v:shape id="Rectangle: Diagonal Corners Snipped 131" o:spid="_x0000_s1187" style="position:absolute;left:102596;top:12632;width:26740;height:11291;visibility:visible;mso-wrap-style:square;v-text-anchor:middle" coordsize="2673985,1129062" o:spt="100" o:gfxdata="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" adj="-11796480,,5400" path="m,l2384403,r289582,289582l2673985,1129062r,l289582,1129062,,839480,,xe" fillcolor="#d1b3e7" strokecolor="#7030a0" strokeweight=".5pt">
+                <v:shape id="Rectangle: Diagonal Corners Snipped 131" o:spid="_x0000_s1237" style="position:absolute;left:102596;top:12632;width:26740;height:11291;visibility:visible;mso-wrap-style:square;v-text-anchor:middle" coordsize="2673985,1129062" o:spt="100" o:gfxdata="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" adj="-11796480,,5400" path="m,l2384403,r289582,289582l2673985,1129062r,l289582,1129062,,839480,,xe" fillcolor="#d1b3e7" strokecolor="#7030a0" strokeweight=".5pt">
                   <v:fill color2="#c198e0" rotate="t" colors="0 #d1b3e7;.5 #c59ee2;1 #c198e0" focus="100%" type="gradient">
                     <o:fill v:ext="view" type="gradientUnscaled"/>
                   </v:fill>
@@ -10302,7 +13572,7 @@
                     </w:txbxContent>
                   </v:textbox>
                 </v:shape>
-                <v:shape id="Rectangle: Diagonal Corners Snipped 140" o:spid="_x0000_s1188" style="position:absolute;left:3721;top:12303;width:17664;height:12470;visibility:visible;mso-wrap-style:square;v-text-anchor:middle" coordsize="1766424,1247059" o:spt="100" o:gfxdata="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" adj="-11796480,,5400" path="m,l1536267,r230157,230157l1766424,1247059r,l230157,1247059,,1016902,,xe" fillcolor="#ffd555 [2167]" strokecolor="#ffc000 [3207]" strokeweight=".5pt">
+                <v:shape id="Rectangle: Diagonal Corners Snipped 140" o:spid="_x0000_s1238" style="position:absolute;left:3721;top:12303;width:17664;height:12470;visibility:visible;mso-wrap-style:square;v-text-anchor:middle" coordsize="1766424,1247059" o:spt="100" o:gfxdata="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" adj="-11796480,,5400" path="m,l1536267,r230157,230157l1766424,1247059r,l230157,1247059,,1016902,,xe" fillcolor="#ffd555 [2167]" strokecolor="#ffc000 [3207]" strokeweight=".5pt">
                   <v:fill color2="#ffcc31 [2615]" rotate="t" colors="0 #ffdd9c;.5 #ffd78e;1 #ffd479" focus="100%" type="gradient">
                     <o:fill v:ext="view" type="gradientUnscaled"/>
                   </v:fill>
@@ -10335,7 +13605,7 @@
                     </w:txbxContent>
                   </v:textbox>
                 </v:shape>
-                <v:shape id="Rectangle: Diagonal Corners Snipped 141" o:spid="_x0000_s1189" style="position:absolute;left:88887;top:12258;width:13709;height:11665;visibility:visible;mso-wrap-style:square;v-text-anchor:middle" coordsize="1370934,1166490" o:spt="100" o:gfxdata="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" adj="-11796480,,5400" path="m,l1138254,r232680,232680l1370934,1166490r,l232680,1166490,,933810,,xe" fillcolor="#f3a875 [2165]" strokecolor="#ed7d31 [3205]" strokeweight=".5pt">
+                <v:shape id="Rectangle: Diagonal Corners Snipped 141" o:spid="_x0000_s1239" style="position:absolute;left:88887;top:12258;width:13709;height:11665;visibility:visible;mso-wrap-style:square;v-text-anchor:middle" coordsize="1370934,1166490" o:spt="100" o:gfxdata="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" adj="-11796480,,5400" path="m,l1138254,r232680,232680l1370934,1166490r,l232680,1166490,,933810,,xe" fillcolor="#f3a875 [2165]" strokecolor="#ed7d31 [3205]" strokeweight=".5pt">
                   <v:fill color2="#f09558 [2613]" rotate="t" colors="0 #f7bda4;.5 #f5b195;1 #f8a581" focus="100%" type="gradient">
                     <o:fill v:ext="view" type="gradientUnscaled"/>
                   </v:fill>
@@ -10368,10 +13638,10 @@
                     </w:txbxContent>
                   </v:textbox>
                 </v:shape>
-                <v:shape id="Straight Arrow Connector 142" o:spid="_x0000_s1190" type="#_x0000_t32" style="position:absolute;left:21387;top:17488;width:14094;height:0;visibility:visible;mso-wrap-style:square" o:connectortype="straight" o:gfxdata="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" strokecolor="black [3200]" strokeweight="2pt">
+                <v:shape id="Straight Arrow Connector 142" o:spid="_x0000_s1240" type="#_x0000_t32" style="position:absolute;left:21387;top:17488;width:14094;height:0;visibility:visible;mso-wrap-style:square" o:connectortype="straight" o:gfxdata="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" strokecolor="black [3200]" strokeweight="2pt">
                   <v:stroke endarrow="block" joinstyle="miter"/>
                 </v:shape>
-                <v:shape id="Text Box 146" o:spid="_x0000_s1191" type="#_x0000_t202" style="position:absolute;left:23247;top:13503;width:10573;height:3619;visibility:visible;mso-wrap-style:square;v-text-anchor:top" o:gfxdata="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" filled="f" stroked="f" strokeweight=".5pt">
+                <v:shape id="Text Box 146" o:spid="_x0000_s1241" type="#_x0000_t202" style="position:absolute;left:23247;top:13503;width:10573;height:3619;visibility:visible;mso-wrap-style:square;v-text-anchor:top" o:gfxdata="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" filled="f" stroked="f" strokeweight=".5pt">
                   <v:textbox>
                     <w:txbxContent>
                       <w:p>
@@ -10391,10 +13661,10 @@
                     </w:txbxContent>
                   </v:textbox>
                 </v:shape>
-                <v:shape id="Straight Arrow Connector 189" o:spid="_x0000_s1192" type="#_x0000_t32" style="position:absolute;left:74793;top:18445;width:14094;height:0;visibility:visible;mso-wrap-style:square" o:connectortype="straight" o:gfxdata="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" strokecolor="black [3200]" strokeweight="2pt">
+                <v:shape id="Straight Arrow Connector 189" o:spid="_x0000_s1242" type="#_x0000_t32" style="position:absolute;left:74793;top:18445;width:14094;height:0;visibility:visible;mso-wrap-style:square" o:connectortype="straight" o:gfxdata="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" strokecolor="black [3200]" strokeweight="2pt">
                   <v:stroke endarrow="block" joinstyle="miter"/>
                 </v:shape>
-                <v:shape id="Text Box 190" o:spid="_x0000_s1193" type="#_x0000_t202" style="position:absolute;left:75451;top:13503;width:12799;height:3619;visibility:visible;mso-wrap-style:square;v-text-anchor:top" o:gfxdata="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" filled="f" stroked="f" strokeweight=".5pt">
+                <v:shape id="Text Box 190" o:spid="_x0000_s1243" type="#_x0000_t202" style="position:absolute;left:75451;top:13503;width:12799;height:3619;visibility:visible;mso-wrap-style:square;v-text-anchor:top" o:gfxdata="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" filled="f" stroked="f" strokeweight=".5pt">
                   <v:textbox>
                     <w:txbxContent>
                       <w:p>
@@ -10408,20 +13678,14 @@
                           <w:rPr>
                             <w:lang w:val="en-US"/>
                           </w:rPr>
-                          <w:t>remote</w:t>
-                        </w:r>
-                        <w:r>
-                          <w:rPr>
-                            <w:lang w:val="en-US"/>
-                          </w:rPr>
-                          <w:t xml:space="preserve"> call</w:t>
+                          <w:t>remote call</w:t>
                         </w:r>
                       </w:p>
                     </w:txbxContent>
                   </v:textbox>
                 </v:shape>
-                <v:rect id="Rectangle 191" o:spid="_x0000_s1194" style="position:absolute;left:1799;top:1800;width:76988;height:33978;visibility:visible;mso-wrap-style:square;v-text-anchor:middle" o:gfxdata="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" filled="f" strokecolor="black [3213]" strokeweight="1pt"/>
-                <v:shape id="Text Box 186" o:spid="_x0000_s1195" type="#_x0000_t202" style="position:absolute;left:27897;top:2619;width:23412;height:3613;visibility:visible;mso-wrap-style:square;v-text-anchor:top" o:gfxdata="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" filled="f" stroked="f" strokeweight=".5pt">
+                <v:rect id="Rectangle 191" o:spid="_x0000_s1244" style="position:absolute;left:1799;top:1800;width:76988;height:33978;visibility:visible;mso-wrap-style:square;v-text-anchor:middle" o:gfxdata="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" filled="f" strokecolor="black [3213]" strokeweight="1pt"/>
+                <v:shape id="Text Box 186" o:spid="_x0000_s1245" type="#_x0000_t202" style="position:absolute;left:27897;top:2619;width:23412;height:3613;visibility:visible;mso-wrap-style:square;v-text-anchor:top" o:gfxdata="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" filled="f" stroked="f" strokeweight=".5pt">
                   <v:textbox>
                     <w:txbxContent>
                       <w:p>
@@ -10448,8 +13712,8 @@
                     </w:txbxContent>
                   </v:textbox>
                 </v:shape>
-                <v:rect id="Rectangle 193" o:spid="_x0000_s1196" style="position:absolute;left:83146;top:1800;width:56671;height:33978;visibility:visible;mso-wrap-style:square;v-text-anchor:middle" o:gfxdata="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" filled="f" strokecolor="black [3213]" strokeweight="1pt"/>
-                <v:shape id="Text Box 186" o:spid="_x0000_s1197" type="#_x0000_t202" style="position:absolute;left:99454;top:2619;width:23413;height:3613;visibility:visible;mso-wrap-style:square;v-text-anchor:top" o:gfxdata="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" filled="f" stroked="f" strokeweight=".5pt">
+                <v:rect id="Rectangle 193" o:spid="_x0000_s1246" style="position:absolute;left:83146;top:1800;width:56671;height:33978;visibility:visible;mso-wrap-style:square;v-text-anchor:middle" o:gfxdata="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" filled="f" strokecolor="black [3213]" strokeweight="1pt"/>
+                <v:shape id="Text Box 186" o:spid="_x0000_s1247" type="#_x0000_t202" style="position:absolute;left:99454;top:2619;width:23413;height:3613;visibility:visible;mso-wrap-style:square;v-text-anchor:top" o:gfxdata="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" filled="f" stroked="f" strokeweight=".5pt">
                   <v:textbox>
                     <w:txbxContent>
                       <w:p>
@@ -10489,11 +13753,11 @@
       </w:r>
     </w:p>
     <w:p>
-      <w:bookmarkStart w:id="8" w:name="_GoBack"/>
       <w:r>
         <w:rPr>
           <w:noProof/>
         </w:rPr>
+        <w:lastRenderedPageBreak/>
         <mc:AlternateContent>
           <mc:Choice Requires="wpc">
             <w:drawing>
@@ -11170,17 +14434,7 @@
                                   <w:szCs w:val="28"/>
                                   <w:lang w:val="en-US"/>
                                 </w:rPr>
-                                <w:t xml:space="preserve">RPC </w:t>
-                              </w:r>
-                              <w:r>
-                                <w:rPr>
-                                  <w:rFonts w:ascii="Consolas" w:eastAsia="Calibri" w:hAnsi="Consolas" w:cs="Courier New"/>
-                                  <w:color w:val="000000"/>
-                                  <w:sz w:val="28"/>
-                                  <w:szCs w:val="28"/>
-                                  <w:lang w:val="en-US"/>
-                                </w:rPr>
-                                <w:t>caller</w:t>
+                                <w:t>RPC caller</w:t>
                               </w:r>
                             </w:p>
                           </w:txbxContent>
@@ -12340,12 +15594,12 @@
           </mc:Choice>
           <mc:Fallback>
             <w:pict>
-              <v:group w14:anchorId="77D47367" id="Canvas 209" o:spid="_x0000_s1198" editas="canvas" style="width:1372.25pt;height:881.4pt;mso-position-horizontal-relative:char;mso-position-vertical-relative:line" coordsize="174275,111931" o:gfxdata="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">
-                <v:shape id="_x0000_s1199" type="#_x0000_t75" style="position:absolute;width:174275;height:111931;visibility:visible;mso-wrap-style:square" filled="t">
+              <v:group w14:anchorId="77D47367" id="Canvas 209" o:spid="_x0000_s1248" editas="canvas" style="width:1372.25pt;height:881.4pt;mso-position-horizontal-relative:char;mso-position-vertical-relative:line" coordsize="174275,111931" o:gfxdata="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">
+                <v:shape id="_x0000_s1249" type="#_x0000_t75" style="position:absolute;width:174275;height:111931;visibility:visible;mso-wrap-style:square" filled="t">
                   <v:fill o:detectmouseclick="t"/>
                   <v:path o:connecttype="none"/>
                 </v:shape>
-                <v:shape id="Rectangle: Diagonal Corners Snipped 196" o:spid="_x0000_s1200" style="position:absolute;left:78162;top:42893;width:25340;height:7674;visibility:visible;mso-wrap-style:square;v-text-anchor:middle" coordsize="2533911,767360" o:spt="100" o:gfxdata="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" adj="-11796480,,5400" path="m,l2464634,r69277,69277l2533911,767360r,l69277,767360,,698083,,xe" fillcolor="#91bce3 [2168]" strokecolor="#5b9bd5 [3208]" strokeweight=".5pt">
+                <v:shape id="Rectangle: Diagonal Corners Snipped 196" o:spid="_x0000_s1250" style="position:absolute;left:78162;top:42893;width:25340;height:7674;visibility:visible;mso-wrap-style:square;v-text-anchor:middle" coordsize="2533911,767360" o:spt="100" o:gfxdata="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" adj="-11796480,,5400" path="m,l2464634,r69277,69277l2533911,767360r,l69277,767360,,698083,,xe" fillcolor="#91bce3 [2168]" strokecolor="#5b9bd5 [3208]" strokeweight=".5pt">
                   <v:fill color2="#7aaddd [2616]" rotate="t" colors="0 #b1cbe9;.5 #a3c1e5;1 #92b9e4" focus="100%" type="gradient">
                     <o:fill v:ext="view" type="gradientUnscaled"/>
                   </v:fill>
@@ -12390,7 +15644,7 @@
                     </w:txbxContent>
                   </v:textbox>
                 </v:shape>
-                <v:shape id="Rectangle: Diagonal Corners Snipped 197" o:spid="_x0000_s1201" style="position:absolute;left:118954;top:38279;width:29761;height:15964;visibility:visible;mso-wrap-style:square;v-text-anchor:top" coordsize="2976113,1596326" o:spt="100" o:gfxdata="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" adj="-11796480,,5400" path="m,l2878977,r97136,97136l2976113,1596326r,l97136,1596326,,1499190,,xe" fillcolor="#9ecb81 [2169]" strokecolor="#70ad47 [3209]" strokeweight=".5pt">
+                <v:shape id="Rectangle: Diagonal Corners Snipped 197" o:spid="_x0000_s1251" style="position:absolute;left:118954;top:38279;width:29761;height:15964;visibility:visible;mso-wrap-style:square;v-text-anchor:top" coordsize="2976113,1596326" o:spt="100" o:gfxdata="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" adj="-11796480,,5400" path="m,l2878977,r97136,97136l2976113,1596326r,l97136,1596326,,1499190,,xe" fillcolor="#9ecb81 [2169]" strokecolor="#70ad47 [3209]" strokeweight=".5pt">
                   <v:fill color2="#8ac066 [2617]" rotate="t" colors="0 #b5d5a7;.5 #aace99;1 #9cca86" focus="100%" type="gradient">
                     <o:fill v:ext="view" type="gradientUnscaled"/>
                   </v:fill>
@@ -12470,7 +15724,7 @@
                     </w:txbxContent>
                   </v:textbox>
                 </v:shape>
-                <v:shape id="Rectangle: Diagonal Corners Snipped 199" o:spid="_x0000_s1202" style="position:absolute;left:26922;top:37681;width:40446;height:18100;visibility:visible;mso-wrap-style:square;v-text-anchor:middle" coordsize="4044585,1809973" o:spt="100" o:gfxdata="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" adj="-11796480,,5400" path="m,l3886466,r158119,158119l4044585,1809973r,l158119,1809973,,1651854,,xe" fillcolor="#ffd555 [2167]" strokecolor="#ffc000 [3207]" strokeweight=".5pt">
+                <v:shape id="Rectangle: Diagonal Corners Snipped 199" o:spid="_x0000_s1252" style="position:absolute;left:26922;top:37681;width:40446;height:18100;visibility:visible;mso-wrap-style:square;v-text-anchor:middle" coordsize="4044585,1809973" o:spt="100" o:gfxdata="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" adj="-11796480,,5400" path="m,l3886466,r158119,158119l4044585,1809973r,l158119,1809973,,1651854,,xe" fillcolor="#ffd555 [2167]" strokecolor="#ffc000 [3207]" strokeweight=".5pt">
                   <v:fill color2="#ffcc31 [2615]" rotate="t" colors="0 #ffdd9c;.5 #ffd78e;1 #ffd479" focus="100%" type="gradient">
                     <o:fill v:ext="view" type="gradientUnscaled"/>
                   </v:fill>
@@ -12624,10 +15878,10 @@
                     </w:txbxContent>
                   </v:textbox>
                 </v:shape>
-                <v:shape id="Straight Arrow Connector 201" o:spid="_x0000_s1203" type="#_x0000_t32" style="position:absolute;left:67368;top:46730;width:10794;height:1;flip:y;visibility:visible;mso-wrap-style:square" o:connectortype="straight" o:gfxdata="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" strokecolor="black [3200]" strokeweight="2pt">
+                <v:shape id="Straight Arrow Connector 201" o:spid="_x0000_s1253" type="#_x0000_t32" style="position:absolute;left:67368;top:46730;width:10794;height:1;flip:y;visibility:visible;mso-wrap-style:square" o:connectortype="straight" o:gfxdata="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" strokecolor="black [3200]" strokeweight="2pt">
                   <v:stroke endarrow="block" joinstyle="miter"/>
                 </v:shape>
-                <v:shape id="Text Box 202" o:spid="_x0000_s1204" type="#_x0000_t202" style="position:absolute;left:67396;top:47109;width:10573;height:3619;visibility:visible;mso-wrap-style:square;v-text-anchor:top" o:gfxdata="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" filled="f" stroked="f" strokeweight=".5pt">
+                <v:shape id="Text Box 202" o:spid="_x0000_s1254" type="#_x0000_t202" style="position:absolute;left:67396;top:47109;width:10573;height:3619;visibility:visible;mso-wrap-style:square;v-text-anchor:top" o:gfxdata="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" filled="f" stroked="f" strokeweight=".5pt">
                   <v:textbox>
                     <w:txbxContent>
                       <w:p>
@@ -12647,8 +15901,8 @@
                     </w:txbxContent>
                   </v:textbox>
                 </v:shape>
-                <v:rect id="Rectangle 205" o:spid="_x0000_s1205" style="position:absolute;left:25001;top:31762;width:126474;height:28245;visibility:visible;mso-wrap-style:square;v-text-anchor:middle" o:gfxdata="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" filled="f" strokecolor="#747070 [1614]" strokeweight="1pt"/>
-                <v:shape id="Text Box 186" o:spid="_x0000_s1206" type="#_x0000_t202" style="position:absolute;left:65686;top:32581;width:43695;height:3614;visibility:visible;mso-wrap-style:square;v-text-anchor:top" o:gfxdata="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" filled="f" stroked="f" strokeweight=".5pt">
+                <v:rect id="Rectangle 205" o:spid="_x0000_s1255" style="position:absolute;left:25001;top:31762;width:126474;height:28245;visibility:visible;mso-wrap-style:square;v-text-anchor:middle" o:gfxdata="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" filled="f" strokecolor="#747070 [1614]" strokeweight="1pt"/>
+                <v:shape id="Text Box 186" o:spid="_x0000_s1256" type="#_x0000_t202" style="position:absolute;left:65686;top:32581;width:43695;height:3614;visibility:visible;mso-wrap-style:square;v-text-anchor:top" o:gfxdata="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" filled="f" stroked="f" strokeweight=".5pt">
                   <v:textbox>
                     <w:txbxContent>
                       <w:p>
@@ -12677,10 +15931,10 @@
                     </w:txbxContent>
                   </v:textbox>
                 </v:shape>
-                <v:shape id="Straight Arrow Connector 210" o:spid="_x0000_s1207" type="#_x0000_t32" style="position:absolute;left:103502;top:46728;width:15452;height:1;flip:y;visibility:visible;mso-wrap-style:square" o:connectortype="straight" o:gfxdata="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" strokecolor="black [3200]" strokeweight="4pt">
+                <v:shape id="Straight Arrow Connector 210" o:spid="_x0000_s1257" type="#_x0000_t32" style="position:absolute;left:103502;top:46728;width:15452;height:1;flip:y;visibility:visible;mso-wrap-style:square" o:connectortype="straight" o:gfxdata="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" strokecolor="black [3200]" strokeweight="4pt">
                   <v:stroke dashstyle="1 1" startarrow="block" startarrowwidth="narrow" startarrowlength="short" endarrowwidth="narrow" endarrowlength="short" linestyle="thinThin" joinstyle="miter"/>
                 </v:shape>
-                <v:shape id="Text Box 211" o:spid="_x0000_s1208" type="#_x0000_t202" style="position:absolute;left:106094;top:42720;width:10572;height:3619;visibility:visible;mso-wrap-style:square;v-text-anchor:top" o:gfxdata="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" filled="f" stroked="f" strokeweight=".5pt">
+                <v:shape id="Text Box 211" o:spid="_x0000_s1258" type="#_x0000_t202" style="position:absolute;left:106094;top:42720;width:10572;height:3619;visibility:visible;mso-wrap-style:square;v-text-anchor:top" o:gfxdata="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" filled="f" stroked="f" strokeweight=".5pt">
                   <v:textbox>
                     <w:txbxContent>
                       <w:p>
@@ -12700,7 +15954,7 @@
                     </w:txbxContent>
                   </v:textbox>
                 </v:shape>
-                <v:shape id="Rectangle: Diagonal Corners Snipped 212" o:spid="_x0000_s1209" style="position:absolute;left:122402;top:46339;width:22719;height:4912;visibility:visible;mso-wrap-style:square;v-text-anchor:middle" coordsize="2271872,491240" o:spt="100" o:gfxdata="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" adj="-11796480,,5400" path="m,l2173884,r97988,97988l2271872,491240r,l97988,491240,,393252,,xe" fillcolor="#f3a875 [2165]" strokecolor="#ed7d31 [3205]" strokeweight=".5pt">
+                <v:shape id="Rectangle: Diagonal Corners Snipped 212" o:spid="_x0000_s1259" style="position:absolute;left:122402;top:46339;width:22719;height:4912;visibility:visible;mso-wrap-style:square;v-text-anchor:middle" coordsize="2271872,491240" o:spt="100" o:gfxdata="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" adj="-11796480,,5400" path="m,l2173884,r97988,97988l2271872,491240r,l97988,491240,,393252,,xe" fillcolor="#f3a875 [2165]" strokecolor="#ed7d31 [3205]" strokeweight=".5pt">
                   <v:fill color2="#f09558 [2613]" rotate="t" colors="0 #f7bda4;.5 #f5b195;1 #f8a581" focus="100%" type="gradient">
                     <o:fill v:ext="view" type="gradientUnscaled"/>
                   </v:fill>
@@ -12727,23 +15981,13 @@
                             <w:szCs w:val="28"/>
                             <w:lang w:val="en-US"/>
                           </w:rPr>
-                          <w:t xml:space="preserve">RPC </w:t>
-                        </w:r>
-                        <w:r>
-                          <w:rPr>
-                            <w:rFonts w:ascii="Consolas" w:eastAsia="Calibri" w:hAnsi="Consolas" w:cs="Courier New"/>
-                            <w:color w:val="000000"/>
-                            <w:sz w:val="28"/>
-                            <w:szCs w:val="28"/>
-                            <w:lang w:val="en-US"/>
-                          </w:rPr>
-                          <w:t>caller</w:t>
+                          <w:t>RPC caller</w:t>
                         </w:r>
                       </w:p>
                     </w:txbxContent>
                   </v:textbox>
                 </v:shape>
-                <v:shape id="Rectangle: Diagonal Corners Snipped 213" o:spid="_x0000_s1210" style="position:absolute;left:97063;top:83918;width:25339;height:7674;visibility:visible;mso-wrap-style:square;v-text-anchor:middle" coordsize="2533911,767360" o:spt="100" o:gfxdata="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" adj="-11796480,,5400" path="m,l2464634,r69277,69277l2533911,767360r,l69277,767360,,698083,,xe" fillcolor="#91bce3 [2168]" strokecolor="#5b9bd5 [3208]" strokeweight=".5pt">
+                <v:shape id="Rectangle: Diagonal Corners Snipped 213" o:spid="_x0000_s1260" style="position:absolute;left:97063;top:83918;width:25339;height:7674;visibility:visible;mso-wrap-style:square;v-text-anchor:middle" coordsize="2533911,767360" o:spt="100" o:gfxdata="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" adj="-11796480,,5400" path="m,l2464634,r69277,69277l2533911,767360r,l69277,767360,,698083,,xe" fillcolor="#91bce3 [2168]" strokecolor="#5b9bd5 [3208]" strokeweight=".5pt">
                   <v:fill color2="#7aaddd [2616]" rotate="t" colors="0 #b1cbe9;.5 #a3c1e5;1 #92b9e4" focus="100%" type="gradient">
                     <o:fill v:ext="view" type="gradientUnscaled"/>
                   </v:fill>
@@ -12788,7 +16032,7 @@
                     </w:txbxContent>
                   </v:textbox>
                 </v:shape>
-                <v:shape id="Rectangle: Diagonal Corners Snipped 214" o:spid="_x0000_s1211" style="position:absolute;left:133561;top:79304;width:29761;height:15963;visibility:visible;mso-wrap-style:square;v-text-anchor:top" coordsize="2976113,1596326" o:spt="100" o:gfxdata="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" adj="-11796480,,5400" path="m,l2878977,r97136,97136l2976113,1596326r,l97136,1596326,,1499190,,xe" fillcolor="#9ecb81 [2169]" strokecolor="#70ad47 [3209]" strokeweight=".5pt">
+                <v:shape id="Rectangle: Diagonal Corners Snipped 214" o:spid="_x0000_s1261" style="position:absolute;left:133561;top:79304;width:29761;height:15963;visibility:visible;mso-wrap-style:square;v-text-anchor:top" coordsize="2976113,1596326" o:spt="100" o:gfxdata="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" adj="-11796480,,5400" path="m,l2878977,r97136,97136l2976113,1596326r,l97136,1596326,,1499190,,xe" fillcolor="#9ecb81 [2169]" strokecolor="#70ad47 [3209]" strokeweight=".5pt">
                   <v:fill color2="#8ac066 [2617]" rotate="t" colors="0 #b5d5a7;.5 #aace99;1 #9cca86" focus="100%" type="gradient">
                     <o:fill v:ext="view" type="gradientUnscaled"/>
                   </v:fill>
@@ -12920,7 +16164,7 @@
                     </w:txbxContent>
                   </v:textbox>
                 </v:shape>
-                <v:shape id="Rectangle: Diagonal Corners Snipped 215" o:spid="_x0000_s1212" style="position:absolute;left:45823;top:78706;width:40445;height:18100;visibility:visible;mso-wrap-style:square;v-text-anchor:middle" coordsize="4044585,1809973" o:spt="100" o:gfxdata="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" adj="-11796480,,5400" path="m,l3886466,r158119,158119l4044585,1809973r,l158119,1809973,,1651854,,xe" fillcolor="#ffd555 [2167]" strokecolor="#ffc000 [3207]" strokeweight=".5pt">
+                <v:shape id="Rectangle: Diagonal Corners Snipped 215" o:spid="_x0000_s1262" style="position:absolute;left:45823;top:78706;width:40445;height:18100;visibility:visible;mso-wrap-style:square;v-text-anchor:middle" coordsize="4044585,1809973" o:spt="100" o:gfxdata="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" adj="-11796480,,5400" path="m,l3886466,r158119,158119l4044585,1809973r,l158119,1809973,,1651854,,xe" fillcolor="#ffd555 [2167]" strokecolor="#ffc000 [3207]" strokeweight=".5pt">
                   <v:fill color2="#ffcc31 [2615]" rotate="t" colors="0 #ffdd9c;.5 #ffd78e;1 #ffd479" focus="100%" type="gradient">
                     <o:fill v:ext="view" type="gradientUnscaled"/>
                   </v:fill>
@@ -13085,10 +16329,10 @@
                     </w:txbxContent>
                   </v:textbox>
                 </v:shape>
-                <v:shape id="Straight Arrow Connector 216" o:spid="_x0000_s1213" type="#_x0000_t32" style="position:absolute;left:86268;top:87755;width:10795;height:1;flip:y;visibility:visible;mso-wrap-style:square" o:connectortype="straight" o:gfxdata="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" strokecolor="black [3200]" strokeweight="2pt">
+                <v:shape id="Straight Arrow Connector 216" o:spid="_x0000_s1263" type="#_x0000_t32" style="position:absolute;left:86268;top:87755;width:10795;height:1;flip:y;visibility:visible;mso-wrap-style:square" o:connectortype="straight" o:gfxdata="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" strokecolor="black [3200]" strokeweight="2pt">
                   <v:stroke endarrow="block" joinstyle="miter"/>
                 </v:shape>
-                <v:shape id="Text Box 217" o:spid="_x0000_s1214" type="#_x0000_t202" style="position:absolute;left:85693;top:88134;width:10573;height:3619;visibility:visible;mso-wrap-style:square;v-text-anchor:top" o:gfxdata="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" filled="f" stroked="f" strokeweight=".5pt">
+                <v:shape id="Text Box 217" o:spid="_x0000_s1264" type="#_x0000_t202" style="position:absolute;left:85693;top:88134;width:10573;height:3619;visibility:visible;mso-wrap-style:square;v-text-anchor:top" o:gfxdata="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" filled="f" stroked="f" strokeweight=".5pt">
                   <v:textbox>
                     <w:txbxContent>
                       <w:p>
@@ -13108,8 +16352,8 @@
                     </w:txbxContent>
                   </v:textbox>
                 </v:shape>
-                <v:rect id="Rectangle 218" o:spid="_x0000_s1215" style="position:absolute;left:25001;top:72785;width:139635;height:28245;visibility:visible;mso-wrap-style:square;v-text-anchor:middle" o:gfxdata="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" filled="f" strokecolor="#747070 [1614]" strokeweight="1pt"/>
-                <v:shape id="Text Box 186" o:spid="_x0000_s1216" type="#_x0000_t202" style="position:absolute;left:65686;top:73606;width:43695;height:3613;visibility:visible;mso-wrap-style:square;v-text-anchor:top" o:gfxdata="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" filled="f" stroked="f" strokeweight=".5pt">
+                <v:rect id="Rectangle 218" o:spid="_x0000_s1265" style="position:absolute;left:25001;top:72785;width:139635;height:28245;visibility:visible;mso-wrap-style:square;v-text-anchor:middle" o:gfxdata="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" filled="f" strokecolor="#747070 [1614]" strokeweight="1pt"/>
+                <v:shape id="Text Box 186" o:spid="_x0000_s1266" type="#_x0000_t202" style="position:absolute;left:65686;top:73606;width:43695;height:3613;visibility:visible;mso-wrap-style:square;v-text-anchor:top" o:gfxdata="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" filled="f" stroked="f" strokeweight=".5pt">
                   <v:textbox>
                     <w:txbxContent>
                       <w:p>
@@ -13138,10 +16382,10 @@
                     </w:txbxContent>
                   </v:textbox>
                 </v:shape>
-                <v:shape id="Straight Arrow Connector 220" o:spid="_x0000_s1217" type="#_x0000_t32" style="position:absolute;left:122402;top:87750;width:11159;height:2;flip:y;visibility:visible;mso-wrap-style:square" o:connectortype="straight" o:gfxdata="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" strokecolor="black [3200]" strokeweight="4pt">
+                <v:shape id="Straight Arrow Connector 220" o:spid="_x0000_s1267" type="#_x0000_t32" style="position:absolute;left:122402;top:87750;width:11159;height:2;flip:y;visibility:visible;mso-wrap-style:square" o:connectortype="straight" o:gfxdata="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" strokecolor="black [3200]" strokeweight="4pt">
                   <v:stroke dashstyle="1 1" startarrow="block" startarrowwidth="narrow" startarrowlength="short" endarrowwidth="narrow" endarrowlength="short" linestyle="thinThin" joinstyle="miter"/>
                 </v:shape>
-                <v:shape id="Text Box 221" o:spid="_x0000_s1218" type="#_x0000_t202" style="position:absolute;left:122402;top:83744;width:10573;height:3620;visibility:visible;mso-wrap-style:square;v-text-anchor:top" o:gfxdata="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" filled="f" stroked="f" strokeweight=".5pt">
+                <v:shape id="Text Box 221" o:spid="_x0000_s1268" type="#_x0000_t202" style="position:absolute;left:122402;top:83744;width:10573;height:3620;visibility:visible;mso-wrap-style:square;v-text-anchor:top" o:gfxdata="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" filled="f" stroked="f" strokeweight=".5pt">
                   <v:textbox>
                     <w:txbxContent>
                       <w:p>
@@ -13161,7 +16405,7 @@
                     </w:txbxContent>
                   </v:textbox>
                 </v:shape>
-                <v:shape id="Rectangle: Diagonal Corners Snipped 222" o:spid="_x0000_s1219" style="position:absolute;left:26922;top:78702;width:10448;height:18101;visibility:visible;mso-wrap-style:square;v-text-anchor:middle" coordsize="1044756,1810108" o:spt="100" o:gfxdata="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" adj="-11796480,,5400" path="m,l836359,r208397,208397l1044756,1810108r,l208397,1810108,,1601711,,xe" fillcolor="#f3a875 [2165]" strokecolor="#ed7d31 [3205]" strokeweight=".5pt">
+                <v:shape id="Rectangle: Diagonal Corners Snipped 222" o:spid="_x0000_s1269" style="position:absolute;left:26922;top:78702;width:10448;height:18101;visibility:visible;mso-wrap-style:square;v-text-anchor:middle" coordsize="1044756,1810108" o:spt="100" o:gfxdata="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" adj="-11796480,,5400" path="m,l836359,r208397,208397l1044756,1810108r,l208397,1810108,,1601711,,xe" fillcolor="#f3a875 [2165]" strokecolor="#ed7d31 [3205]" strokeweight=".5pt">
                   <v:fill color2="#f09558 [2613]" rotate="t" colors="0 #f7bda4;.5 #f5b195;1 #f8a581" focus="100%" type="gradient">
                     <o:fill v:ext="view" type="gradientUnscaled"/>
                   </v:fill>
@@ -13217,10 +16461,10 @@
                     </w:txbxContent>
                   </v:textbox>
                 </v:shape>
-                <v:shape id="Straight Arrow Connector 223" o:spid="_x0000_s1220" type="#_x0000_t32" style="position:absolute;left:37370;top:87752;width:8453;height:4;visibility:visible;mso-wrap-style:square" o:connectortype="straight" o:gfxdata="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" strokecolor="black [3200]" strokeweight="2pt">
+                <v:shape id="Straight Arrow Connector 223" o:spid="_x0000_s1270" type="#_x0000_t32" style="position:absolute;left:37370;top:87752;width:8453;height:4;visibility:visible;mso-wrap-style:square" o:connectortype="straight" o:gfxdata="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" strokecolor="black [3200]" strokeweight="2pt">
                   <v:stroke endarrow="block" joinstyle="miter"/>
                 </v:shape>
-                <v:shape id="Text Box 224" o:spid="_x0000_s1221" type="#_x0000_t202" style="position:absolute;left:36260;top:88134;width:10573;height:3619;visibility:visible;mso-wrap-style:square;v-text-anchor:top" o:gfxdata="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" filled="f" stroked="f" strokeweight=".5pt">
+                <v:shape id="Text Box 224" o:spid="_x0000_s1271" type="#_x0000_t202" style="position:absolute;left:36260;top:88134;width:10573;height:3619;visibility:visible;mso-wrap-style:square;v-text-anchor:top" o:gfxdata="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" filled="f" stroked="f" strokeweight=".5pt">
                   <v:textbox>
                     <w:txbxContent>
                       <w:p>
@@ -13251,10 +16495,10 @@
                   </v:handles>
                   <o:lock v:ext="edit" shapetype="t"/>
                 </v:shapetype>
-                <v:shape id="Connector: Elbow 225" o:spid="_x0000_s1222" type="#_x0000_t34" style="position:absolute;left:69229;top:14168;width:27450;height:101615;rotation:90;visibility:visible;mso-wrap-style:square" o:connectortype="elbow" o:gfxdata="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" strokecolor="#7030a0" strokeweight="1.5pt">
+                <v:shape id="Connector: Elbow 225" o:spid="_x0000_s1272" type="#_x0000_t34" style="position:absolute;left:69229;top:14168;width:27450;height:101615;rotation:90;visibility:visible;mso-wrap-style:square" o:connectortype="elbow" o:gfxdata="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" strokecolor="#7030a0" strokeweight="1.5pt">
                   <v:stroke endarrow="block"/>
                 </v:shape>
-                <v:shape id="Text Box 226" o:spid="_x0000_s1223" type="#_x0000_t202" style="position:absolute;left:63301;top:65076;width:42793;height:3620;visibility:visible;mso-wrap-style:square;v-text-anchor:top" o:gfxdata="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" filled="f" stroked="f" strokeweight=".5pt">
+                <v:shape id="Text Box 226" o:spid="_x0000_s1273" type="#_x0000_t202" style="position:absolute;left:63301;top:65076;width:42793;height:3620;visibility:visible;mso-wrap-style:square;v-text-anchor:top" o:gfxdata="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" filled="f" stroked="f" strokeweight=".5pt">
                   <v:textbox>
                     <w:txbxContent>
                       <w:p>
@@ -13274,7 +16518,7 @@
                     </w:txbxContent>
                   </v:textbox>
                 </v:shape>
-                <v:shape id="Rectangle: Diagonal Corners Snipped 227" o:spid="_x0000_s1224" style="position:absolute;left:35733;top:8438;width:22719;height:4912;visibility:visible;mso-wrap-style:square;v-text-anchor:middle" coordsize="2271872,491240" o:spt="100" o:gfxdata="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" adj="-11796480,,5400" path="m,l2173884,r97988,97988l2271872,491240r,l97988,491240,,393252,,xe" fillcolor="#c3c3c3 [2166]" strokecolor="#a5a5a5 [3206]" strokeweight=".5pt">
+                <v:shape id="Rectangle: Diagonal Corners Snipped 227" o:spid="_x0000_s1274" style="position:absolute;left:35733;top:8438;width:22719;height:4912;visibility:visible;mso-wrap-style:square;v-text-anchor:middle" coordsize="2271872,491240" o:spt="100" o:gfxdata="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" adj="-11796480,,5400" path="m,l2173884,r97988,97988l2271872,491240r,l97988,491240,,393252,,xe" fillcolor="#c3c3c3 [2166]" strokecolor="#a5a5a5 [3206]" strokeweight=".5pt">
                   <v:fill color2="#b6b6b6 [2614]" rotate="t" colors="0 #d2d2d2;.5 #c8c8c8;1 silver" focus="100%" type="gradient">
                     <o:fill v:ext="view" type="gradientUnscaled"/>
                   </v:fill>
@@ -13307,10 +16551,10 @@
                     </w:txbxContent>
                   </v:textbox>
                 </v:shape>
-                <v:shape id="Straight Arrow Connector 228" o:spid="_x0000_s1225" type="#_x0000_t32" style="position:absolute;left:47093;top:13350;width:52;height:24331;visibility:visible;mso-wrap-style:square" o:connectortype="straight" o:gfxdata="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" strokecolor="#7030a0" strokeweight="1.5pt">
+                <v:shape id="Straight Arrow Connector 228" o:spid="_x0000_s1275" type="#_x0000_t32" style="position:absolute;left:47093;top:13350;width:52;height:24331;visibility:visible;mso-wrap-style:square" o:connectortype="straight" o:gfxdata="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" strokecolor="#7030a0" strokeweight="1.5pt">
                   <v:stroke endarrow="block" joinstyle="miter"/>
                 </v:shape>
-                <v:shape id="Text Box 229" o:spid="_x0000_s1226" type="#_x0000_t202" style="position:absolute;left:47879;top:15388;width:14019;height:3619;visibility:visible;mso-wrap-style:square;v-text-anchor:top" o:gfxdata="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" filled="f" stroked="f" strokeweight=".5pt">
+                <v:shape id="Text Box 229" o:spid="_x0000_s1276" type="#_x0000_t202" style="position:absolute;left:47879;top:15388;width:14019;height:3619;visibility:visible;mso-wrap-style:square;v-text-anchor:top" o:gfxdata="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" filled="f" stroked="f" strokeweight=".5pt">
                   <v:textbox>
                     <w:txbxContent>
                       <w:p>
@@ -13329,10 +16573,10 @@
                     </w:txbxContent>
                   </v:textbox>
                 </v:shape>
-                <v:rect id="Rectangle 230" o:spid="_x0000_s1227" style="position:absolute;left:17748;top:21385;width:152046;height:83613;visibility:visible;mso-wrap-style:square;v-text-anchor:middle" o:gfxdata="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" filled="f" strokecolor="#747070 [1614]" strokeweight="6pt">
+                <v:rect id="Rectangle 230" o:spid="_x0000_s1277" style="position:absolute;left:17748;top:21385;width:152046;height:83613;visibility:visible;mso-wrap-style:square;v-text-anchor:middle" o:gfxdata="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" filled="f" strokecolor="#747070 [1614]" strokeweight="6pt">
                   <v:stroke linestyle="thickThin"/>
                 </v:rect>
-                <v:shape id="Text Box 186" o:spid="_x0000_s1228" type="#_x0000_t202" style="position:absolute;left:66042;top:22844;width:43695;height:3613;visibility:visible;mso-wrap-style:square;v-text-anchor:top" o:gfxdata="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" filled="f" stroked="f" strokeweight=".5pt">
+                <v:shape id="Text Box 186" o:spid="_x0000_s1278" type="#_x0000_t202" style="position:absolute;left:66042;top:22844;width:43695;height:3613;visibility:visible;mso-wrap-style:square;v-text-anchor:top" o:gfxdata="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" filled="f" stroked="f" strokeweight=".5pt">
                   <v:textbox>
                     <w:txbxContent>
                       <w:p>
@@ -13367,10 +16611,10 @@
           </mc:Fallback>
         </mc:AlternateContent>
       </w:r>
-      <w:bookmarkEnd w:id="8"/>
     </w:p>
     <w:p>
       <w:r>
+        <w:lastRenderedPageBreak/>
         <w:br w:type="page"/>
       </w:r>
     </w:p>

</xml_diff>